<commit_message>
Report update: table_loader, cfg_loader to be updated
</commit_message>
<xml_diff>
--- a/Documentation/컴파일러 7조 syntax analyzer 보고서.docx
+++ b/Documentation/컴파일러 7조 syntax analyzer 보고서.docx
@@ -186,6 +186,21 @@
         <w:rPr>
           <w:rFonts w:hint="eastAsia"/>
         </w:rPr>
+        <w:t xml:space="preserve">전체 </w:t>
+      </w:r>
+      <w:r>
+        <w:t>rule</w:t>
+      </w:r>
+      <w:r>
+        <w:rPr>
+          <w:rFonts w:hint="eastAsia"/>
+        </w:rPr>
+        <w:t xml:space="preserve">들 중에서 </w:t>
+      </w:r>
+      <w:r>
+        <w:rPr>
+          <w:rFonts w:hint="eastAsia"/>
+        </w:rPr>
         <w:t xml:space="preserve">총 </w:t>
       </w:r>
       <w:r>
@@ -237,10 +252,16 @@
         <w:t xml:space="preserve">인 </w:t>
       </w:r>
       <w:r>
-        <w:t>EXPR -&gt; EXPR addsub EXPR | EXPR multdiv EXPR</w:t>
-      </w:r>
-      <w:r>
-        <w:t>,</w:t>
+        <w:t>EXPR -&gt; EXPR addsub EXPR | EXPR multdiv EXP</w:t>
+      </w:r>
+      <w:r>
+        <w:t>R</w:t>
+      </w:r>
+      <w:r>
+        <w:rPr>
+          <w:rFonts w:hint="eastAsia"/>
+        </w:rPr>
+        <w:t>과</w:t>
       </w:r>
       <w:r>
         <w:rPr>
@@ -720,7 +741,31 @@
         <w:rPr>
           <w:rFonts w:hint="eastAsia"/>
         </w:rPr>
-        <w:t>라는 문서에 따로 작성하였다.</w:t>
+        <w:t xml:space="preserve">라는 문서에 </w:t>
+      </w:r>
+      <w:r>
+        <w:rPr>
+          <w:rFonts w:hint="eastAsia"/>
+        </w:rPr>
+        <w:t>별도로</w:t>
+      </w:r>
+      <w:r>
+        <w:rPr>
+          <w:rFonts w:hint="eastAsia"/>
+        </w:rPr>
+        <w:t xml:space="preserve"> 작성하</w:t>
+      </w:r>
+      <w:r>
+        <w:rPr>
+          <w:rFonts w:hint="eastAsia"/>
+        </w:rPr>
+        <w:t>여 정리하였다</w:t>
+      </w:r>
+      <w:r>
+        <w:rPr>
+          <w:rFonts w:hint="eastAsia"/>
+        </w:rPr>
+        <w:t>.</w:t>
       </w:r>
     </w:p>
     <w:p>
@@ -853,7 +898,26 @@
         <w:rPr>
           <w:rFonts w:hint="eastAsia"/>
         </w:rPr>
-        <w:t>이 하나로 정해지지 않는 문제가 있었다.</w:t>
+        <w:t>이 하나</w:t>
+      </w:r>
+      <w:r>
+        <w:rPr>
+          <w:rFonts w:hint="eastAsia"/>
+        </w:rPr>
+        <w:lastRenderedPageBreak/>
+        <w:t>로 정해지지 않</w:t>
+      </w:r>
+      <w:r>
+        <w:rPr>
+          <w:rFonts w:hint="eastAsia"/>
+        </w:rPr>
+        <w:t>고 체크박스가 생기는</w:t>
+      </w:r>
+      <w:r>
+        <w:rPr>
+          <w:rFonts w:hint="eastAsia"/>
+        </w:rPr>
+        <w:t xml:space="preserve"> 문제가 있었다.</w:t>
       </w:r>
       <w:r>
         <w:t xml:space="preserve"> </w:t>
@@ -883,7 +947,6 @@
         <w:t xml:space="preserve">를 바탕으로 </w:t>
       </w:r>
       <w:r>
-        <w:lastRenderedPageBreak/>
         <w:t>Parsing Table</w:t>
       </w:r>
       <w:r>
@@ -908,6 +971,72 @@
         <w:rPr>
           <w:rFonts w:hint="eastAsia"/>
         </w:rPr>
+        <w:t xml:space="preserve">그리고 </w:t>
+      </w:r>
+      <w:r>
+        <w:t xml:space="preserve">SLR </w:t>
+      </w:r>
+      <w:r>
+        <w:rPr>
+          <w:rFonts w:hint="eastAsia"/>
+        </w:rPr>
+        <w:t xml:space="preserve">방식으로 </w:t>
+      </w:r>
+      <w:r>
+        <w:t>parsing</w:t>
+      </w:r>
+      <w:r>
+        <w:rPr>
+          <w:rFonts w:hint="eastAsia"/>
+        </w:rPr>
+        <w:t>을 하기 위해서,</w:t>
+      </w:r>
+      <w:r>
+        <w:t xml:space="preserve"> </w:t>
+      </w:r>
+      <w:r>
+        <w:rPr>
+          <w:rFonts w:hint="eastAsia"/>
+        </w:rPr>
+        <w:t xml:space="preserve">기존의 시작 </w:t>
+      </w:r>
+      <w:r>
+        <w:t>state</w:t>
+      </w:r>
+      <w:r>
+        <w:rPr>
+          <w:rFonts w:hint="eastAsia"/>
+        </w:rPr>
+        <w:t xml:space="preserve">인 </w:t>
+      </w:r>
+      <w:r>
+        <w:t xml:space="preserve">CODE </w:t>
+      </w:r>
+      <w:r>
+        <w:rPr>
+          <w:rFonts w:hint="eastAsia"/>
+        </w:rPr>
+        <w:t xml:space="preserve">앞에 임시 시작 </w:t>
+      </w:r>
+      <w:r>
+        <w:t>state</w:t>
+      </w:r>
+      <w:r>
+        <w:rPr>
+          <w:rFonts w:hint="eastAsia"/>
+        </w:rPr>
+        <w:t>를 추가하여 테이블을 구축하였다</w:t>
+      </w:r>
+      <w:r>
+        <w:t>.</w:t>
+      </w:r>
+      <w:r>
+        <w:t xml:space="preserve"> </w:t>
+      </w:r>
+      <w:r>
+        <w:rPr>
+          <w:rFonts w:hint="eastAsia"/>
+        </w:rPr>
         <w:t xml:space="preserve">전체 </w:t>
       </w:r>
       <w:r>
@@ -938,43 +1067,49 @@
         <w:rPr>
           <w:rFonts w:hint="eastAsia"/>
         </w:rPr>
-        <w:t xml:space="preserve">시작 </w:t>
-      </w:r>
-      <w:r>
-        <w:t>state</w:t>
-      </w:r>
-      <w:r>
-        <w:rPr>
-          <w:rFonts w:hint="eastAsia"/>
-        </w:rPr>
-        <w:t xml:space="preserve">에 임시 시작 </w:t>
-      </w:r>
-      <w:r>
-        <w:t>state</w:t>
-      </w:r>
-      <w:r>
-        <w:rPr>
-          <w:rFonts w:hint="eastAsia"/>
-        </w:rPr>
-        <w:t>를 추가하고,</w:t>
-      </w:r>
-      <w:r>
-        <w:t xml:space="preserve"> ACTION</w:t>
-      </w:r>
-      <w:r>
-        <w:rPr>
-          <w:rFonts w:hint="eastAsia"/>
-        </w:rPr>
-        <w:t xml:space="preserve">이나 </w:t>
-      </w:r>
-      <w:r>
-        <w:t>GOTO</w:t>
-      </w:r>
-      <w:r>
-        <w:rPr>
-          <w:rFonts w:hint="eastAsia"/>
-        </w:rPr>
-        <w:t xml:space="preserve">가 정해지지 않은 부분은 모두 </w:t>
+        <w:t xml:space="preserve">테이블에서 </w:t>
+      </w:r>
+      <w:r>
+        <w:t>shift, reduce, goto, accept</w:t>
+      </w:r>
+      <w:r>
+        <w:rPr>
+          <w:rFonts w:hint="eastAsia"/>
+        </w:rPr>
+        <w:t>의 값이</w:t>
+      </w:r>
+      <w:r>
+        <w:rPr>
+          <w:rFonts w:hint="eastAsia"/>
+        </w:rPr>
+        <w:t xml:space="preserve"> 정해지지 않</w:t>
+      </w:r>
+      <w:r>
+        <w:rPr>
+          <w:rFonts w:hint="eastAsia"/>
+        </w:rPr>
+        <w:t>고 비어있는</w:t>
+      </w:r>
+      <w:r>
+        <w:rPr>
+          <w:rFonts w:hint="eastAsia"/>
+        </w:rPr>
+        <w:t xml:space="preserve"> 부분은 모두 </w:t>
+      </w:r>
+      <w:r>
+        <w:rPr>
+          <w:rFonts w:hint="eastAsia"/>
+        </w:rPr>
+        <w:t>에러,</w:t>
+      </w:r>
+      <w:r>
+        <w:t xml:space="preserve"> </w:t>
+      </w:r>
+      <w:r>
+        <w:rPr>
+          <w:rFonts w:hint="eastAsia"/>
+        </w:rPr>
+        <w:t xml:space="preserve">즉 </w:t>
       </w:r>
       <w:r>
         <w:t>reject</w:t>
@@ -1024,9 +1159,6 @@
       <w:pPr>
         <w:pStyle w:val="a3"/>
         <w:ind w:leftChars="0" w:left="760"/>
-        <w:rPr>
-          <w:rFonts w:hint="eastAsia"/>
-        </w:rPr>
       </w:pPr>
       <w:r>
         <w:rPr>
@@ -1237,6 +1369,12 @@
         <w:rPr>
           <w:rFonts w:hint="eastAsia"/>
         </w:rPr>
+        <w:t xml:space="preserve">읽어 올 </w:t>
+      </w:r>
+      <w:r>
+        <w:rPr>
+          <w:rFonts w:hint="eastAsia"/>
+        </w:rPr>
         <w:t>파일들의 이름은</w:t>
       </w:r>
       <w:r>
@@ -1264,32 +1402,672 @@
         <w:rPr>
           <w:rFonts w:hint="eastAsia"/>
         </w:rPr>
-        <w:t>선언을 하였다.</w:t>
-      </w:r>
-      <w:r>
-        <w:t xml:space="preserve"> </w:t>
-      </w:r>
-      <w:r>
-        <w:t>(</w:t>
-      </w:r>
-      <w:r>
-        <w:rPr>
-          <w:rFonts w:hint="eastAsia"/>
-        </w:rPr>
-        <w:t>추후 추가 예정</w:t>
-      </w:r>
-      <w:r>
-        <w:t>)</w:t>
-      </w:r>
-    </w:p>
-    <w:p>
-      <w:pPr>
-        <w:pStyle w:val="a3"/>
-        <w:ind w:leftChars="0" w:left="1120"/>
-        <w:rPr>
-          <w:rFonts w:hint="eastAsia"/>
-        </w:rPr>
-      </w:pPr>
+        <w:t>선언을 하였다</w:t>
+      </w:r>
+      <w:r>
+        <w:rPr>
+          <w:rFonts w:hint="eastAsia"/>
+        </w:rPr>
+        <w:t>.</w:t>
+      </w:r>
+      <w:r>
+        <w:t xml:space="preserve"> </w:t>
+      </w:r>
+      <w:r>
+        <w:rPr>
+          <w:rFonts w:hint="eastAsia"/>
+        </w:rPr>
+        <w:t xml:space="preserve">프로그램이 실행될 때 필요한 모든 변수를 </w:t>
+      </w:r>
+      <w:r>
+        <w:t xml:space="preserve">main() </w:t>
+      </w:r>
+      <w:r>
+        <w:rPr>
+          <w:rFonts w:hint="eastAsia"/>
+        </w:rPr>
+        <w:t>함수에서 저장하고 있다.</w:t>
+      </w:r>
+      <w:r>
+        <w:t xml:space="preserve"> </w:t>
+      </w:r>
+      <w:r>
+        <w:t>ACTION</w:t>
+      </w:r>
+      <w:r>
+        <w:rPr>
+          <w:rFonts w:hint="eastAsia"/>
+        </w:rPr>
+        <w:t xml:space="preserve">과 </w:t>
+      </w:r>
+      <w:r>
+        <w:t xml:space="preserve">GOTO </w:t>
+      </w:r>
+      <w:r>
+        <w:rPr>
+          <w:rFonts w:hint="eastAsia"/>
+        </w:rPr>
+        <w:t xml:space="preserve">테이블의 정보를 가지고 있는 </w:t>
+      </w:r>
+      <w:r>
+        <w:t xml:space="preserve">parse_table, reduce </w:t>
+      </w:r>
+      <w:r>
+        <w:rPr>
+          <w:rFonts w:hint="eastAsia"/>
+        </w:rPr>
+        <w:t xml:space="preserve">동작에서 </w:t>
+      </w:r>
+      <w:r>
+        <w:rPr>
+          <w:rFonts w:hint="eastAsia"/>
+        </w:rPr>
+        <w:t xml:space="preserve">이동해야 할 </w:t>
+      </w:r>
+      <w:r>
+        <w:t>state</w:t>
+      </w:r>
+      <w:r>
+        <w:rPr>
+          <w:rFonts w:hint="eastAsia"/>
+        </w:rPr>
+        <w:t xml:space="preserve">값과 </w:t>
+      </w:r>
+      <w:r>
+        <w:t>stack</w:t>
+      </w:r>
+      <w:r>
+        <w:rPr>
+          <w:rFonts w:hint="eastAsia"/>
+        </w:rPr>
+        <w:t xml:space="preserve">에서 </w:t>
+      </w:r>
+      <w:r>
+        <w:t>pop</w:t>
+      </w:r>
+      <w:r>
+        <w:rPr>
+          <w:rFonts w:hint="eastAsia"/>
+        </w:rPr>
+        <w:t xml:space="preserve">할 횟수를 저장하고 있는 </w:t>
+      </w:r>
+      <w:r>
+        <w:t xml:space="preserve">cfg, </w:t>
+      </w:r>
+      <w:r>
+        <w:rPr>
+          <w:rFonts w:hint="eastAsia"/>
+        </w:rPr>
+        <w:t xml:space="preserve">그리고 분석해야 할 </w:t>
+      </w:r>
+      <w:r>
+        <w:t xml:space="preserve">token </w:t>
+      </w:r>
+      <w:r>
+        <w:rPr>
+          <w:rFonts w:hint="eastAsia"/>
+        </w:rPr>
+        <w:t xml:space="preserve">정보인 </w:t>
+      </w:r>
+      <w:r>
+        <w:t>token_input</w:t>
+      </w:r>
+      <w:r>
+        <w:rPr>
+          <w:rFonts w:hint="eastAsia"/>
+        </w:rPr>
+        <w:t>을 변수로 가진다.</w:t>
+      </w:r>
+      <w:r>
+        <w:t xml:space="preserve"> </w:t>
+      </w:r>
+      <w:r>
+        <w:t>s</w:t>
+      </w:r>
+      <w:r>
+        <w:t>yntax analyzer</w:t>
+      </w:r>
+      <w:r>
+        <w:rPr>
+          <w:rFonts w:hint="eastAsia"/>
+        </w:rPr>
+        <w:t xml:space="preserve">가 동작할 때 </w:t>
+      </w:r>
+      <w:r>
+        <w:t>non-terminal</w:t>
+      </w:r>
+      <w:r>
+        <w:rPr>
+          <w:rFonts w:hint="eastAsia"/>
+        </w:rPr>
+        <w:t xml:space="preserve">과 </w:t>
+      </w:r>
+      <w:r>
+        <w:t>terminal</w:t>
+      </w:r>
+      <w:r>
+        <w:rPr>
+          <w:rFonts w:hint="eastAsia"/>
+        </w:rPr>
+        <w:t xml:space="preserve">의 이름을 </w:t>
+      </w:r>
+      <w:r>
+        <w:t>Parsing Table</w:t>
+      </w:r>
+      <w:r>
+        <w:rPr>
+          <w:rFonts w:hint="eastAsia"/>
+        </w:rPr>
+        <w:t>에 매칭</w:t>
+      </w:r>
+      <w:r>
+        <w:rPr>
+          <w:rFonts w:hint="eastAsia"/>
+        </w:rPr>
+        <w:t>하는 방법</w:t>
+      </w:r>
+      <w:r>
+        <w:rPr>
+          <w:rFonts w:hint="eastAsia"/>
+        </w:rPr>
+        <w:t>으로</w:t>
+      </w:r>
+      <w:r>
+        <w:rPr>
+          <w:rFonts w:hint="eastAsia"/>
+        </w:rPr>
+        <w:t xml:space="preserve"> 해싱을 사용</w:t>
+      </w:r>
+      <w:r>
+        <w:rPr>
+          <w:rFonts w:hint="eastAsia"/>
+        </w:rPr>
+        <w:t>하기로 하였다.</w:t>
+      </w:r>
+      <w:r>
+        <w:t xml:space="preserve"> </w:t>
+      </w:r>
+      <w:r>
+        <w:rPr>
+          <w:rFonts w:hint="eastAsia"/>
+        </w:rPr>
+        <w:t>이 방식을 사용하면</w:t>
+      </w:r>
+      <w:r>
+        <w:rPr>
+          <w:rFonts w:hint="eastAsia"/>
+        </w:rPr>
+        <w:t xml:space="preserve"> 따로 문자열을 변환</w:t>
+      </w:r>
+      <w:r>
+        <w:rPr>
+          <w:rFonts w:hint="eastAsia"/>
+        </w:rPr>
+        <w:t>하는 함수를 구현할</w:t>
+      </w:r>
+      <w:r>
+        <w:rPr>
+          <w:rFonts w:hint="eastAsia"/>
+        </w:rPr>
+        <w:t xml:space="preserve"> 필요 없이 바로 테이블에 접근</w:t>
+      </w:r>
+      <w:r>
+        <w:rPr>
+          <w:rFonts w:hint="eastAsia"/>
+        </w:rPr>
+        <w:t>할 수 있다</w:t>
+      </w:r>
+      <w:r>
+        <w:rPr>
+          <w:rFonts w:hint="eastAsia"/>
+        </w:rPr>
+        <w:t>.</w:t>
+      </w:r>
+      <w:r>
+        <w:t xml:space="preserve"> </w:t>
+      </w:r>
+      <w:r>
+        <w:rPr>
+          <w:rFonts w:hint="eastAsia"/>
+        </w:rPr>
+        <w:t xml:space="preserve">직접 해싱 함수를 구현하는 것보다는 </w:t>
+      </w:r>
+      <w:r>
+        <w:t>C++</w:t>
+      </w:r>
+      <w:r>
+        <w:rPr>
+          <w:rFonts w:hint="eastAsia"/>
+        </w:rPr>
+        <w:t xml:space="preserve">의 </w:t>
+      </w:r>
+      <w:r>
+        <w:t xml:space="preserve">STL </w:t>
+      </w:r>
+      <w:r>
+        <w:rPr>
+          <w:rFonts w:hint="eastAsia"/>
+        </w:rPr>
+        <w:t xml:space="preserve">중 </w:t>
+      </w:r>
+      <w:r>
+        <w:t>unordered_map</w:t>
+      </w:r>
+      <w:r>
+        <w:rPr>
+          <w:rFonts w:hint="eastAsia"/>
+        </w:rPr>
+        <w:t xml:space="preserve">을 사용하여 </w:t>
+      </w:r>
+      <w:r>
+        <w:t>string</w:t>
+      </w:r>
+      <w:r>
+        <w:rPr>
+          <w:rFonts w:hint="eastAsia"/>
+        </w:rPr>
+        <w:t xml:space="preserve">을 </w:t>
+      </w:r>
+      <w:r>
+        <w:t>ACTION</w:t>
+      </w:r>
+      <w:r>
+        <w:rPr>
+          <w:rFonts w:hint="eastAsia"/>
+        </w:rPr>
+        <w:t xml:space="preserve">과 </w:t>
+      </w:r>
+      <w:r>
+        <w:t>GOTO</w:t>
+      </w:r>
+      <w:r>
+        <w:rPr>
+          <w:rFonts w:hint="eastAsia"/>
+        </w:rPr>
+        <w:t>로 바로 매핑하여 O</w:t>
+      </w:r>
+      <w:r>
+        <w:t>(1)</w:t>
+      </w:r>
+      <w:r>
+        <w:rPr>
+          <w:rFonts w:hint="eastAsia"/>
+        </w:rPr>
+        <w:t>의 시간복잡도로 탐색을 하도록 구현하였다.</w:t>
+      </w:r>
+      <w:r>
+        <w:t xml:space="preserve"> </w:t>
+      </w:r>
+      <w:r>
+        <w:rPr>
+          <w:rFonts w:hint="eastAsia"/>
+        </w:rPr>
+        <w:t xml:space="preserve">정보를 모두 읽어오면 </w:t>
+      </w:r>
+      <w:r>
+        <w:t>syntax analyze</w:t>
+      </w:r>
+      <w:r>
+        <w:rPr>
+          <w:rFonts w:hint="eastAsia"/>
+        </w:rPr>
+        <w:t xml:space="preserve">를 하는 </w:t>
+      </w:r>
+      <w:r>
+        <w:t>while</w:t>
+      </w:r>
+      <w:r>
+        <w:rPr>
+          <w:rFonts w:hint="eastAsia"/>
+        </w:rPr>
+        <w:t>문으로 진행한다.</w:t>
+      </w:r>
+      <w:r>
+        <w:t xml:space="preserve"> </w:t>
+      </w:r>
+      <w:r>
+        <w:rPr>
+          <w:rFonts w:hint="eastAsia"/>
+        </w:rPr>
+        <w:t xml:space="preserve">처음 </w:t>
+      </w:r>
+      <w:r>
+        <w:t>if-else</w:t>
+      </w:r>
+      <w:r>
+        <w:rPr>
+          <w:rFonts w:hint="eastAsia"/>
+        </w:rPr>
+        <w:t xml:space="preserve">문에서는 </w:t>
+      </w:r>
+      <w:r>
+        <w:t xml:space="preserve">act </w:t>
+      </w:r>
+      <w:r>
+        <w:rPr>
+          <w:rFonts w:hint="eastAsia"/>
+        </w:rPr>
+        <w:t xml:space="preserve">변수의 값에 따라 </w:t>
+      </w:r>
+      <w:r>
+        <w:t>ACTION</w:t>
+      </w:r>
+      <w:r>
+        <w:rPr>
+          <w:rFonts w:hint="eastAsia"/>
+        </w:rPr>
+        <w:t xml:space="preserve">과 </w:t>
+      </w:r>
+      <w:r>
+        <w:t>GOTO</w:t>
+      </w:r>
+      <w:r>
+        <w:rPr>
+          <w:rFonts w:hint="eastAsia"/>
+        </w:rPr>
+        <w:t>로 진행을 분리하였다.</w:t>
+      </w:r>
+      <w:r>
+        <w:t xml:space="preserve"> </w:t>
+      </w:r>
+      <w:r>
+        <w:t>GOTO</w:t>
+      </w:r>
+      <w:r>
+        <w:rPr>
+          <w:rFonts w:hint="eastAsia"/>
+        </w:rPr>
+        <w:t xml:space="preserve">로 진행할 경우 </w:t>
+      </w:r>
+      <w:r>
+        <w:t>state</w:t>
+      </w:r>
+      <w:r>
+        <w:rPr>
+          <w:rFonts w:hint="eastAsia"/>
+        </w:rPr>
+        <w:t xml:space="preserve"> 값만을 업데이트하고 다시 진행하게 된다.</w:t>
+      </w:r>
+      <w:r>
+        <w:t xml:space="preserve"> </w:t>
+      </w:r>
+      <w:r>
+        <w:t>ACTION</w:t>
+      </w:r>
+      <w:r>
+        <w:rPr>
+          <w:rFonts w:hint="eastAsia"/>
+        </w:rPr>
+        <w:t>으로 진행한 경우는 s</w:t>
+      </w:r>
+      <w:r>
+        <w:t xml:space="preserve">hift, reduce, error, accept </w:t>
+      </w:r>
+      <w:r>
+        <w:rPr>
+          <w:rFonts w:hint="eastAsia"/>
+        </w:rPr>
+        <w:t xml:space="preserve">네 개의 상태를 구분하는 </w:t>
+      </w:r>
+      <w:r>
+        <w:t>switch</w:t>
+      </w:r>
+      <w:r>
+        <w:rPr>
+          <w:rFonts w:hint="eastAsia"/>
+        </w:rPr>
+        <w:t>문으로 진입한다.</w:t>
+      </w:r>
+      <w:r>
+        <w:t xml:space="preserve"> </w:t>
+      </w:r>
+      <w:r>
+        <w:rPr>
+          <w:rFonts w:hint="eastAsia"/>
+        </w:rPr>
+        <w:t>현재 a</w:t>
+      </w:r>
+      <w:r>
+        <w:t>ct</w:t>
+      </w:r>
+      <w:r>
+        <w:rPr>
+          <w:rFonts w:hint="eastAsia"/>
+        </w:rPr>
+        <w:t xml:space="preserve">값의 첫 번째 글자가 </w:t>
+      </w:r>
+      <w:r>
+        <w:t>s</w:t>
+      </w:r>
+      <w:r>
+        <w:rPr>
+          <w:rFonts w:hint="eastAsia"/>
+        </w:rPr>
+        <w:t xml:space="preserve">인 경우는 </w:t>
+      </w:r>
+      <w:r>
+        <w:t>shift</w:t>
+      </w:r>
+      <w:r>
+        <w:rPr>
+          <w:rFonts w:hint="eastAsia"/>
+        </w:rPr>
+        <w:t>이므로,</w:t>
+      </w:r>
+      <w:r>
+        <w:t xml:space="preserve"> </w:t>
+      </w:r>
+      <w:r>
+        <w:rPr>
+          <w:rFonts w:hint="eastAsia"/>
+        </w:rPr>
+        <w:t>다음 토큰을 받아오고 s</w:t>
+      </w:r>
+      <w:r>
+        <w:t>tate</w:t>
+      </w:r>
+      <w:r>
+        <w:rPr>
+          <w:rFonts w:hint="eastAsia"/>
+        </w:rPr>
+        <w:t>를 최신화한 다음 다시 진행한다.</w:t>
+      </w:r>
+      <w:r>
+        <w:t xml:space="preserve"> </w:t>
+      </w:r>
+      <w:r>
+        <w:rPr>
+          <w:rFonts w:hint="eastAsia"/>
+        </w:rPr>
+        <w:t>만약 글</w:t>
+      </w:r>
+      <w:r>
+        <w:t xml:space="preserve">자가 </w:t>
+      </w:r>
+      <w:r>
+        <w:rPr>
+          <w:rFonts w:hint="eastAsia"/>
+        </w:rPr>
+        <w:t xml:space="preserve">r이라면 </w:t>
+      </w:r>
+      <w:r>
+        <w:t>reduce</w:t>
+      </w:r>
+      <w:r>
+        <w:rPr>
+          <w:rFonts w:hint="eastAsia"/>
+        </w:rPr>
+        <w:t>이므로</w:t>
+      </w:r>
+      <w:r>
+        <w:t xml:space="preserve">, </w:t>
+      </w:r>
+      <w:r>
+        <w:rPr>
+          <w:rFonts w:hint="eastAsia"/>
+        </w:rPr>
+        <w:t>c</w:t>
+      </w:r>
+      <w:r>
+        <w:t xml:space="preserve">fg </w:t>
+      </w:r>
+      <w:r>
+        <w:rPr>
+          <w:rFonts w:hint="eastAsia"/>
+        </w:rPr>
+        <w:t xml:space="preserve">변수를 참조하여 </w:t>
+      </w:r>
+      <w:r>
+        <w:t xml:space="preserve">next_symbol </w:t>
+      </w:r>
+      <w:r>
+        <w:rPr>
+          <w:rFonts w:hint="eastAsia"/>
+        </w:rPr>
+        <w:t>값을 최신화하고 s</w:t>
+      </w:r>
+      <w:r>
+        <w:t>tack</w:t>
+      </w:r>
+      <w:r>
+        <w:rPr>
+          <w:rFonts w:hint="eastAsia"/>
+        </w:rPr>
+        <w:t xml:space="preserve">에서 </w:t>
+      </w:r>
+      <w:r>
+        <w:t>rule</w:t>
+      </w:r>
+      <w:r>
+        <w:rPr>
+          <w:rFonts w:hint="eastAsia"/>
+        </w:rPr>
+        <w:t xml:space="preserve">의 </w:t>
+      </w:r>
+      <w:r>
+        <w:t>RHS</w:t>
+      </w:r>
+      <w:r>
+        <w:rPr>
+          <w:rFonts w:hint="eastAsia"/>
+        </w:rPr>
+        <w:t>의 길이</w:t>
+      </w:r>
+      <w:r>
+        <w:t xml:space="preserve">, </w:t>
+      </w:r>
+      <w:r>
+        <w:rPr>
+          <w:rFonts w:hint="eastAsia"/>
+        </w:rPr>
+        <w:t xml:space="preserve">즉 </w:t>
+      </w:r>
+      <w:r>
+        <w:t>stack</w:t>
+      </w:r>
+      <w:r>
+        <w:rPr>
+          <w:rFonts w:hint="eastAsia"/>
+        </w:rPr>
+        <w:t xml:space="preserve">에서 </w:t>
+      </w:r>
+      <w:r>
+        <w:t>pop</w:t>
+      </w:r>
+      <w:r>
+        <w:rPr>
+          <w:rFonts w:hint="eastAsia"/>
+        </w:rPr>
+        <w:t xml:space="preserve">될 횟수만큼 </w:t>
+      </w:r>
+      <w:r>
+        <w:t>pop</w:t>
+      </w:r>
+      <w:r>
+        <w:rPr>
+          <w:rFonts w:hint="eastAsia"/>
+        </w:rPr>
+        <w:t>을 실행한다.</w:t>
+      </w:r>
+      <w:r>
+        <w:t xml:space="preserve"> </w:t>
+      </w:r>
+      <w:r>
+        <w:rPr>
+          <w:rFonts w:hint="eastAsia"/>
+        </w:rPr>
+        <w:t xml:space="preserve">만약 </w:t>
+      </w:r>
+      <w:r>
+        <w:t>e</w:t>
+      </w:r>
+      <w:r>
+        <w:rPr>
+          <w:rFonts w:hint="eastAsia"/>
+        </w:rPr>
+        <w:t xml:space="preserve">라면 </w:t>
+      </w:r>
+      <w:r>
+        <w:t>error</w:t>
+      </w:r>
+      <w:r>
+        <w:rPr>
+          <w:rFonts w:hint="eastAsia"/>
+        </w:rPr>
+        <w:t>인 경우이므로,</w:t>
+      </w:r>
+      <w:r>
+        <w:t xml:space="preserve"> Reject </w:t>
+      </w:r>
+      <w:r>
+        <w:rPr>
+          <w:rFonts w:hint="eastAsia"/>
+        </w:rPr>
+        <w:t>메시지를 출력하고 즉시 프로그램을 종료한다.</w:t>
+      </w:r>
+      <w:r>
+        <w:t xml:space="preserve"> </w:t>
+      </w:r>
+      <w:r>
+        <w:rPr>
+          <w:rFonts w:hint="eastAsia"/>
+        </w:rPr>
+        <w:t xml:space="preserve">그리고 a인 경우는 </w:t>
+      </w:r>
+      <w:r>
+        <w:t>accept</w:t>
+      </w:r>
+      <w:r>
+        <w:rPr>
+          <w:rFonts w:hint="eastAsia"/>
+        </w:rPr>
+        <w:t>이므</w:t>
+      </w:r>
+      <w:r>
+        <w:rPr>
+          <w:rFonts w:hint="eastAsia"/>
+        </w:rPr>
+        <w:lastRenderedPageBreak/>
+        <w:t>로,</w:t>
+      </w:r>
+      <w:r>
+        <w:t xml:space="preserve"> Accept </w:t>
+      </w:r>
+      <w:r>
+        <w:rPr>
+          <w:rFonts w:hint="eastAsia"/>
+        </w:rPr>
+        <w:t xml:space="preserve">메시지를 출력하고 </w:t>
+      </w:r>
+      <w:r>
+        <w:t>while</w:t>
+      </w:r>
+      <w:r>
+        <w:rPr>
+          <w:rFonts w:hint="eastAsia"/>
+        </w:rPr>
+        <w:t>문을 탈출한다.</w:t>
+      </w:r>
     </w:p>
     <w:p>
       <w:pPr>
@@ -1382,22 +2160,103 @@
         <w:t xml:space="preserve">에서 구현한 </w:t>
       </w:r>
       <w:r>
-        <w:t xml:space="preserve">token </w:t>
-      </w:r>
-      <w:r>
-        <w:rPr>
-          <w:rFonts w:hint="eastAsia"/>
-        </w:rPr>
-        <w:t>타입을</w:t>
-      </w:r>
-      <w:r>
-        <w:t xml:space="preserve"> </w:t>
-      </w:r>
-      <w:r>
-        <w:rPr>
-          <w:rFonts w:hint="eastAsia"/>
-        </w:rPr>
-        <w:t>가져와 사용한다.</w:t>
+        <w:t>token</w:t>
+      </w:r>
+      <w:r>
+        <w:t xml:space="preserve"> </w:t>
+      </w:r>
+      <w:r>
+        <w:rPr>
+          <w:rFonts w:hint="eastAsia"/>
+        </w:rPr>
+        <w:t xml:space="preserve">클래스와 </w:t>
+      </w:r>
+      <w:r>
+        <w:t>token</w:t>
+      </w:r>
+      <w:r>
+        <w:rPr>
+          <w:rFonts w:hint="eastAsia"/>
+        </w:rPr>
+        <w:t xml:space="preserve">의 종류를 표현하는 </w:t>
+      </w:r>
+      <w:r>
+        <w:t>enum</w:t>
+      </w:r>
+      <w:r>
+        <w:rPr>
+          <w:rFonts w:hint="eastAsia"/>
+        </w:rPr>
+        <w:t>을</w:t>
+      </w:r>
+      <w:r>
+        <w:t xml:space="preserve"> </w:t>
+      </w:r>
+      <w:r>
+        <w:rPr>
+          <w:rFonts w:hint="eastAsia"/>
+        </w:rPr>
+        <w:t>공유</w:t>
+      </w:r>
+      <w:r>
+        <w:rPr>
+          <w:rFonts w:hint="eastAsia"/>
+        </w:rPr>
+        <w:t>한다.</w:t>
+      </w:r>
+      <w:r>
+        <w:t xml:space="preserve"> </w:t>
+      </w:r>
+      <w:r>
+        <w:rPr>
+          <w:rFonts w:hint="eastAsia"/>
+        </w:rPr>
+        <w:t xml:space="preserve">단지 입력의 끝을 나타내기 위한 </w:t>
+      </w:r>
+      <w:r>
+        <w:t xml:space="preserve">ENDMARKER </w:t>
+      </w:r>
+      <w:r>
+        <w:rPr>
+          <w:rFonts w:hint="eastAsia"/>
+        </w:rPr>
+        <w:t>타입 하나만 추가하였다.</w:t>
+      </w:r>
+      <w:r>
+        <w:t xml:space="preserve"> </w:t>
+      </w:r>
+      <w:r>
+        <w:rPr>
+          <w:rFonts w:hint="eastAsia"/>
+        </w:rPr>
+        <w:t xml:space="preserve">추가로 </w:t>
+      </w:r>
+      <w:r>
+        <w:t>token</w:t>
+      </w:r>
+      <w:r>
+        <w:rPr>
+          <w:rFonts w:hint="eastAsia"/>
+        </w:rPr>
+        <w:t>의 이름과 c</w:t>
+      </w:r>
+      <w:r>
+        <w:t>fg</w:t>
+      </w:r>
+      <w:r>
+        <w:rPr>
+          <w:rFonts w:hint="eastAsia"/>
+        </w:rPr>
+        <w:t xml:space="preserve">에서 사용하는 </w:t>
+      </w:r>
+      <w:r>
+        <w:t>state</w:t>
+      </w:r>
+      <w:r>
+        <w:rPr>
+          <w:rFonts w:hint="eastAsia"/>
+        </w:rPr>
+        <w:t>의 이름을 맞춰주기 위한 변환 함수가 구현되어 있다.</w:t>
       </w:r>
       <w:r>
         <w:t xml:space="preserve"> </w:t>
@@ -1409,31 +2268,13 @@
         <w:t>t</w:t>
       </w:r>
       <w:r>
-        <w:t>oken</w:t>
-      </w:r>
-      <w:r>
-        <w:rPr>
-          <w:rFonts w:hint="eastAsia"/>
-        </w:rPr>
-        <w:t xml:space="preserve">들의 종류가 </w:t>
-      </w:r>
-      <w:r>
-        <w:t xml:space="preserve">enum </w:t>
-      </w:r>
-      <w:r>
-        <w:rPr>
-          <w:rFonts w:hint="eastAsia"/>
-        </w:rPr>
-        <w:t>타입으로 선언되어 있다.</w:t>
-      </w:r>
-      <w:r>
-        <w:t xml:space="preserve"> </w:t>
-      </w:r>
-      <w:r>
-        <w:rPr>
-          <w:rFonts w:hint="eastAsia"/>
-        </w:rPr>
-        <w:t xml:space="preserve">추가로 </w:t>
+        <w:t xml:space="preserve">okenToTerminal() </w:t>
+      </w:r>
+      <w:r>
+        <w:rPr>
+          <w:rFonts w:hint="eastAsia"/>
+        </w:rPr>
+        <w:t xml:space="preserve">함수를 호출하게 되면 인자로 주어진 </w:t>
       </w:r>
       <w:r>
         <w:t>token</w:t>
@@ -1442,51 +2283,6 @@
         <w:rPr>
           <w:rFonts w:hint="eastAsia"/>
         </w:rPr>
-        <w:t>의 이름과 c</w:t>
-      </w:r>
-      <w:r>
-        <w:t>fg</w:t>
-      </w:r>
-      <w:r>
-        <w:rPr>
-          <w:rFonts w:hint="eastAsia"/>
-        </w:rPr>
-        <w:t xml:space="preserve">에서 사용하는 </w:t>
-      </w:r>
-      <w:r>
-        <w:t>state</w:t>
-      </w:r>
-      <w:r>
-        <w:rPr>
-          <w:rFonts w:hint="eastAsia"/>
-        </w:rPr>
-        <w:t>의 이름을 맞춰주기 위한 변환 함수가 구현되어 있다.</w:t>
-      </w:r>
-      <w:r>
-        <w:t xml:space="preserve"> </w:t>
-      </w:r>
-      <w:r>
-        <w:rPr>
-          <w:rFonts w:hint="eastAsia"/>
-        </w:rPr>
-        <w:t>t</w:t>
-      </w:r>
-      <w:r>
-        <w:t xml:space="preserve">okenToTerminal() </w:t>
-      </w:r>
-      <w:r>
-        <w:rPr>
-          <w:rFonts w:hint="eastAsia"/>
-        </w:rPr>
-        <w:t xml:space="preserve">함수를 호출하게 되면 인자로 주어진 </w:t>
-      </w:r>
-      <w:r>
-        <w:t>token</w:t>
-      </w:r>
-      <w:r>
-        <w:rPr>
-          <w:rFonts w:hint="eastAsia"/>
-        </w:rPr>
         <w:t xml:space="preserve">을 </w:t>
       </w:r>
       <w:r>
@@ -1514,52 +2310,31 @@
         <w:rPr>
           <w:rFonts w:hint="eastAsia"/>
         </w:rPr>
-        <w:t xml:space="preserve">문자열을 다루기 때문에 </w:t>
-      </w:r>
-      <w:r>
-        <w:t>C++</w:t>
-      </w:r>
-      <w:r>
-        <w:rPr>
-          <w:rFonts w:hint="eastAsia"/>
-        </w:rPr>
-        <w:t xml:space="preserve">의 </w:t>
-      </w:r>
-      <w:r>
-        <w:t xml:space="preserve">STL </w:t>
-      </w:r>
-      <w:r>
-        <w:rPr>
-          <w:rFonts w:hint="eastAsia"/>
-        </w:rPr>
-        <w:t xml:space="preserve">중 </w:t>
-      </w:r>
-      <w:r>
-        <w:t>unordered_map</w:t>
-      </w:r>
-      <w:r>
-        <w:rPr>
-          <w:rFonts w:hint="eastAsia"/>
-        </w:rPr>
-        <w:t>을 사용하여 O</w:t>
-      </w:r>
-      <w:r>
-        <w:t>(1)</w:t>
-      </w:r>
-      <w:r>
-        <w:rPr>
-          <w:rFonts w:hint="eastAsia"/>
-        </w:rPr>
-        <w:t>의 시간복잡도로 탐색을 하도록 구현하였다.</w:t>
+        <w:t xml:space="preserve">반환한 값은 </w:t>
+      </w:r>
+      <w:r>
+        <w:t xml:space="preserve">main() </w:t>
+      </w:r>
+      <w:r>
+        <w:rPr>
+          <w:rFonts w:hint="eastAsia"/>
+        </w:rPr>
+        <w:t>함수에서 next_</w:t>
+      </w:r>
+      <w:r>
+        <w:t>symbol</w:t>
+      </w:r>
+      <w:r>
+        <w:rPr>
+          <w:rFonts w:hint="eastAsia"/>
+        </w:rPr>
+        <w:t>을 최신화하는 과정에서 사용한다.</w:t>
       </w:r>
     </w:p>
     <w:p>
       <w:pPr>
         <w:pStyle w:val="a3"/>
         <w:ind w:leftChars="0" w:left="1120"/>
-        <w:rPr>
-          <w:rFonts w:hint="eastAsia"/>
-        </w:rPr>
       </w:pPr>
     </w:p>
     <w:p>
@@ -1609,9 +2384,6 @@
       <w:pPr>
         <w:pStyle w:val="a3"/>
         <w:ind w:leftChars="0" w:left="1120"/>
-        <w:rPr>
-          <w:rFonts w:hint="eastAsia"/>
-        </w:rPr>
       </w:pPr>
     </w:p>
     <w:p>
@@ -1669,14 +2441,7 @@
         <w:rPr>
           <w:rFonts w:hint="eastAsia"/>
         </w:rPr>
-        <w:t>가 사용 가능한 형태로 변환</w:t>
-      </w:r>
-      <w:r>
-        <w:rPr>
-          <w:rFonts w:hint="eastAsia"/>
-        </w:rPr>
-        <w:lastRenderedPageBreak/>
-        <w:t xml:space="preserve">하는 함수인 </w:t>
+        <w:t xml:space="preserve">가 사용 가능한 형태로 변환하는 함수인 </w:t>
       </w:r>
       <w:r>
         <w:t xml:space="preserve">getInput() </w:t>
@@ -1703,16 +2468,79 @@
         <w:rPr>
           <w:rFonts w:hint="eastAsia"/>
         </w:rPr>
-        <w:t>파일에는 문자열을 다루기 위한 함수들이 정의되어 있는데,</w:t>
-      </w:r>
-      <w:r>
-        <w:t xml:space="preserve"> </w:t>
-      </w:r>
-      <w:r>
-        <w:rPr>
-          <w:rFonts w:hint="eastAsia"/>
-        </w:rPr>
-        <w:t xml:space="preserve">전체 프로젝트의 다른 부분에서 쓰이지 않을 것이라고 판단하여 이 </w:t>
+        <w:t xml:space="preserve">파일에는 </w:t>
+      </w:r>
+      <w:r>
+        <w:rPr>
+          <w:rFonts w:hint="eastAsia"/>
+        </w:rPr>
+        <w:t xml:space="preserve">헤더 파일에는 선언하지 않은 </w:t>
+      </w:r>
+      <w:r>
+        <w:rPr>
+          <w:rFonts w:hint="eastAsia"/>
+        </w:rPr>
+        <w:t>문자열을 다루기 위한 함수들</w:t>
+      </w:r>
+      <w:r>
+        <w:rPr>
+          <w:rFonts w:hint="eastAsia"/>
+        </w:rPr>
+        <w:t>,</w:t>
+      </w:r>
+      <w:r>
+        <w:t xml:space="preserve"> </w:t>
+      </w:r>
+      <w:r>
+        <w:rPr>
+          <w:rFonts w:hint="eastAsia"/>
+        </w:rPr>
+        <w:t>s</w:t>
+      </w:r>
+      <w:r>
+        <w:t>trip</w:t>
+      </w:r>
+      <w:r>
+        <w:t>()</w:t>
+      </w:r>
+      <w:r>
+        <w:rPr>
+          <w:rFonts w:hint="eastAsia"/>
+        </w:rPr>
+        <w:t xml:space="preserve">과 </w:t>
+      </w:r>
+      <w:r>
+        <w:t>trim</w:t>
+      </w:r>
+      <w:r>
+        <w:t>()</w:t>
+      </w:r>
+      <w:r>
+        <w:rPr>
+          <w:rFonts w:hint="eastAsia"/>
+        </w:rPr>
+        <w:t>이 정의되어 있는데,</w:t>
+      </w:r>
+      <w:r>
+        <w:t xml:space="preserve"> </w:t>
+      </w:r>
+      <w:r>
+        <w:rPr>
+          <w:rFonts w:hint="eastAsia"/>
+        </w:rPr>
+        <w:t xml:space="preserve">전체 프로젝트의 다른 부분에서 </w:t>
+      </w:r>
+      <w:r>
+        <w:rPr>
+          <w:rFonts w:hint="eastAsia"/>
+        </w:rPr>
+        <w:t>사용하지</w:t>
+      </w:r>
+      <w:r>
+        <w:rPr>
+          <w:rFonts w:hint="eastAsia"/>
+        </w:rPr>
+        <w:t xml:space="preserve"> 않을 것이라고 판단하여 이 </w:t>
       </w:r>
       <w:r>
         <w:t xml:space="preserve">cpp </w:t>
@@ -1790,13 +2618,199 @@
         <w:t xml:space="preserve">을 </w:t>
       </w:r>
       <w:r>
+        <w:t>C++</w:t>
+      </w:r>
+      <w:r>
+        <w:rPr>
+          <w:rFonts w:hint="eastAsia"/>
+        </w:rPr>
+        <w:t xml:space="preserve">의 </w:t>
+      </w:r>
+      <w:r>
+        <w:t xml:space="preserve">STL </w:t>
+      </w:r>
+      <w:r>
+        <w:rPr>
+          <w:rFonts w:hint="eastAsia"/>
+        </w:rPr>
+        <w:t xml:space="preserve">중 </w:t>
+      </w:r>
+      <w:r>
         <w:t>list</w:t>
       </w:r>
       <w:r>
         <w:rPr>
           <w:rFonts w:hint="eastAsia"/>
         </w:rPr>
-        <w:t>의 형태로 저장하여 m</w:t>
+        <w:t>를 사용하여</w:t>
+      </w:r>
+      <w:r>
+        <w:rPr>
+          <w:rFonts w:hint="eastAsia"/>
+        </w:rPr>
+        <w:t xml:space="preserve"> 저</w:t>
+      </w:r>
+      <w:r>
+        <w:rPr>
+          <w:rFonts w:hint="eastAsia"/>
+        </w:rPr>
+        <w:t>장한다.</w:t>
+      </w:r>
+      <w:r>
+        <w:rPr>
+          <w:rFonts w:hint="eastAsia"/>
+        </w:rPr>
+        <w:t xml:space="preserve"> </w:t>
+      </w:r>
+      <w:r>
+        <w:rPr>
+          <w:rFonts w:hint="eastAsia"/>
+        </w:rPr>
+        <w:t>t</w:t>
+      </w:r>
+      <w:r>
+        <w:t>oken</w:t>
+      </w:r>
+      <w:r>
+        <w:rPr>
+          <w:rFonts w:hint="eastAsia"/>
+        </w:rPr>
+        <w:t>을 추가</w:t>
+      </w:r>
+      <w:r>
+        <w:rPr>
+          <w:rFonts w:hint="eastAsia"/>
+        </w:rPr>
+        <w:t>,</w:t>
+      </w:r>
+      <w:r>
+        <w:t xml:space="preserve"> </w:t>
+      </w:r>
+      <w:r>
+        <w:rPr>
+          <w:rFonts w:hint="eastAsia"/>
+        </w:rPr>
+        <w:t>삭제</w:t>
+      </w:r>
+      <w:r>
+        <w:rPr>
+          <w:rFonts w:hint="eastAsia"/>
+        </w:rPr>
+        <w:t>,</w:t>
+      </w:r>
+      <w:r>
+        <w:t xml:space="preserve"> </w:t>
+      </w:r>
+      <w:r>
+        <w:rPr>
+          <w:rFonts w:hint="eastAsia"/>
+        </w:rPr>
+        <w:t>그리고 참조하는</w:t>
+      </w:r>
+      <w:r>
+        <w:rPr>
+          <w:rFonts w:hint="eastAsia"/>
+        </w:rPr>
+        <w:t xml:space="preserve"> 작업은 모두 </w:t>
+      </w:r>
+      <w:r>
+        <w:rPr>
+          <w:rFonts w:hint="eastAsia"/>
+        </w:rPr>
+        <w:t>정보의</w:t>
+      </w:r>
+      <w:r>
+        <w:rPr>
+          <w:rFonts w:hint="eastAsia"/>
+        </w:rPr>
+        <w:t xml:space="preserve"> </w:t>
+      </w:r>
+      <w:r>
+        <w:t>head</w:t>
+      </w:r>
+      <w:r>
+        <w:rPr>
+          <w:rFonts w:hint="eastAsia"/>
+        </w:rPr>
+        <w:t xml:space="preserve">와 </w:t>
+      </w:r>
+      <w:r>
+        <w:t>tail</w:t>
+      </w:r>
+      <w:r>
+        <w:rPr>
+          <w:rFonts w:hint="eastAsia"/>
+        </w:rPr>
+        <w:t xml:space="preserve">에서만 이루어지기 때문에 </w:t>
+      </w:r>
+      <w:r>
+        <w:t>array</w:t>
+      </w:r>
+      <w:r>
+        <w:rPr>
+          <w:rFonts w:hint="eastAsia"/>
+        </w:rPr>
+        <w:t xml:space="preserve">나 </w:t>
+      </w:r>
+      <w:r>
+        <w:t>vector</w:t>
+      </w:r>
+      <w:r>
+        <w:rPr>
+          <w:rFonts w:hint="eastAsia"/>
+        </w:rPr>
+        <w:t xml:space="preserve">를 사용하는 것보다 효율적인 </w:t>
+      </w:r>
+      <w:r>
+        <w:t>list</w:t>
+      </w:r>
+      <w:r>
+        <w:rPr>
+          <w:rFonts w:hint="eastAsia"/>
+        </w:rPr>
+        <w:t>를 사용하였다.</w:t>
+      </w:r>
+      <w:r>
+        <w:t xml:space="preserve"> </w:t>
+      </w:r>
+      <w:r>
+        <w:rPr>
+          <w:rFonts w:hint="eastAsia"/>
+        </w:rPr>
+        <w:t xml:space="preserve">결과적으로는 </w:t>
+      </w:r>
+      <w:r>
+        <w:rPr>
+          <w:rFonts w:hint="eastAsia"/>
+        </w:rPr>
+        <w:t xml:space="preserve">구축이 완료된 </w:t>
+      </w:r>
+      <w:r>
+        <w:t>list</w:t>
+      </w:r>
+      <w:r>
+        <w:rPr>
+          <w:rFonts w:hint="eastAsia"/>
+        </w:rPr>
+        <w:t xml:space="preserve">에 </w:t>
+      </w:r>
+      <w:r>
+        <w:t>ENDMARKER</w:t>
+      </w:r>
+      <w:r>
+        <w:rPr>
+          <w:rFonts w:hint="eastAsia"/>
+        </w:rPr>
+        <w:t>를 추가하여</w:t>
+      </w:r>
+      <w:r>
+        <w:t xml:space="preserve"> </w:t>
+      </w:r>
+      <w:r>
+        <w:rPr>
+          <w:rFonts w:hint="eastAsia"/>
+        </w:rPr>
+        <w:t>m</w:t>
       </w:r>
       <w:r>
         <w:t xml:space="preserve">ain() </w:t>
@@ -1806,15 +2820,51 @@
           <w:rFonts w:hint="eastAsia"/>
         </w:rPr>
         <w:t>함수에 반환하게 된다.</w:t>
+      </w:r>
+      <w:r>
+        <w:t xml:space="preserve"> </w:t>
+      </w:r>
+      <w:r>
+        <w:rPr>
+          <w:rFonts w:hint="eastAsia"/>
+        </w:rPr>
+        <w:t xml:space="preserve">반환한 값은 </w:t>
+      </w:r>
+      <w:r>
+        <w:t xml:space="preserve">main() </w:t>
+      </w:r>
+      <w:r>
+        <w:rPr>
+          <w:rFonts w:hint="eastAsia"/>
+        </w:rPr>
+        <w:t xml:space="preserve">함수에서 </w:t>
+      </w:r>
+      <w:r>
+        <w:t xml:space="preserve">analyzing </w:t>
+      </w:r>
+      <w:r>
+        <w:rPr>
+          <w:rFonts w:hint="eastAsia"/>
+        </w:rPr>
+        <w:t>과정에서 직접</w:t>
+      </w:r>
+      <w:r>
+        <w:rPr>
+          <w:rFonts w:hint="eastAsia"/>
+        </w:rPr>
+        <w:t xml:space="preserve"> 사용</w:t>
+      </w:r>
+      <w:r>
+        <w:rPr>
+          <w:rFonts w:hint="eastAsia"/>
+        </w:rPr>
+        <w:t>하게 된다.</w:t>
       </w:r>
     </w:p>
     <w:p>
       <w:pPr>
         <w:pStyle w:val="a3"/>
         <w:ind w:leftChars="0" w:left="1120"/>
-        <w:rPr>
-          <w:rFonts w:hint="eastAsia"/>
-        </w:rPr>
       </w:pPr>
     </w:p>
     <w:p>
@@ -1861,9 +2911,6 @@
       <w:pPr>
         <w:pStyle w:val="a3"/>
         <w:ind w:leftChars="0" w:left="1120"/>
-        <w:rPr>
-          <w:rFonts w:hint="eastAsia"/>
-        </w:rPr>
       </w:pPr>
     </w:p>
     <w:sectPr>

</xml_diff>

<commit_message>
report: syntax_analyer.cpp 설명 추가
</commit_message>
<xml_diff>
--- a/Documentation/컴파일러 7조 syntax analyzer 보고서.docx
+++ b/Documentation/컴파일러 7조 syntax analyzer 보고서.docx
@@ -237,7 +237,23 @@
         <w:t xml:space="preserve">인 </w:t>
       </w:r>
       <w:r>
-        <w:t>EXPR -&gt; EXPR addsub EXPR | EXPR multdiv EXPR</w:t>
+        <w:t xml:space="preserve">EXPR -&gt; EXPR </w:t>
+      </w:r>
+      <w:proofErr w:type="spellStart"/>
+      <w:r>
+        <w:t>addsub</w:t>
+      </w:r>
+      <w:proofErr w:type="spellEnd"/>
+      <w:r>
+        <w:t xml:space="preserve"> EXPR | EXPR </w:t>
+      </w:r>
+      <w:proofErr w:type="spellStart"/>
+      <w:r>
+        <w:t>multdiv</w:t>
+      </w:r>
+      <w:proofErr w:type="spellEnd"/>
+      <w:r>
+        <w:t xml:space="preserve"> EXPR</w:t>
       </w:r>
       <w:r>
         <w:t>,</w:t>
@@ -267,7 +283,15 @@
         <w:t xml:space="preserve">인 </w:t>
       </w:r>
       <w:r>
-        <w:t xml:space="preserve">COND -&gt; COND comp COND | boolstr </w:t>
+        <w:t xml:space="preserve">COND -&gt; COND comp COND | </w:t>
+      </w:r>
+      <w:proofErr w:type="spellStart"/>
+      <w:r>
+        <w:t>boolstr</w:t>
+      </w:r>
+      <w:proofErr w:type="spellEnd"/>
+      <w:r>
+        <w:t xml:space="preserve"> </w:t>
       </w:r>
       <w:r>
         <w:rPr>
@@ -330,7 +354,15 @@
         <w:t>예를 들어,</w:t>
       </w:r>
       <w:r>
-        <w:t xml:space="preserve"> id+id*id</w:t>
+        <w:t xml:space="preserve"> </w:t>
+      </w:r>
+      <w:proofErr w:type="spellStart"/>
+      <w:r>
+        <w:t>id+id</w:t>
+      </w:r>
+      <w:proofErr w:type="spellEnd"/>
+      <w:r>
+        <w:t>*id</w:t>
       </w:r>
       <w:r>
         <w:rPr>
@@ -492,7 +524,15 @@
         <w:t>은 E</w:t>
       </w:r>
       <w:r>
-        <w:t>XPR -&gt; EXPR_MD addsub EXPR | EXPR_MD</w:t>
+        <w:t xml:space="preserve">XPR -&gt; EXPR_MD </w:t>
+      </w:r>
+      <w:proofErr w:type="spellStart"/>
+      <w:r>
+        <w:t>addsub</w:t>
+      </w:r>
+      <w:proofErr w:type="spellEnd"/>
+      <w:r>
+        <w:t xml:space="preserve"> EXPR | EXPR_MD</w:t>
       </w:r>
       <w:r>
         <w:rPr>
@@ -510,7 +550,31 @@
         <w:t>E</w:t>
       </w:r>
       <w:r>
-        <w:t>XPR_MD -&gt; EXPR_T multdiv EXPR_MD | EXPR_T, EXPR_T -&gt; lparen EXPR rparen | id | num</w:t>
+        <w:t xml:space="preserve">XPR_MD -&gt; EXPR_T </w:t>
+      </w:r>
+      <w:proofErr w:type="spellStart"/>
+      <w:r>
+        <w:t>multdiv</w:t>
+      </w:r>
+      <w:proofErr w:type="spellEnd"/>
+      <w:r>
+        <w:t xml:space="preserve"> EXPR_MD | EXPR_T, EXPR_T -&gt; </w:t>
+      </w:r>
+      <w:proofErr w:type="spellStart"/>
+      <w:r>
+        <w:t>lparen</w:t>
+      </w:r>
+      <w:proofErr w:type="spellEnd"/>
+      <w:r>
+        <w:t xml:space="preserve"> EXPR </w:t>
+      </w:r>
+      <w:proofErr w:type="spellStart"/>
+      <w:r>
+        <w:t>rparen</w:t>
+      </w:r>
+      <w:proofErr w:type="spellEnd"/>
+      <w:r>
+        <w:t xml:space="preserve"> | id | num</w:t>
       </w:r>
       <w:r>
         <w:rPr>
@@ -603,8 +667,13 @@
         <w:t>alse</w:t>
       </w:r>
       <w:r>
-        <w:t>==true!=</w:t>
-      </w:r>
+        <w:t>==</w:t>
+      </w:r>
+      <w:proofErr w:type="gramStart"/>
+      <w:r>
+        <w:t>true!=</w:t>
+      </w:r>
+      <w:proofErr w:type="gramEnd"/>
       <w:r>
         <w:t>true</w:t>
       </w:r>
@@ -672,8 +741,21 @@
         <w:t xml:space="preserve">의 형태를 </w:t>
       </w:r>
       <w:r>
-        <w:t>COND -&gt; boolstr comp COND | boolstr</w:t>
-      </w:r>
+        <w:t xml:space="preserve">COND -&gt; </w:t>
+      </w:r>
+      <w:proofErr w:type="spellStart"/>
+      <w:r>
+        <w:t>boolstr</w:t>
+      </w:r>
+      <w:proofErr w:type="spellEnd"/>
+      <w:r>
+        <w:t xml:space="preserve"> comp COND | </w:t>
+      </w:r>
+      <w:proofErr w:type="spellStart"/>
+      <w:r>
+        <w:t>boolstr</w:t>
+      </w:r>
+      <w:proofErr w:type="spellEnd"/>
       <w:r>
         <w:rPr>
           <w:rFonts w:hint="eastAsia"/>
@@ -713,8 +795,16 @@
         </w:rPr>
         <w:t xml:space="preserve">는 </w:t>
       </w:r>
-      <w:r>
-        <w:t xml:space="preserve">Ambiguity_Fixed_CFG.docx </w:t>
+      <w:hyperlink r:id="rId5" w:history="1">
+        <w:r>
+          <w:rPr>
+            <w:rStyle w:val="a4"/>
+          </w:rPr>
+          <w:t>Ambiguity_Fixed_CFG.docx</w:t>
+        </w:r>
+      </w:hyperlink>
+      <w:r>
+        <w:t xml:space="preserve"> </w:t>
       </w:r>
       <w:r>
         <w:rPr>
@@ -919,9 +1009,26 @@
         </w:rPr>
         <w:t xml:space="preserve">은 </w:t>
       </w:r>
-      <w:r>
-        <w:t>SLR_Parsing_Table.xlsx</w:t>
-      </w:r>
+      <w:hyperlink r:id="rId6" w:history="1">
+        <w:r>
+          <w:rPr>
+            <w:rStyle w:val="a4"/>
+          </w:rPr>
+          <w:t>SLR_Parsing_T</w:t>
+        </w:r>
+        <w:r>
+          <w:rPr>
+            <w:rStyle w:val="a4"/>
+          </w:rPr>
+          <w:t>a</w:t>
+        </w:r>
+        <w:r>
+          <w:rPr>
+            <w:rStyle w:val="a4"/>
+          </w:rPr>
+          <w:t>ble.xlsx</w:t>
+        </w:r>
+      </w:hyperlink>
       <w:r>
         <w:t xml:space="preserve"> </w:t>
       </w:r>
@@ -1024,9 +1131,6 @@
       <w:pPr>
         <w:pStyle w:val="a3"/>
         <w:ind w:leftChars="0" w:left="760"/>
-        <w:rPr>
-          <w:rFonts w:hint="eastAsia"/>
-        </w:rPr>
       </w:pPr>
       <w:r>
         <w:rPr>
@@ -1107,10 +1211,21 @@
         <w:rPr>
           <w:rFonts w:hint="eastAsia"/>
         </w:rPr>
-        <w:t>가지의 c</w:t>
-      </w:r>
-      <w:r>
-        <w:t xml:space="preserve">pp </w:t>
+        <w:t xml:space="preserve">가지의 </w:t>
+      </w:r>
+      <w:proofErr w:type="spellStart"/>
+      <w:r>
+        <w:rPr>
+          <w:rFonts w:hint="eastAsia"/>
+        </w:rPr>
+        <w:t>c</w:t>
+      </w:r>
+      <w:r>
+        <w:t>pp</w:t>
+      </w:r>
+      <w:proofErr w:type="spellEnd"/>
+      <w:r>
+        <w:t xml:space="preserve"> </w:t>
       </w:r>
       <w:r>
         <w:rPr>
@@ -1149,7 +1264,21 @@
         <w:rPr>
           <w:rFonts w:hint="eastAsia"/>
         </w:rPr>
-        <w:t>에 필요한 데이터를 읽어들이는 함수만을 가진다.</w:t>
+        <w:t xml:space="preserve">에 필요한 데이터를 </w:t>
+      </w:r>
+      <w:proofErr w:type="spellStart"/>
+      <w:r>
+        <w:rPr>
+          <w:rFonts w:hint="eastAsia"/>
+        </w:rPr>
+        <w:t>읽어들이는</w:t>
+      </w:r>
+      <w:proofErr w:type="spellEnd"/>
+      <w:r>
+        <w:rPr>
+          <w:rFonts w:hint="eastAsia"/>
+        </w:rPr>
+        <w:t xml:space="preserve"> 함수만을 가진다.</w:t>
       </w:r>
       <w:r>
         <w:t xml:space="preserve"> </w:t>
@@ -1211,9 +1340,6 @@
       <w:pPr>
         <w:pStyle w:val="a3"/>
         <w:ind w:leftChars="0" w:left="1120"/>
-        <w:rPr>
-          <w:rFonts w:hint="eastAsia"/>
-        </w:rPr>
       </w:pPr>
       <w:r>
         <w:rPr>
@@ -1270,25 +1396,734 @@
         <w:t xml:space="preserve"> </w:t>
       </w:r>
       <w:r>
-        <w:t>(</w:t>
-      </w:r>
-      <w:r>
-        <w:rPr>
-          <w:rFonts w:hint="eastAsia"/>
-        </w:rPr>
-        <w:t>추후 추가 예정</w:t>
-      </w:r>
-      <w:r>
-        <w:t>)</w:t>
+        <w:rPr>
+          <w:rFonts w:hint="eastAsia"/>
+        </w:rPr>
+        <w:t>우선,</w:t>
+      </w:r>
+      <w:r>
+        <w:t xml:space="preserve"> SLR Parsing Table</w:t>
+      </w:r>
+      <w:r>
+        <w:rPr>
+          <w:rFonts w:hint="eastAsia"/>
+        </w:rPr>
+        <w:t xml:space="preserve">과 </w:t>
+      </w:r>
+      <w:r>
+        <w:t>CFG</w:t>
+      </w:r>
+      <w:r>
+        <w:rPr>
+          <w:rFonts w:hint="eastAsia"/>
+        </w:rPr>
+        <w:t>,</w:t>
+      </w:r>
+      <w:r>
+        <w:t xml:space="preserve"> Lexical</w:t>
+      </w:r>
+      <w:r>
+        <w:rPr>
+          <w:rFonts w:hint="eastAsia"/>
+        </w:rPr>
+        <w:t xml:space="preserve"> </w:t>
+      </w:r>
+      <w:r>
+        <w:t>Analyzer</w:t>
+      </w:r>
+      <w:r>
+        <w:rPr>
+          <w:rFonts w:hint="eastAsia"/>
+        </w:rPr>
+        <w:t xml:space="preserve">의 결과물 파일을 </w:t>
+      </w:r>
+      <w:r>
+        <w:t>Load</w:t>
+      </w:r>
+      <w:r>
+        <w:rPr>
+          <w:rFonts w:hint="eastAsia"/>
+        </w:rPr>
+        <w:t>한다.</w:t>
+      </w:r>
+      <w:r>
+        <w:t xml:space="preserve"> </w:t>
+      </w:r>
+      <w:proofErr w:type="spellStart"/>
+      <w:r>
+        <w:t>line_</w:t>
+      </w:r>
+      <w:r>
+        <w:rPr>
+          <w:rFonts w:hint="eastAsia"/>
+        </w:rPr>
+        <w:t>c</w:t>
+      </w:r>
+      <w:r>
+        <w:t>nt</w:t>
+      </w:r>
+      <w:proofErr w:type="spellEnd"/>
+      <w:r>
+        <w:rPr>
+          <w:rFonts w:hint="eastAsia"/>
+        </w:rPr>
+        <w:t>는 현재 검사 중인 l</w:t>
+      </w:r>
+      <w:r>
+        <w:t xml:space="preserve">ine number, </w:t>
+      </w:r>
+      <w:r>
+        <w:rPr>
+          <w:rFonts w:hint="eastAsia"/>
+        </w:rPr>
+        <w:t xml:space="preserve">즉 </w:t>
+      </w:r>
+      <w:r>
+        <w:rPr>
+          <w:rFonts w:hint="eastAsia"/>
+        </w:rPr>
+        <w:t>몇 번째 토큰인지를 저장한다.</w:t>
+      </w:r>
+      <w:r>
+        <w:t xml:space="preserve"> </w:t>
+      </w:r>
+      <w:proofErr w:type="spellStart"/>
+      <w:r>
+        <w:t>state_stack</w:t>
+      </w:r>
+      <w:proofErr w:type="spellEnd"/>
+      <w:r>
+        <w:rPr>
+          <w:rFonts w:hint="eastAsia"/>
+        </w:rPr>
+        <w:t xml:space="preserve">은 거쳐간 </w:t>
+      </w:r>
+      <w:r>
+        <w:t>state</w:t>
+      </w:r>
+      <w:r>
+        <w:rPr>
+          <w:rFonts w:hint="eastAsia"/>
+        </w:rPr>
+        <w:t>들을 저장하는 s</w:t>
+      </w:r>
+      <w:r>
+        <w:t>tack</w:t>
+      </w:r>
+      <w:r>
+        <w:rPr>
+          <w:rFonts w:hint="eastAsia"/>
+        </w:rPr>
+        <w:t>이며,</w:t>
+      </w:r>
+      <w:r>
+        <w:t xml:space="preserve"> top</w:t>
+      </w:r>
+      <w:r>
+        <w:rPr>
+          <w:rFonts w:hint="eastAsia"/>
+        </w:rPr>
+        <w:t xml:space="preserve">에는 현재 </w:t>
+      </w:r>
+      <w:r>
+        <w:t>state</w:t>
+      </w:r>
+      <w:r>
+        <w:rPr>
+          <w:rFonts w:hint="eastAsia"/>
+        </w:rPr>
+        <w:t>가 저장된다.</w:t>
+      </w:r>
+      <w:r>
+        <w:t xml:space="preserve"> </w:t>
+      </w:r>
+      <w:proofErr w:type="spellStart"/>
+      <w:r>
+        <w:t>next_symbol</w:t>
+      </w:r>
+      <w:proofErr w:type="spellEnd"/>
+      <w:r>
+        <w:rPr>
+          <w:rFonts w:hint="eastAsia"/>
+        </w:rPr>
+        <w:t xml:space="preserve">에는 검사할 </w:t>
+      </w:r>
+      <w:r>
+        <w:t>token</w:t>
+      </w:r>
+      <w:r>
+        <w:rPr>
+          <w:rFonts w:hint="eastAsia"/>
+        </w:rPr>
+        <w:t>이 s</w:t>
+      </w:r>
+      <w:r>
+        <w:t>ymbol(</w:t>
+      </w:r>
+      <w:r>
+        <w:rPr>
+          <w:rFonts w:hint="eastAsia"/>
+        </w:rPr>
+        <w:t>t</w:t>
+      </w:r>
+      <w:r>
+        <w:t>erminal)</w:t>
+      </w:r>
+      <w:r>
+        <w:rPr>
+          <w:rFonts w:hint="eastAsia"/>
+        </w:rPr>
+        <w:t xml:space="preserve"> 형태로 변환된 상태로 저장된다.</w:t>
+      </w:r>
+      <w:r>
+        <w:t xml:space="preserve"> </w:t>
+      </w:r>
+      <w:r>
+        <w:rPr>
+          <w:rFonts w:hint="eastAsia"/>
+        </w:rPr>
+        <w:t>그 후 동작 방식은 다음과 같다.</w:t>
       </w:r>
     </w:p>
     <w:p>
       <w:pPr>
         <w:pStyle w:val="a3"/>
+        <w:numPr>
+          <w:ilvl w:val="0"/>
+          <w:numId w:val="6"/>
+        </w:numPr>
+        <w:ind w:leftChars="0"/>
+      </w:pPr>
+      <w:proofErr w:type="spellStart"/>
+      <w:r>
+        <w:t>state_</w:t>
+      </w:r>
+      <w:r>
+        <w:t>stack</w:t>
+      </w:r>
+      <w:proofErr w:type="spellEnd"/>
+      <w:r>
+        <w:rPr>
+          <w:rFonts w:hint="eastAsia"/>
+        </w:rPr>
+        <w:t xml:space="preserve">에 </w:t>
+      </w:r>
+      <w:r>
+        <w:t xml:space="preserve">0 </w:t>
+      </w:r>
+      <w:r>
+        <w:rPr>
+          <w:rFonts w:hint="eastAsia"/>
+        </w:rPr>
+        <w:t>푸시</w:t>
+      </w:r>
+      <w:r>
+        <w:t xml:space="preserve">, </w:t>
+      </w:r>
+      <w:proofErr w:type="spellStart"/>
+      <w:r>
+        <w:t>next_symbol</w:t>
+      </w:r>
+      <w:proofErr w:type="spellEnd"/>
+      <w:r>
+        <w:rPr>
+          <w:rFonts w:hint="eastAsia"/>
+        </w:rPr>
+        <w:t xml:space="preserve"> 업데이트</w:t>
+      </w:r>
+      <w:r>
+        <w:t>.</w:t>
+      </w:r>
+    </w:p>
+    <w:p>
+      <w:pPr>
+        <w:pStyle w:val="a3"/>
+        <w:numPr>
+          <w:ilvl w:val="0"/>
+          <w:numId w:val="6"/>
+        </w:numPr>
+        <w:ind w:leftChars="0"/>
+      </w:pPr>
+      <w:r>
+        <w:t xml:space="preserve">SLR </w:t>
+      </w:r>
+      <w:r>
+        <w:rPr>
+          <w:rFonts w:hint="eastAsia"/>
+        </w:rPr>
+        <w:t>P</w:t>
+      </w:r>
+      <w:r>
+        <w:t>arsing Table</w:t>
+      </w:r>
+      <w:r>
+        <w:rPr>
+          <w:rFonts w:hint="eastAsia"/>
+        </w:rPr>
+        <w:t xml:space="preserve">에서 </w:t>
+      </w:r>
+      <w:proofErr w:type="spellStart"/>
+      <w:r>
+        <w:t>state_stack.top</w:t>
+      </w:r>
+      <w:proofErr w:type="spellEnd"/>
+      <w:r>
+        <w:t>()</w:t>
+      </w:r>
+      <w:r>
+        <w:rPr>
+          <w:rFonts w:hint="eastAsia"/>
+        </w:rPr>
+        <w:t xml:space="preserve"> 상태에서 </w:t>
+      </w:r>
+      <w:proofErr w:type="spellStart"/>
+      <w:r>
+        <w:t>next_symbol</w:t>
+      </w:r>
+      <w:proofErr w:type="spellEnd"/>
+      <w:r>
+        <w:rPr>
+          <w:rFonts w:hint="eastAsia"/>
+        </w:rPr>
+        <w:t xml:space="preserve">을 받았을 때 행동을 </w:t>
+      </w:r>
+      <w:r>
+        <w:t>act</w:t>
+      </w:r>
+      <w:r>
+        <w:rPr>
+          <w:rFonts w:hint="eastAsia"/>
+        </w:rPr>
+        <w:t>에 받아온다.</w:t>
+      </w:r>
+    </w:p>
+    <w:p>
+      <w:pPr>
+        <w:pStyle w:val="a3"/>
+        <w:numPr>
+          <w:ilvl w:val="0"/>
+          <w:numId w:val="6"/>
+        </w:numPr>
+        <w:ind w:leftChars="0"/>
+      </w:pPr>
+      <w:r>
+        <w:rPr>
+          <w:rFonts w:hint="eastAsia"/>
+        </w:rPr>
+        <w:t>a</w:t>
+      </w:r>
+      <w:r>
+        <w:t>c</w:t>
+      </w:r>
+      <w:r>
+        <w:rPr>
+          <w:rFonts w:hint="eastAsia"/>
+        </w:rPr>
+        <w:t>t의 첫 문자에 따라 다음의 행동을 수행한다.</w:t>
+      </w:r>
+    </w:p>
+    <w:p>
+      <w:pPr>
+        <w:pStyle w:val="a3"/>
+        <w:numPr>
+          <w:ilvl w:val="0"/>
+          <w:numId w:val="7"/>
+        </w:numPr>
+        <w:ind w:leftChars="0"/>
+      </w:pPr>
+      <w:r>
+        <w:rPr>
+          <w:rFonts w:hint="eastAsia"/>
+        </w:rPr>
+        <w:t xml:space="preserve">숫자로 시작하면 그 수를 </w:t>
+      </w:r>
+      <w:proofErr w:type="spellStart"/>
+      <w:r>
+        <w:t>state_stack</w:t>
+      </w:r>
+      <w:proofErr w:type="spellEnd"/>
+      <w:r>
+        <w:rPr>
+          <w:rFonts w:hint="eastAsia"/>
+        </w:rPr>
+        <w:t xml:space="preserve">에 </w:t>
+      </w:r>
+      <w:proofErr w:type="spellStart"/>
+      <w:r>
+        <w:rPr>
+          <w:rFonts w:hint="eastAsia"/>
+        </w:rPr>
+        <w:t>푸시한다</w:t>
+      </w:r>
+      <w:proofErr w:type="spellEnd"/>
+      <w:r>
+        <w:t>. (</w:t>
+      </w:r>
+      <w:r>
+        <w:rPr>
+          <w:rFonts w:hint="eastAsia"/>
+        </w:rPr>
+        <w:t>G</w:t>
+      </w:r>
+      <w:r>
+        <w:t>OTO)</w:t>
+      </w:r>
+    </w:p>
+    <w:p>
+      <w:pPr>
+        <w:pStyle w:val="a3"/>
+        <w:numPr>
+          <w:ilvl w:val="0"/>
+          <w:numId w:val="7"/>
+        </w:numPr>
+        <w:ind w:leftChars="0"/>
+      </w:pPr>
+      <w:r>
+        <w:rPr>
+          <w:rFonts w:hint="eastAsia"/>
+        </w:rPr>
+        <w:t>s로 시작하면</w:t>
+      </w:r>
+      <w:r>
+        <w:t xml:space="preserve"> </w:t>
+      </w:r>
+      <w:proofErr w:type="spellStart"/>
+      <w:r>
+        <w:t>next_symbol</w:t>
+      </w:r>
+      <w:proofErr w:type="spellEnd"/>
+      <w:r>
+        <w:rPr>
+          <w:rFonts w:hint="eastAsia"/>
+        </w:rPr>
+        <w:t xml:space="preserve">을 </w:t>
+      </w:r>
+      <w:r>
+        <w:rPr>
+          <w:rFonts w:hint="eastAsia"/>
+        </w:rPr>
+        <w:t xml:space="preserve">다음 토큰으로 </w:t>
+      </w:r>
+      <w:r>
+        <w:rPr>
+          <w:rFonts w:hint="eastAsia"/>
+        </w:rPr>
+        <w:t>업데이트하고</w:t>
+      </w:r>
+      <w:r>
+        <w:t>,</w:t>
+      </w:r>
+      <w:r>
+        <w:rPr>
+          <w:rFonts w:hint="eastAsia"/>
+        </w:rPr>
+        <w:t xml:space="preserve"> 수를</w:t>
+      </w:r>
+      <w:r>
+        <w:t xml:space="preserve"> </w:t>
+      </w:r>
+      <w:proofErr w:type="spellStart"/>
+      <w:r>
+        <w:t>state_stack</w:t>
+      </w:r>
+      <w:proofErr w:type="spellEnd"/>
+      <w:r>
+        <w:rPr>
+          <w:rFonts w:hint="eastAsia"/>
+        </w:rPr>
+        <w:t xml:space="preserve">에 </w:t>
+      </w:r>
+      <w:proofErr w:type="spellStart"/>
+      <w:r>
+        <w:rPr>
+          <w:rFonts w:hint="eastAsia"/>
+        </w:rPr>
+        <w:t>푸시한다</w:t>
+      </w:r>
+      <w:proofErr w:type="spellEnd"/>
+      <w:r>
+        <w:rPr>
+          <w:rFonts w:hint="eastAsia"/>
+        </w:rPr>
+        <w:t>.</w:t>
+      </w:r>
+      <w:r>
+        <w:t xml:space="preserve"> (SHIFT and GOTO)</w:t>
+      </w:r>
+    </w:p>
+    <w:p>
+      <w:pPr>
+        <w:pStyle w:val="a3"/>
+        <w:numPr>
+          <w:ilvl w:val="0"/>
+          <w:numId w:val="7"/>
+        </w:numPr>
+        <w:ind w:leftChars="0"/>
+      </w:pPr>
+      <w:r>
+        <w:t>r</w:t>
+      </w:r>
+      <w:r>
+        <w:rPr>
+          <w:rFonts w:hint="eastAsia"/>
+        </w:rPr>
+        <w:t xml:space="preserve">로 시작하면 </w:t>
+      </w:r>
+      <w:r>
+        <w:rPr>
+          <w:rFonts w:hint="eastAsia"/>
+        </w:rPr>
+        <w:t xml:space="preserve">번호에 해당하는 </w:t>
+      </w:r>
+      <w:r>
+        <w:t>CFG</w:t>
+      </w:r>
+      <w:r>
+        <w:rPr>
+          <w:rFonts w:hint="eastAsia"/>
+        </w:rPr>
+        <w:t xml:space="preserve">의 </w:t>
+      </w:r>
+      <w:r>
+        <w:t>Transition</w:t>
+      </w:r>
+      <w:r>
+        <w:rPr>
+          <w:rFonts w:hint="eastAsia"/>
+        </w:rPr>
+        <w:t>을 참조하여</w:t>
+      </w:r>
+      <w:r>
+        <w:t xml:space="preserve"> </w:t>
+      </w:r>
+      <w:proofErr w:type="spellStart"/>
+      <w:r>
+        <w:rPr>
+          <w:rFonts w:hint="eastAsia"/>
+        </w:rPr>
+        <w:t>n</w:t>
+      </w:r>
+      <w:r>
+        <w:t>ext_symbol</w:t>
+      </w:r>
+      <w:proofErr w:type="spellEnd"/>
+      <w:r>
+        <w:rPr>
+          <w:rFonts w:hint="eastAsia"/>
+        </w:rPr>
+        <w:t xml:space="preserve">을 </w:t>
+      </w:r>
+      <w:proofErr w:type="spellStart"/>
+      <w:r>
+        <w:rPr>
+          <w:rFonts w:hint="eastAsia"/>
+        </w:rPr>
+        <w:t>T</w:t>
+      </w:r>
+      <w:r>
+        <w:t>rainsition</w:t>
+      </w:r>
+      <w:proofErr w:type="spellEnd"/>
+      <w:r>
+        <w:rPr>
+          <w:rFonts w:hint="eastAsia"/>
+        </w:rPr>
+        <w:t xml:space="preserve">의 </w:t>
+      </w:r>
+      <w:r>
+        <w:t>LHS</w:t>
+      </w:r>
+      <w:r>
+        <w:rPr>
+          <w:rFonts w:hint="eastAsia"/>
+        </w:rPr>
+        <w:t>로 업데이트하고,</w:t>
+      </w:r>
+      <w:r>
+        <w:t xml:space="preserve"> </w:t>
+      </w:r>
+      <w:r>
+        <w:rPr>
+          <w:rFonts w:hint="eastAsia"/>
+        </w:rPr>
+        <w:t>R</w:t>
+      </w:r>
+      <w:r>
+        <w:t>HS</w:t>
+      </w:r>
+      <w:r>
+        <w:rPr>
+          <w:rFonts w:hint="eastAsia"/>
+        </w:rPr>
+        <w:t xml:space="preserve">의 길이만큼 </w:t>
+      </w:r>
+      <w:proofErr w:type="spellStart"/>
+      <w:r>
+        <w:t>state_stack</w:t>
+      </w:r>
+      <w:proofErr w:type="spellEnd"/>
+      <w:r>
+        <w:rPr>
+          <w:rFonts w:hint="eastAsia"/>
+        </w:rPr>
+        <w:t xml:space="preserve">에서 </w:t>
+      </w:r>
+      <w:r>
+        <w:t>pop</w:t>
+      </w:r>
+      <w:r>
+        <w:rPr>
+          <w:rFonts w:hint="eastAsia"/>
+        </w:rPr>
+        <w:t>한다.</w:t>
+      </w:r>
+      <w:r>
+        <w:t xml:space="preserve"> (REDUCE)</w:t>
+      </w:r>
+    </w:p>
+    <w:p>
+      <w:pPr>
+        <w:pStyle w:val="a3"/>
+        <w:numPr>
+          <w:ilvl w:val="0"/>
+          <w:numId w:val="7"/>
+        </w:numPr>
+        <w:ind w:leftChars="0"/>
+      </w:pPr>
+      <w:r>
+        <w:rPr>
+          <w:rFonts w:hint="eastAsia"/>
+        </w:rPr>
+        <w:t>e로 시작하면 S</w:t>
+      </w:r>
+      <w:r>
+        <w:t xml:space="preserve">yntax </w:t>
+      </w:r>
+      <w:r>
+        <w:rPr>
+          <w:rFonts w:hint="eastAsia"/>
+        </w:rPr>
+        <w:t>E</w:t>
+      </w:r>
+      <w:r>
+        <w:t>rror</w:t>
+      </w:r>
+      <w:r>
+        <w:rPr>
+          <w:rFonts w:hint="eastAsia"/>
+        </w:rPr>
+        <w:t>가 발생한 경우로,</w:t>
+      </w:r>
+      <w:r>
+        <w:t xml:space="preserve"> </w:t>
+      </w:r>
+      <w:r>
+        <w:rPr>
+          <w:rFonts w:hint="eastAsia"/>
+        </w:rPr>
+        <w:t>r</w:t>
+      </w:r>
+      <w:r>
+        <w:t xml:space="preserve">ejected </w:t>
+      </w:r>
+      <w:r>
+        <w:rPr>
+          <w:rFonts w:hint="eastAsia"/>
+        </w:rPr>
+        <w:t xml:space="preserve">메시지와 함께 검사 중이었던 </w:t>
+      </w:r>
+      <w:r>
+        <w:t>token</w:t>
+      </w:r>
+      <w:r>
+        <w:rPr>
+          <w:rFonts w:hint="eastAsia"/>
+        </w:rPr>
+        <w:t>과 그 번호를 출력</w:t>
+      </w:r>
+      <w:r>
+        <w:t>하</w:t>
+      </w:r>
+      <w:r>
+        <w:rPr>
+          <w:rFonts w:hint="eastAsia"/>
+        </w:rPr>
+        <w:t>고 프로그램을 종료한다.</w:t>
+      </w:r>
+      <w:r>
+        <w:t xml:space="preserve"> (ERROR)</w:t>
+      </w:r>
+    </w:p>
+    <w:p>
+      <w:pPr>
+        <w:pStyle w:val="a3"/>
+        <w:numPr>
+          <w:ilvl w:val="0"/>
+          <w:numId w:val="7"/>
+        </w:numPr>
+        <w:ind w:leftChars="0"/>
+      </w:pPr>
+      <w:r>
+        <w:rPr>
+          <w:rFonts w:hint="eastAsia"/>
+        </w:rPr>
+        <w:lastRenderedPageBreak/>
+        <w:t>a로 시작하면</w:t>
+      </w:r>
+      <w:r>
+        <w:t xml:space="preserve"> Syntax Error</w:t>
+      </w:r>
+      <w:r>
+        <w:rPr>
+          <w:rFonts w:hint="eastAsia"/>
+        </w:rPr>
+        <w:t xml:space="preserve">가 발생하지 않은 입력이므로 </w:t>
+      </w:r>
+      <w:r>
+        <w:t xml:space="preserve">Accepted </w:t>
+      </w:r>
+      <w:r>
+        <w:rPr>
+          <w:rFonts w:hint="eastAsia"/>
+        </w:rPr>
+        <w:t>메시지를 출력하고 반복을 종료한다.</w:t>
+      </w:r>
+      <w:r>
+        <w:t xml:space="preserve"> (ACCEPTED)</w:t>
+      </w:r>
+    </w:p>
+    <w:p>
+      <w:pPr>
+        <w:pStyle w:val="a3"/>
+        <w:numPr>
+          <w:ilvl w:val="0"/>
+          <w:numId w:val="6"/>
+        </w:numPr>
+        <w:ind w:leftChars="0"/>
+        <w:rPr>
+          <w:rFonts w:hint="eastAsia"/>
+        </w:rPr>
+      </w:pPr>
+      <w:r>
+        <w:rPr>
+          <w:rFonts w:hint="eastAsia"/>
+        </w:rPr>
+        <w:t>2</w:t>
+      </w:r>
+      <w:r>
+        <w:t>~3</w:t>
+      </w:r>
+      <w:r>
+        <w:rPr>
+          <w:rFonts w:hint="eastAsia"/>
+        </w:rPr>
+        <w:t>번을 반복한다.</w:t>
+      </w:r>
+    </w:p>
+    <w:p>
+      <w:pPr>
+        <w:pStyle w:val="a3"/>
         <w:ind w:leftChars="0" w:left="1120"/>
-        <w:rPr>
-          <w:rFonts w:hint="eastAsia"/>
-        </w:rPr>
       </w:pPr>
     </w:p>
     <w:p>
@@ -1300,6 +2135,7 @@
         </w:numPr>
         <w:ind w:leftChars="0"/>
       </w:pPr>
+      <w:proofErr w:type="spellStart"/>
       <w:r>
         <w:rPr>
           <w:rFonts w:hint="eastAsia"/>
@@ -1309,20 +2145,22 @@
       <w:r>
         <w:t>oken.h</w:t>
       </w:r>
+      <w:proofErr w:type="spellEnd"/>
       <w:r>
         <w:t xml:space="preserve"> &amp; </w:t>
       </w:r>
+      <w:proofErr w:type="spellStart"/>
+      <w:proofErr w:type="gramStart"/>
       <w:r>
         <w:t>token,cpp</w:t>
       </w:r>
+      <w:proofErr w:type="spellEnd"/>
+      <w:proofErr w:type="gramEnd"/>
     </w:p>
     <w:p>
       <w:pPr>
         <w:pStyle w:val="a3"/>
         <w:ind w:leftChars="0" w:left="1120"/>
-        <w:rPr>
-          <w:rFonts w:hint="eastAsia"/>
-        </w:rPr>
       </w:pPr>
       <w:r>
         <w:rPr>
@@ -1417,8 +2255,13 @@
         </w:rPr>
         <w:t xml:space="preserve">들의 종류가 </w:t>
       </w:r>
-      <w:r>
-        <w:t xml:space="preserve">enum </w:t>
+      <w:proofErr w:type="spellStart"/>
+      <w:r>
+        <w:t>enum</w:t>
+      </w:r>
+      <w:proofErr w:type="spellEnd"/>
+      <w:r>
+        <w:t xml:space="preserve"> </w:t>
       </w:r>
       <w:r>
         <w:rPr>
@@ -1442,11 +2285,19 @@
         <w:rPr>
           <w:rFonts w:hint="eastAsia"/>
         </w:rPr>
-        <w:t>의 이름과 c</w:t>
+        <w:t xml:space="preserve">의 이름과 </w:t>
+      </w:r>
+      <w:proofErr w:type="spellStart"/>
+      <w:r>
+        <w:rPr>
+          <w:rFonts w:hint="eastAsia"/>
+        </w:rPr>
+        <w:t>c</w:t>
       </w:r>
       <w:r>
         <w:t>fg</w:t>
       </w:r>
+      <w:proofErr w:type="spellEnd"/>
       <w:r>
         <w:rPr>
           <w:rFonts w:hint="eastAsia"/>
@@ -1460,11 +2311,26 @@
         <w:rPr>
           <w:rFonts w:hint="eastAsia"/>
         </w:rPr>
-        <w:t>의 이름을 맞춰주기 위한 변환 함수가 구현되어 있다.</w:t>
-      </w:r>
-      <w:r>
-        <w:t xml:space="preserve"> </w:t>
-      </w:r>
+        <w:t xml:space="preserve">의 이름을 </w:t>
+      </w:r>
+      <w:proofErr w:type="spellStart"/>
+      <w:r>
+        <w:rPr>
+          <w:rFonts w:hint="eastAsia"/>
+        </w:rPr>
+        <w:t>맞춰주기</w:t>
+      </w:r>
+      <w:proofErr w:type="spellEnd"/>
+      <w:r>
+        <w:rPr>
+          <w:rFonts w:hint="eastAsia"/>
+        </w:rPr>
+        <w:t xml:space="preserve"> 위한 변환 함수가 구현되어 있다.</w:t>
+      </w:r>
+      <w:r>
+        <w:t xml:space="preserve"> </w:t>
+      </w:r>
+      <w:proofErr w:type="spellStart"/>
       <w:r>
         <w:rPr>
           <w:rFonts w:hint="eastAsia"/>
@@ -1472,7 +2338,11 @@
         <w:t>t</w:t>
       </w:r>
       <w:r>
-        <w:t xml:space="preserve">okenToTerminal() </w:t>
+        <w:t>okenToTerminal</w:t>
+      </w:r>
+      <w:proofErr w:type="spellEnd"/>
+      <w:r>
+        <w:t xml:space="preserve">() </w:t>
       </w:r>
       <w:r>
         <w:rPr>
@@ -1534,9 +2404,11 @@
         </w:rPr>
         <w:t xml:space="preserve">중 </w:t>
       </w:r>
+      <w:proofErr w:type="spellStart"/>
       <w:r>
         <w:t>unordered_map</w:t>
       </w:r>
+      <w:proofErr w:type="spellEnd"/>
       <w:r>
         <w:rPr>
           <w:rFonts w:hint="eastAsia"/>
@@ -1550,16 +2422,27 @@
         <w:rPr>
           <w:rFonts w:hint="eastAsia"/>
         </w:rPr>
-        <w:t>의 시간복잡도로 탐색을 하도록 구현하였다.</w:t>
+        <w:t xml:space="preserve">의 </w:t>
+      </w:r>
+      <w:proofErr w:type="spellStart"/>
+      <w:r>
+        <w:rPr>
+          <w:rFonts w:hint="eastAsia"/>
+        </w:rPr>
+        <w:t>시간복잡도로</w:t>
+      </w:r>
+      <w:proofErr w:type="spellEnd"/>
+      <w:r>
+        <w:rPr>
+          <w:rFonts w:hint="eastAsia"/>
+        </w:rPr>
+        <w:t xml:space="preserve"> 탐색을 하도록 구현하였다.</w:t>
       </w:r>
     </w:p>
     <w:p>
       <w:pPr>
         <w:pStyle w:val="a3"/>
         <w:ind w:leftChars="0" w:left="1120"/>
-        <w:rPr>
-          <w:rFonts w:hint="eastAsia"/>
-        </w:rPr>
       </w:pPr>
     </w:p>
     <w:p>
@@ -1571,6 +2454,7 @@
         </w:numPr>
         <w:ind w:leftChars="0"/>
       </w:pPr>
+      <w:proofErr w:type="spellStart"/>
       <w:r>
         <w:rPr>
           <w:rFonts w:hint="eastAsia"/>
@@ -1578,7 +2462,11 @@
         <w:t>t</w:t>
       </w:r>
       <w:r>
-        <w:t xml:space="preserve">able_loader.h </w:t>
+        <w:t>able_loader.h</w:t>
+      </w:r>
+      <w:proofErr w:type="spellEnd"/>
+      <w:r>
+        <w:t xml:space="preserve"> </w:t>
       </w:r>
       <w:r>
         <w:t>&amp;</w:t>
@@ -1609,9 +2497,6 @@
       <w:pPr>
         <w:pStyle w:val="a3"/>
         <w:ind w:leftChars="0" w:left="1120"/>
-        <w:rPr>
-          <w:rFonts w:hint="eastAsia"/>
-        </w:rPr>
       </w:pPr>
     </w:p>
     <w:p>
@@ -1623,6 +2508,7 @@
         </w:numPr>
         <w:ind w:leftChars="0"/>
       </w:pPr>
+      <w:proofErr w:type="spellStart"/>
       <w:r>
         <w:rPr>
           <w:rFonts w:hint="eastAsia"/>
@@ -1630,7 +2516,11 @@
         <w:t>i</w:t>
       </w:r>
       <w:r>
-        <w:t xml:space="preserve">nput_loader.h </w:t>
+        <w:t>nput_loader.h</w:t>
+      </w:r>
+      <w:proofErr w:type="spellEnd"/>
+      <w:r>
+        <w:t xml:space="preserve"> </w:t>
       </w:r>
       <w:r>
         <w:t>&amp;</w:t>
@@ -1643,10 +2533,8 @@
       <w:pPr>
         <w:pStyle w:val="a3"/>
         <w:ind w:leftChars="0" w:left="1120"/>
-        <w:rPr>
-          <w:rFonts w:hint="eastAsia"/>
-        </w:rPr>
-      </w:pPr>
+      </w:pPr>
+      <w:proofErr w:type="spellStart"/>
       <w:r>
         <w:rPr>
           <w:rFonts w:hint="eastAsia"/>
@@ -1654,32 +2542,53 @@
         <w:t>l</w:t>
       </w:r>
       <w:r>
-        <w:t>elxical analyzer</w:t>
-      </w:r>
-      <w:r>
-        <w:rPr>
-          <w:rFonts w:hint="eastAsia"/>
-        </w:rPr>
-        <w:t xml:space="preserve">의 출력을 파일로 입력받아 </w:t>
-      </w:r>
-      <w:r>
-        <w:t>syntax anlyzer</w:t>
-      </w:r>
-      <w:r>
-        <w:rPr>
-          <w:rFonts w:hint="eastAsia"/>
-        </w:rPr>
-        <w:t>가 사용 가능한 형태로 변환</w:t>
-      </w:r>
-      <w:r>
-        <w:rPr>
-          <w:rFonts w:hint="eastAsia"/>
-        </w:rPr>
-        <w:lastRenderedPageBreak/>
-        <w:t xml:space="preserve">하는 함수인 </w:t>
-      </w:r>
-      <w:r>
-        <w:t xml:space="preserve">getInput() </w:t>
+        <w:t>elxical</w:t>
+      </w:r>
+      <w:proofErr w:type="spellEnd"/>
+      <w:r>
+        <w:t xml:space="preserve"> analyzer</w:t>
+      </w:r>
+      <w:r>
+        <w:rPr>
+          <w:rFonts w:hint="eastAsia"/>
+        </w:rPr>
+        <w:t xml:space="preserve">의 출력을 파일로 </w:t>
+      </w:r>
+      <w:proofErr w:type="spellStart"/>
+      <w:r>
+        <w:rPr>
+          <w:rFonts w:hint="eastAsia"/>
+        </w:rPr>
+        <w:t>입력받아</w:t>
+      </w:r>
+      <w:proofErr w:type="spellEnd"/>
+      <w:r>
+        <w:rPr>
+          <w:rFonts w:hint="eastAsia"/>
+        </w:rPr>
+        <w:t xml:space="preserve"> </w:t>
+      </w:r>
+      <w:r>
+        <w:t xml:space="preserve">syntax </w:t>
+      </w:r>
+      <w:proofErr w:type="spellStart"/>
+      <w:r>
+        <w:t>anlyzer</w:t>
+      </w:r>
+      <w:proofErr w:type="spellEnd"/>
+      <w:r>
+        <w:rPr>
+          <w:rFonts w:hint="eastAsia"/>
+        </w:rPr>
+        <w:t xml:space="preserve">가 사용 가능한 형태로 변환하는 함수인 </w:t>
+      </w:r>
+      <w:proofErr w:type="spellStart"/>
+      <w:r>
+        <w:t>getInput</w:t>
+      </w:r>
+      <w:proofErr w:type="spellEnd"/>
+      <w:r>
+        <w:t xml:space="preserve">() </w:t>
       </w:r>
       <w:r>
         <w:rPr>
@@ -1696,8 +2605,13 @@
         </w:rPr>
         <w:t xml:space="preserve">하지만 </w:t>
       </w:r>
-      <w:r>
-        <w:t xml:space="preserve">cpp </w:t>
+      <w:proofErr w:type="spellStart"/>
+      <w:r>
+        <w:t>cpp</w:t>
+      </w:r>
+      <w:proofErr w:type="spellEnd"/>
+      <w:r>
+        <w:t xml:space="preserve"> </w:t>
       </w:r>
       <w:r>
         <w:rPr>
@@ -1714,8 +2628,13 @@
         </w:rPr>
         <w:t xml:space="preserve">전체 프로젝트의 다른 부분에서 쓰이지 않을 것이라고 판단하여 이 </w:t>
       </w:r>
-      <w:r>
-        <w:t xml:space="preserve">cpp </w:t>
+      <w:proofErr w:type="spellStart"/>
+      <w:r>
+        <w:t>cpp</w:t>
+      </w:r>
+      <w:proofErr w:type="spellEnd"/>
+      <w:r>
+        <w:t xml:space="preserve"> </w:t>
       </w:r>
       <w:r>
         <w:rPr>
@@ -1778,25 +2697,46 @@
         <w:rPr>
           <w:rFonts w:hint="eastAsia"/>
         </w:rPr>
-        <w:t xml:space="preserve">클래스로 변환한다. 변환한 </w:t>
-      </w:r>
-      <w:r>
-        <w:t>token</w:t>
-      </w:r>
-      <w:r>
-        <w:rPr>
-          <w:rFonts w:hint="eastAsia"/>
-        </w:rPr>
-        <w:t xml:space="preserve">을 </w:t>
-      </w:r>
-      <w:r>
-        <w:t>list</w:t>
-      </w:r>
-      <w:r>
-        <w:rPr>
-          <w:rFonts w:hint="eastAsia"/>
-        </w:rPr>
-        <w:t>의 형태로 저장하여 m</w:t>
+        <w:t>클래스로 변환한다. 변환</w:t>
+      </w:r>
+      <w:r>
+        <w:rPr>
+          <w:rFonts w:hint="eastAsia"/>
+        </w:rPr>
+        <w:t>된</w:t>
+      </w:r>
+      <w:r>
+        <w:t xml:space="preserve"> Token list</w:t>
+      </w:r>
+      <w:r>
+        <w:rPr>
+          <w:rFonts w:hint="eastAsia"/>
+        </w:rPr>
+        <w:t xml:space="preserve">의 끝에 </w:t>
+      </w:r>
+      <w:r>
+        <w:t>‘$’(</w:t>
+      </w:r>
+      <w:r>
+        <w:rPr>
+          <w:rFonts w:hint="eastAsia"/>
+        </w:rPr>
+        <w:t>E</w:t>
+      </w:r>
+      <w:r>
+        <w:t>NDMARKER)</w:t>
+      </w:r>
+      <w:r>
+        <w:rPr>
+          <w:rFonts w:hint="eastAsia"/>
+        </w:rPr>
+        <w:t>를 추가하여</w:t>
+      </w:r>
+      <w:r>
+        <w:rPr>
+          <w:rFonts w:hint="eastAsia"/>
+        </w:rPr>
+        <w:t xml:space="preserve"> m</w:t>
       </w:r>
       <w:r>
         <w:t xml:space="preserve">ain() </w:t>
@@ -1812,9 +2752,6 @@
       <w:pPr>
         <w:pStyle w:val="a3"/>
         <w:ind w:leftChars="0" w:left="1120"/>
-        <w:rPr>
-          <w:rFonts w:hint="eastAsia"/>
-        </w:rPr>
       </w:pPr>
     </w:p>
     <w:p>
@@ -1826,6 +2763,7 @@
         </w:numPr>
         <w:ind w:leftChars="0"/>
       </w:pPr>
+      <w:proofErr w:type="spellStart"/>
       <w:r>
         <w:rPr>
           <w:rFonts w:hint="eastAsia"/>
@@ -1833,7 +2771,11 @@
         <w:t>c</w:t>
       </w:r>
       <w:r>
-        <w:t xml:space="preserve">fg_loader.h </w:t>
+        <w:t>fg_loader.h</w:t>
+      </w:r>
+      <w:proofErr w:type="spellEnd"/>
+      <w:r>
+        <w:t xml:space="preserve"> </w:t>
       </w:r>
       <w:r>
         <w:t>&amp;</w:t>
@@ -1861,9 +2803,6 @@
       <w:pPr>
         <w:pStyle w:val="a3"/>
         <w:ind w:leftChars="0" w:left="1120"/>
-        <w:rPr>
-          <w:rFonts w:hint="eastAsia"/>
-        </w:rPr>
       </w:pPr>
     </w:p>
     <w:sectPr>
@@ -2057,6 +2996,119 @@
     </w:lvl>
   </w:abstractNum>
   <w:abstractNum w:abstractNumId="2" w15:restartNumberingAfterBreak="0">
+    <w:nsid w:val="4FE8361B"/>
+    <w:multiLevelType w:val="hybridMultilevel"/>
+    <w:tmpl w:val="BB10EB18"/>
+    <w:lvl w:ilvl="0" w:tplc="99225DAA">
+      <w:start w:val="3"/>
+      <w:numFmt w:val="bullet"/>
+      <w:lvlText w:val="-"/>
+      <w:lvlJc w:val="left"/>
+      <w:pPr>
+        <w:ind w:left="1840" w:hanging="360"/>
+      </w:pPr>
+      <w:rPr>
+        <w:rFonts w:ascii="맑은 고딕" w:eastAsia="맑은 고딕" w:hAnsi="맑은 고딕" w:cstheme="minorBidi" w:hint="eastAsia"/>
+      </w:rPr>
+    </w:lvl>
+    <w:lvl w:ilvl="1" w:tplc="04090003" w:tentative="1">
+      <w:start w:val="1"/>
+      <w:numFmt w:val="bullet"/>
+      <w:lvlText w:val=""/>
+      <w:lvlJc w:val="left"/>
+      <w:pPr>
+        <w:ind w:left="2280" w:hanging="400"/>
+      </w:pPr>
+      <w:rPr>
+        <w:rFonts w:ascii="Wingdings" w:hAnsi="Wingdings" w:hint="default"/>
+      </w:rPr>
+    </w:lvl>
+    <w:lvl w:ilvl="2" w:tplc="04090005" w:tentative="1">
+      <w:start w:val="1"/>
+      <w:numFmt w:val="bullet"/>
+      <w:lvlText w:val=""/>
+      <w:lvlJc w:val="left"/>
+      <w:pPr>
+        <w:ind w:left="2680" w:hanging="400"/>
+      </w:pPr>
+      <w:rPr>
+        <w:rFonts w:ascii="Wingdings" w:hAnsi="Wingdings" w:hint="default"/>
+      </w:rPr>
+    </w:lvl>
+    <w:lvl w:ilvl="3" w:tplc="04090001" w:tentative="1">
+      <w:start w:val="1"/>
+      <w:numFmt w:val="bullet"/>
+      <w:lvlText w:val=""/>
+      <w:lvlJc w:val="left"/>
+      <w:pPr>
+        <w:ind w:left="3080" w:hanging="400"/>
+      </w:pPr>
+      <w:rPr>
+        <w:rFonts w:ascii="Wingdings" w:hAnsi="Wingdings" w:hint="default"/>
+      </w:rPr>
+    </w:lvl>
+    <w:lvl w:ilvl="4" w:tplc="04090003" w:tentative="1">
+      <w:start w:val="1"/>
+      <w:numFmt w:val="bullet"/>
+      <w:lvlText w:val=""/>
+      <w:lvlJc w:val="left"/>
+      <w:pPr>
+        <w:ind w:left="3480" w:hanging="400"/>
+      </w:pPr>
+      <w:rPr>
+        <w:rFonts w:ascii="Wingdings" w:hAnsi="Wingdings" w:hint="default"/>
+      </w:rPr>
+    </w:lvl>
+    <w:lvl w:ilvl="5" w:tplc="04090005" w:tentative="1">
+      <w:start w:val="1"/>
+      <w:numFmt w:val="bullet"/>
+      <w:lvlText w:val=""/>
+      <w:lvlJc w:val="left"/>
+      <w:pPr>
+        <w:ind w:left="3880" w:hanging="400"/>
+      </w:pPr>
+      <w:rPr>
+        <w:rFonts w:ascii="Wingdings" w:hAnsi="Wingdings" w:hint="default"/>
+      </w:rPr>
+    </w:lvl>
+    <w:lvl w:ilvl="6" w:tplc="04090001" w:tentative="1">
+      <w:start w:val="1"/>
+      <w:numFmt w:val="bullet"/>
+      <w:lvlText w:val=""/>
+      <w:lvlJc w:val="left"/>
+      <w:pPr>
+        <w:ind w:left="4280" w:hanging="400"/>
+      </w:pPr>
+      <w:rPr>
+        <w:rFonts w:ascii="Wingdings" w:hAnsi="Wingdings" w:hint="default"/>
+      </w:rPr>
+    </w:lvl>
+    <w:lvl w:ilvl="7" w:tplc="04090003" w:tentative="1">
+      <w:start w:val="1"/>
+      <w:numFmt w:val="bullet"/>
+      <w:lvlText w:val=""/>
+      <w:lvlJc w:val="left"/>
+      <w:pPr>
+        <w:ind w:left="4680" w:hanging="400"/>
+      </w:pPr>
+      <w:rPr>
+        <w:rFonts w:ascii="Wingdings" w:hAnsi="Wingdings" w:hint="default"/>
+      </w:rPr>
+    </w:lvl>
+    <w:lvl w:ilvl="8" w:tplc="04090005" w:tentative="1">
+      <w:start w:val="1"/>
+      <w:numFmt w:val="bullet"/>
+      <w:lvlText w:val=""/>
+      <w:lvlJc w:val="left"/>
+      <w:pPr>
+        <w:ind w:left="5080" w:hanging="400"/>
+      </w:pPr>
+      <w:rPr>
+        <w:rFonts w:ascii="Wingdings" w:hAnsi="Wingdings" w:hint="default"/>
+      </w:rPr>
+    </w:lvl>
+  </w:abstractNum>
+  <w:abstractNum w:abstractNumId="3" w15:restartNumberingAfterBreak="0">
     <w:nsid w:val="6B805B04"/>
     <w:multiLevelType w:val="hybridMultilevel"/>
     <w:tmpl w:val="88E65078"/>
@@ -2145,7 +3197,7 @@
       </w:pPr>
     </w:lvl>
   </w:abstractNum>
-  <w:abstractNum w:abstractNumId="3" w15:restartNumberingAfterBreak="0">
+  <w:abstractNum w:abstractNumId="4" w15:restartNumberingAfterBreak="0">
     <w:nsid w:val="6C3D3E24"/>
     <w:multiLevelType w:val="hybridMultilevel"/>
     <w:tmpl w:val="236C4BE8"/>
@@ -2234,7 +3286,7 @@
       </w:pPr>
     </w:lvl>
   </w:abstractNum>
-  <w:abstractNum w:abstractNumId="4" w15:restartNumberingAfterBreak="0">
+  <w:abstractNum w:abstractNumId="5" w15:restartNumberingAfterBreak="0">
     <w:nsid w:val="74830D36"/>
     <w:multiLevelType w:val="hybridMultilevel"/>
     <w:tmpl w:val="E5BACF80"/>
@@ -2320,6 +3372,95 @@
       <w:lvlJc w:val="right"/>
       <w:pPr>
         <w:ind w:left="4360" w:hanging="400"/>
+      </w:pPr>
+    </w:lvl>
+  </w:abstractNum>
+  <w:abstractNum w:abstractNumId="6" w15:restartNumberingAfterBreak="0">
+    <w:nsid w:val="779845FA"/>
+    <w:multiLevelType w:val="hybridMultilevel"/>
+    <w:tmpl w:val="0ED2DDBC"/>
+    <w:lvl w:ilvl="0" w:tplc="E7228C54">
+      <w:start w:val="1"/>
+      <w:numFmt w:val="decimal"/>
+      <w:lvlText w:val="%1."/>
+      <w:lvlJc w:val="left"/>
+      <w:pPr>
+        <w:ind w:left="1480" w:hanging="360"/>
+      </w:pPr>
+      <w:rPr>
+        <w:rFonts w:hint="default"/>
+      </w:rPr>
+    </w:lvl>
+    <w:lvl w:ilvl="1" w:tplc="04090019" w:tentative="1">
+      <w:start w:val="1"/>
+      <w:numFmt w:val="upperLetter"/>
+      <w:lvlText w:val="%2."/>
+      <w:lvlJc w:val="left"/>
+      <w:pPr>
+        <w:ind w:left="1920" w:hanging="400"/>
+      </w:pPr>
+    </w:lvl>
+    <w:lvl w:ilvl="2" w:tplc="0409001B" w:tentative="1">
+      <w:start w:val="1"/>
+      <w:numFmt w:val="lowerRoman"/>
+      <w:lvlText w:val="%3."/>
+      <w:lvlJc w:val="right"/>
+      <w:pPr>
+        <w:ind w:left="2320" w:hanging="400"/>
+      </w:pPr>
+    </w:lvl>
+    <w:lvl w:ilvl="3" w:tplc="0409000F" w:tentative="1">
+      <w:start w:val="1"/>
+      <w:numFmt w:val="decimal"/>
+      <w:lvlText w:val="%4."/>
+      <w:lvlJc w:val="left"/>
+      <w:pPr>
+        <w:ind w:left="2720" w:hanging="400"/>
+      </w:pPr>
+    </w:lvl>
+    <w:lvl w:ilvl="4" w:tplc="04090019" w:tentative="1">
+      <w:start w:val="1"/>
+      <w:numFmt w:val="upperLetter"/>
+      <w:lvlText w:val="%5."/>
+      <w:lvlJc w:val="left"/>
+      <w:pPr>
+        <w:ind w:left="3120" w:hanging="400"/>
+      </w:pPr>
+    </w:lvl>
+    <w:lvl w:ilvl="5" w:tplc="0409001B" w:tentative="1">
+      <w:start w:val="1"/>
+      <w:numFmt w:val="lowerRoman"/>
+      <w:lvlText w:val="%6."/>
+      <w:lvlJc w:val="right"/>
+      <w:pPr>
+        <w:ind w:left="3520" w:hanging="400"/>
+      </w:pPr>
+    </w:lvl>
+    <w:lvl w:ilvl="6" w:tplc="0409000F" w:tentative="1">
+      <w:start w:val="1"/>
+      <w:numFmt w:val="decimal"/>
+      <w:lvlText w:val="%7."/>
+      <w:lvlJc w:val="left"/>
+      <w:pPr>
+        <w:ind w:left="3920" w:hanging="400"/>
+      </w:pPr>
+    </w:lvl>
+    <w:lvl w:ilvl="7" w:tplc="04090019" w:tentative="1">
+      <w:start w:val="1"/>
+      <w:numFmt w:val="upperLetter"/>
+      <w:lvlText w:val="%8."/>
+      <w:lvlJc w:val="left"/>
+      <w:pPr>
+        <w:ind w:left="4320" w:hanging="400"/>
+      </w:pPr>
+    </w:lvl>
+    <w:lvl w:ilvl="8" w:tplc="0409001B" w:tentative="1">
+      <w:start w:val="1"/>
+      <w:numFmt w:val="lowerRoman"/>
+      <w:lvlText w:val="%9."/>
+      <w:lvlJc w:val="right"/>
+      <w:pPr>
+        <w:ind w:left="4720" w:hanging="400"/>
       </w:pPr>
     </w:lvl>
   </w:abstractNum>
@@ -2330,12 +3471,18 @@
     <w:abstractNumId w:val="1"/>
   </w:num>
   <w:num w:numId="3">
+    <w:abstractNumId w:val="4"/>
+  </w:num>
+  <w:num w:numId="4">
+    <w:abstractNumId w:val="5"/>
+  </w:num>
+  <w:num w:numId="5">
     <w:abstractNumId w:val="3"/>
   </w:num>
-  <w:num w:numId="4">
-    <w:abstractNumId w:val="4"/>
+  <w:num w:numId="6">
+    <w:abstractNumId w:val="6"/>
   </w:num>
-  <w:num w:numId="5">
+  <w:num w:numId="7">
     <w:abstractNumId w:val="2"/>
   </w:num>
 </w:numbering>
@@ -2784,6 +3931,41 @@
       <w:ind w:leftChars="400" w:left="800"/>
     </w:pPr>
   </w:style>
+  <w:style w:type="character" w:styleId="a4">
+    <w:name w:val="Hyperlink"/>
+    <w:basedOn w:val="a0"/>
+    <w:uiPriority w:val="99"/>
+    <w:unhideWhenUsed/>
+    <w:rsid w:val="003C57BD"/>
+    <w:rPr>
+      <w:color w:val="0563C1" w:themeColor="hyperlink"/>
+      <w:u w:val="single"/>
+    </w:rPr>
+  </w:style>
+  <w:style w:type="character" w:styleId="a5">
+    <w:name w:val="Unresolved Mention"/>
+    <w:basedOn w:val="a0"/>
+    <w:uiPriority w:val="99"/>
+    <w:semiHidden/>
+    <w:unhideWhenUsed/>
+    <w:rsid w:val="003C57BD"/>
+    <w:rPr>
+      <w:color w:val="605E5C"/>
+      <w:shd w:val="clear" w:color="auto" w:fill="E1DFDD"/>
+    </w:rPr>
+  </w:style>
+  <w:style w:type="character" w:styleId="a6">
+    <w:name w:val="FollowedHyperlink"/>
+    <w:basedOn w:val="a0"/>
+    <w:uiPriority w:val="99"/>
+    <w:semiHidden/>
+    <w:unhideWhenUsed/>
+    <w:rsid w:val="00F323E9"/>
+    <w:rPr>
+      <w:color w:val="954F72" w:themeColor="followedHyperlink"/>
+      <w:u w:val="single"/>
+    </w:rPr>
+  </w:style>
 </w:styles>
 </file>
 

</xml_diff>

<commit_message>
remaining part of report written: should be enhanced
</commit_message>
<xml_diff>
--- a/Documentation/컴파일러 7조 syntax analyzer 보고서.docx
+++ b/Documentation/컴파일러 7조 syntax analyzer 보고서.docx
@@ -237,23 +237,7 @@
         <w:t xml:space="preserve">인 </w:t>
       </w:r>
       <w:r>
-        <w:t xml:space="preserve">EXPR -&gt; EXPR </w:t>
-      </w:r>
-      <w:proofErr w:type="spellStart"/>
-      <w:r>
-        <w:t>addsub</w:t>
-      </w:r>
-      <w:proofErr w:type="spellEnd"/>
-      <w:r>
-        <w:t xml:space="preserve"> EXPR | EXPR </w:t>
-      </w:r>
-      <w:proofErr w:type="spellStart"/>
-      <w:r>
-        <w:t>multdiv</w:t>
-      </w:r>
-      <w:proofErr w:type="spellEnd"/>
-      <w:r>
-        <w:t xml:space="preserve"> EXPR</w:t>
+        <w:t>EXPR -&gt; EXPR addsub EXPR | EXPR multdiv EXPR</w:t>
       </w:r>
       <w:r>
         <w:t>,</w:t>
@@ -283,15 +267,7 @@
         <w:t xml:space="preserve">인 </w:t>
       </w:r>
       <w:r>
-        <w:t xml:space="preserve">COND -&gt; COND comp COND | </w:t>
-      </w:r>
-      <w:proofErr w:type="spellStart"/>
-      <w:r>
-        <w:t>boolstr</w:t>
-      </w:r>
-      <w:proofErr w:type="spellEnd"/>
-      <w:r>
-        <w:t xml:space="preserve"> </w:t>
+        <w:t xml:space="preserve">COND -&gt; COND comp COND | boolstr </w:t>
       </w:r>
       <w:r>
         <w:rPr>
@@ -354,15 +330,7 @@
         <w:t>예를 들어,</w:t>
       </w:r>
       <w:r>
-        <w:t xml:space="preserve"> </w:t>
-      </w:r>
-      <w:proofErr w:type="spellStart"/>
-      <w:r>
-        <w:t>id+id</w:t>
-      </w:r>
-      <w:proofErr w:type="spellEnd"/>
-      <w:r>
-        <w:t>*id</w:t>
+        <w:t xml:space="preserve"> id+id*id</w:t>
       </w:r>
       <w:r>
         <w:rPr>
@@ -524,15 +492,7 @@
         <w:t>은 E</w:t>
       </w:r>
       <w:r>
-        <w:t xml:space="preserve">XPR -&gt; EXPR_MD </w:t>
-      </w:r>
-      <w:proofErr w:type="spellStart"/>
-      <w:r>
-        <w:t>addsub</w:t>
-      </w:r>
-      <w:proofErr w:type="spellEnd"/>
-      <w:r>
-        <w:t xml:space="preserve"> EXPR | EXPR_MD</w:t>
+        <w:t>XPR -&gt; EXPR_MD addsub EXPR | EXPR_MD</w:t>
       </w:r>
       <w:r>
         <w:rPr>
@@ -550,31 +510,7 @@
         <w:t>E</w:t>
       </w:r>
       <w:r>
-        <w:t xml:space="preserve">XPR_MD -&gt; EXPR_T </w:t>
-      </w:r>
-      <w:proofErr w:type="spellStart"/>
-      <w:r>
-        <w:t>multdiv</w:t>
-      </w:r>
-      <w:proofErr w:type="spellEnd"/>
-      <w:r>
-        <w:t xml:space="preserve"> EXPR_MD | EXPR_T, EXPR_T -&gt; </w:t>
-      </w:r>
-      <w:proofErr w:type="spellStart"/>
-      <w:r>
-        <w:t>lparen</w:t>
-      </w:r>
-      <w:proofErr w:type="spellEnd"/>
-      <w:r>
-        <w:t xml:space="preserve"> EXPR </w:t>
-      </w:r>
-      <w:proofErr w:type="spellStart"/>
-      <w:r>
-        <w:t>rparen</w:t>
-      </w:r>
-      <w:proofErr w:type="spellEnd"/>
-      <w:r>
-        <w:t xml:space="preserve"> | id | num</w:t>
+        <w:t>XPR_MD -&gt; EXPR_T multdiv EXPR_MD | EXPR_T, EXPR_T -&gt; lparen EXPR rparen | id | num</w:t>
       </w:r>
       <w:r>
         <w:rPr>
@@ -667,13 +603,8 @@
         <w:t>alse</w:t>
       </w:r>
       <w:r>
-        <w:t>==</w:t>
-      </w:r>
-      <w:proofErr w:type="gramStart"/>
-      <w:r>
-        <w:t>true!=</w:t>
-      </w:r>
-      <w:proofErr w:type="gramEnd"/>
+        <w:t>==true!=</w:t>
+      </w:r>
       <w:r>
         <w:t>true</w:t>
       </w:r>
@@ -741,21 +672,8 @@
         <w:t xml:space="preserve">의 형태를 </w:t>
       </w:r>
       <w:r>
-        <w:t xml:space="preserve">COND -&gt; </w:t>
-      </w:r>
-      <w:proofErr w:type="spellStart"/>
-      <w:r>
-        <w:t>boolstr</w:t>
-      </w:r>
-      <w:proofErr w:type="spellEnd"/>
-      <w:r>
-        <w:t xml:space="preserve"> comp COND | </w:t>
-      </w:r>
-      <w:proofErr w:type="spellStart"/>
-      <w:r>
-        <w:t>boolstr</w:t>
-      </w:r>
-      <w:proofErr w:type="spellEnd"/>
+        <w:t>COND -&gt; boolstr comp COND | boolstr</w:t>
+      </w:r>
       <w:r>
         <w:rPr>
           <w:rFonts w:hint="eastAsia"/>
@@ -1014,19 +932,7 @@
           <w:rPr>
             <w:rStyle w:val="a4"/>
           </w:rPr>
-          <w:t>SLR_Parsing_T</w:t>
-        </w:r>
-        <w:r>
-          <w:rPr>
-            <w:rStyle w:val="a4"/>
-          </w:rPr>
-          <w:t>a</w:t>
-        </w:r>
-        <w:r>
-          <w:rPr>
-            <w:rStyle w:val="a4"/>
-          </w:rPr>
-          <w:t>ble.xlsx</w:t>
+          <w:t>SLR_Parsing_Table.xlsx</w:t>
         </w:r>
       </w:hyperlink>
       <w:r>
@@ -1211,21 +1117,10 @@
         <w:rPr>
           <w:rFonts w:hint="eastAsia"/>
         </w:rPr>
-        <w:t xml:space="preserve">가지의 </w:t>
-      </w:r>
-      <w:proofErr w:type="spellStart"/>
-      <w:r>
-        <w:rPr>
-          <w:rFonts w:hint="eastAsia"/>
-        </w:rPr>
-        <w:t>c</w:t>
-      </w:r>
-      <w:r>
-        <w:t>pp</w:t>
-      </w:r>
-      <w:proofErr w:type="spellEnd"/>
-      <w:r>
-        <w:t xml:space="preserve"> </w:t>
+        <w:t>가지의 c</w:t>
+      </w:r>
+      <w:r>
+        <w:t xml:space="preserve">pp </w:t>
       </w:r>
       <w:r>
         <w:rPr>
@@ -1264,21 +1159,7 @@
         <w:rPr>
           <w:rFonts w:hint="eastAsia"/>
         </w:rPr>
-        <w:t xml:space="preserve">에 필요한 데이터를 </w:t>
-      </w:r>
-      <w:proofErr w:type="spellStart"/>
-      <w:r>
-        <w:rPr>
-          <w:rFonts w:hint="eastAsia"/>
-        </w:rPr>
-        <w:t>읽어들이는</w:t>
-      </w:r>
-      <w:proofErr w:type="spellEnd"/>
-      <w:r>
-        <w:rPr>
-          <w:rFonts w:hint="eastAsia"/>
-        </w:rPr>
-        <w:t xml:space="preserve"> 함수만을 가진다.</w:t>
+        <w:t>에 필요한 데이터를 읽어들이는 함수만을 가진다.</w:t>
       </w:r>
       <w:r>
         <w:t xml:space="preserve"> </w:t>
@@ -1447,11 +1328,7 @@
         <w:t>한다.</w:t>
       </w:r>
       <w:r>
-        <w:t xml:space="preserve"> </w:t>
-      </w:r>
-      <w:proofErr w:type="spellStart"/>
-      <w:r>
-        <w:t>line_</w:t>
+        <w:t xml:space="preserve"> line_</w:t>
       </w:r>
       <w:r>
         <w:rPr>
@@ -1462,7 +1339,6 @@
       <w:r>
         <w:t>nt</w:t>
       </w:r>
-      <w:proofErr w:type="spellEnd"/>
       <w:r>
         <w:rPr>
           <w:rFonts w:hint="eastAsia"/>
@@ -1485,13 +1361,8 @@
         <w:t>몇 번째 토큰인지를 저장한다.</w:t>
       </w:r>
       <w:r>
-        <w:t xml:space="preserve"> </w:t>
-      </w:r>
-      <w:proofErr w:type="spellStart"/>
-      <w:r>
-        <w:t>state_stack</w:t>
-      </w:r>
-      <w:proofErr w:type="spellEnd"/>
+        <w:t xml:space="preserve"> state_stack</w:t>
+      </w:r>
       <w:r>
         <w:rPr>
           <w:rFonts w:hint="eastAsia"/>
@@ -1535,13 +1406,8 @@
         <w:t>가 저장된다.</w:t>
       </w:r>
       <w:r>
-        <w:t xml:space="preserve"> </w:t>
-      </w:r>
-      <w:proofErr w:type="spellStart"/>
-      <w:r>
-        <w:t>next_symbol</w:t>
-      </w:r>
-      <w:proofErr w:type="spellEnd"/>
+        <w:t xml:space="preserve"> next_symbol</w:t>
+      </w:r>
       <w:r>
         <w:rPr>
           <w:rFonts w:hint="eastAsia"/>
@@ -1594,14 +1460,12 @@
         </w:numPr>
         <w:ind w:leftChars="0"/>
       </w:pPr>
-      <w:proofErr w:type="spellStart"/>
       <w:r>
         <w:t>state_</w:t>
       </w:r>
       <w:r>
         <w:t>stack</w:t>
       </w:r>
-      <w:proofErr w:type="spellEnd"/>
       <w:r>
         <w:rPr>
           <w:rFonts w:hint="eastAsia"/>
@@ -1618,13 +1482,8 @@
         <w:t>푸시</w:t>
       </w:r>
       <w:r>
-        <w:t xml:space="preserve">, </w:t>
-      </w:r>
-      <w:proofErr w:type="spellStart"/>
-      <w:r>
-        <w:t>next_symbol</w:t>
-      </w:r>
-      <w:proofErr w:type="spellEnd"/>
+        <w:t>, next_symbol</w:t>
+      </w:r>
       <w:r>
         <w:rPr>
           <w:rFonts w:hint="eastAsia"/>
@@ -1662,13 +1521,8 @@
         </w:rPr>
         <w:t xml:space="preserve">에서 </w:t>
       </w:r>
-      <w:proofErr w:type="spellStart"/>
-      <w:r>
-        <w:t>state_stack.top</w:t>
-      </w:r>
-      <w:proofErr w:type="spellEnd"/>
-      <w:r>
-        <w:t>()</w:t>
+      <w:r>
+        <w:t>state_stack.top()</w:t>
       </w:r>
       <w:r>
         <w:rPr>
@@ -1676,11 +1530,9 @@
         </w:rPr>
         <w:t xml:space="preserve"> 상태에서 </w:t>
       </w:r>
-      <w:proofErr w:type="spellStart"/>
       <w:r>
         <w:t>next_symbol</w:t>
       </w:r>
-      <w:proofErr w:type="spellEnd"/>
       <w:r>
         <w:rPr>
           <w:rFonts w:hint="eastAsia"/>
@@ -1737,25 +1589,15 @@
         </w:rPr>
         <w:t xml:space="preserve">숫자로 시작하면 그 수를 </w:t>
       </w:r>
-      <w:proofErr w:type="spellStart"/>
       <w:r>
         <w:t>state_stack</w:t>
       </w:r>
-      <w:proofErr w:type="spellEnd"/>
-      <w:r>
-        <w:rPr>
-          <w:rFonts w:hint="eastAsia"/>
-        </w:rPr>
-        <w:t xml:space="preserve">에 </w:t>
-      </w:r>
-      <w:proofErr w:type="spellStart"/>
-      <w:r>
-        <w:rPr>
-          <w:rFonts w:hint="eastAsia"/>
-        </w:rPr>
-        <w:t>푸시한다</w:t>
-      </w:r>
-      <w:proofErr w:type="spellEnd"/>
+      <w:r>
+        <w:rPr>
+          <w:rFonts w:hint="eastAsia"/>
+        </w:rPr>
+        <w:t>에 푸시한다</w:t>
+      </w:r>
       <w:r>
         <w:t>. (</w:t>
       </w:r>
@@ -1785,30 +1627,13 @@
         <w:t>s로 시작하면</w:t>
       </w:r>
       <w:r>
-        <w:t xml:space="preserve"> </w:t>
-      </w:r>
-      <w:proofErr w:type="spellStart"/>
-      <w:r>
-        <w:t>next_symbol</w:t>
-      </w:r>
-      <w:proofErr w:type="spellEnd"/>
-      <w:r>
-        <w:rPr>
-          <w:rFonts w:hint="eastAsia"/>
-        </w:rPr>
-        <w:t xml:space="preserve">을 </w:t>
-      </w:r>
-      <w:r>
-        <w:rPr>
-          <w:rFonts w:hint="eastAsia"/>
-        </w:rPr>
-        <w:t xml:space="preserve">다음 토큰으로 </w:t>
-      </w:r>
-      <w:r>
-        <w:rPr>
-          <w:rFonts w:hint="eastAsia"/>
-        </w:rPr>
-        <w:t>업데이트하고</w:t>
+        <w:t xml:space="preserve"> next_symbol</w:t>
+      </w:r>
+      <w:r>
+        <w:rPr>
+          <w:rFonts w:hint="eastAsia"/>
+        </w:rPr>
+        <w:t>을 다음 토큰으로 업데이트하고</w:t>
       </w:r>
       <w:r>
         <w:t>,</w:t>
@@ -1820,32 +1645,13 @@
         <w:t xml:space="preserve"> 수를</w:t>
       </w:r>
       <w:r>
-        <w:t xml:space="preserve"> </w:t>
-      </w:r>
-      <w:proofErr w:type="spellStart"/>
-      <w:r>
-        <w:t>state_stack</w:t>
-      </w:r>
-      <w:proofErr w:type="spellEnd"/>
-      <w:r>
-        <w:rPr>
-          <w:rFonts w:hint="eastAsia"/>
-        </w:rPr>
-        <w:t xml:space="preserve">에 </w:t>
-      </w:r>
-      <w:proofErr w:type="spellStart"/>
-      <w:r>
-        <w:rPr>
-          <w:rFonts w:hint="eastAsia"/>
-        </w:rPr>
-        <w:t>푸시한다</w:t>
-      </w:r>
-      <w:proofErr w:type="spellEnd"/>
-      <w:r>
-        <w:rPr>
-          <w:rFonts w:hint="eastAsia"/>
-        </w:rPr>
-        <w:t>.</w:t>
+        <w:t xml:space="preserve"> state_stack</w:t>
+      </w:r>
+      <w:r>
+        <w:rPr>
+          <w:rFonts w:hint="eastAsia"/>
+        </w:rPr>
+        <w:t>에 푸시한다.</w:t>
       </w:r>
       <w:r>
         <w:t xml:space="preserve"> (SHIFT and GOTO)</w:t>
@@ -1896,7 +1702,6 @@
       <w:r>
         <w:t xml:space="preserve"> </w:t>
       </w:r>
-      <w:proofErr w:type="spellStart"/>
       <w:r>
         <w:rPr>
           <w:rFonts w:hint="eastAsia"/>
@@ -1906,24 +1711,15 @@
       <w:r>
         <w:t>ext_symbol</w:t>
       </w:r>
-      <w:proofErr w:type="spellEnd"/>
-      <w:r>
-        <w:rPr>
-          <w:rFonts w:hint="eastAsia"/>
-        </w:rPr>
-        <w:t xml:space="preserve">을 </w:t>
-      </w:r>
-      <w:proofErr w:type="spellStart"/>
-      <w:r>
-        <w:rPr>
-          <w:rFonts w:hint="eastAsia"/>
-        </w:rPr>
-        <w:t>T</w:t>
+      <w:r>
+        <w:rPr>
+          <w:rFonts w:hint="eastAsia"/>
+        </w:rPr>
+        <w:t>을 T</w:t>
       </w:r>
       <w:r>
         <w:t>rainsition</w:t>
       </w:r>
-      <w:proofErr w:type="spellEnd"/>
       <w:r>
         <w:rPr>
           <w:rFonts w:hint="eastAsia"/>
@@ -1957,11 +1753,9 @@
         </w:rPr>
         <w:t xml:space="preserve">의 길이만큼 </w:t>
       </w:r>
-      <w:proofErr w:type="spellStart"/>
       <w:r>
         <w:t>state_stack</w:t>
       </w:r>
-      <w:proofErr w:type="spellEnd"/>
       <w:r>
         <w:rPr>
           <w:rFonts w:hint="eastAsia"/>
@@ -2100,9 +1894,6 @@
           <w:numId w:val="6"/>
         </w:numPr>
         <w:ind w:leftChars="0"/>
-        <w:rPr>
-          <w:rFonts w:hint="eastAsia"/>
-        </w:rPr>
       </w:pPr>
       <w:r>
         <w:rPr>
@@ -2135,7 +1926,6 @@
         </w:numPr>
         <w:ind w:leftChars="0"/>
       </w:pPr>
-      <w:proofErr w:type="spellStart"/>
       <w:r>
         <w:rPr>
           <w:rFonts w:hint="eastAsia"/>
@@ -2145,17 +1935,18 @@
       <w:r>
         <w:t>oken.h</w:t>
       </w:r>
-      <w:proofErr w:type="spellEnd"/>
       <w:r>
         <w:t xml:space="preserve"> &amp; </w:t>
       </w:r>
-      <w:proofErr w:type="spellStart"/>
-      <w:proofErr w:type="gramStart"/>
-      <w:r>
-        <w:t>token,cpp</w:t>
-      </w:r>
-      <w:proofErr w:type="spellEnd"/>
-      <w:proofErr w:type="gramEnd"/>
+      <w:r>
+        <w:t>token</w:t>
+      </w:r>
+      <w:r>
+        <w:t>.</w:t>
+      </w:r>
+      <w:r>
+        <w:t>cpp</w:t>
+      </w:r>
     </w:p>
     <w:p>
       <w:pPr>
@@ -2255,13 +2046,8 @@
         </w:rPr>
         <w:t xml:space="preserve">들의 종류가 </w:t>
       </w:r>
-      <w:proofErr w:type="spellStart"/>
-      <w:r>
-        <w:t>enum</w:t>
-      </w:r>
-      <w:proofErr w:type="spellEnd"/>
-      <w:r>
-        <w:t xml:space="preserve"> </w:t>
+      <w:r>
+        <w:t xml:space="preserve">enum </w:t>
       </w:r>
       <w:r>
         <w:rPr>
@@ -2285,19 +2071,11 @@
         <w:rPr>
           <w:rFonts w:hint="eastAsia"/>
         </w:rPr>
-        <w:t xml:space="preserve">의 이름과 </w:t>
-      </w:r>
-      <w:proofErr w:type="spellStart"/>
-      <w:r>
-        <w:rPr>
-          <w:rFonts w:hint="eastAsia"/>
-        </w:rPr>
-        <w:t>c</w:t>
+        <w:t>의 이름과 c</w:t>
       </w:r>
       <w:r>
         <w:t>fg</w:t>
       </w:r>
-      <w:proofErr w:type="spellEnd"/>
       <w:r>
         <w:rPr>
           <w:rFonts w:hint="eastAsia"/>
@@ -2311,26 +2089,11 @@
         <w:rPr>
           <w:rFonts w:hint="eastAsia"/>
         </w:rPr>
-        <w:t xml:space="preserve">의 이름을 </w:t>
-      </w:r>
-      <w:proofErr w:type="spellStart"/>
-      <w:r>
-        <w:rPr>
-          <w:rFonts w:hint="eastAsia"/>
-        </w:rPr>
-        <w:t>맞춰주기</w:t>
-      </w:r>
-      <w:proofErr w:type="spellEnd"/>
-      <w:r>
-        <w:rPr>
-          <w:rFonts w:hint="eastAsia"/>
-        </w:rPr>
-        <w:t xml:space="preserve"> 위한 변환 함수가 구현되어 있다.</w:t>
-      </w:r>
-      <w:r>
-        <w:t xml:space="preserve"> </w:t>
-      </w:r>
-      <w:proofErr w:type="spellStart"/>
+        <w:t>의 이름을 맞춰주기 위한 변환 함수가 구현되어 있다.</w:t>
+      </w:r>
+      <w:r>
+        <w:t xml:space="preserve"> </w:t>
+      </w:r>
       <w:r>
         <w:rPr>
           <w:rFonts w:hint="eastAsia"/>
@@ -2338,11 +2101,7 @@
         <w:t>t</w:t>
       </w:r>
       <w:r>
-        <w:t>okenToTerminal</w:t>
-      </w:r>
-      <w:proofErr w:type="spellEnd"/>
-      <w:r>
-        <w:t xml:space="preserve">() </w:t>
+        <w:t xml:space="preserve">okenToTerminal() </w:t>
       </w:r>
       <w:r>
         <w:rPr>
@@ -2404,11 +2163,9 @@
         </w:rPr>
         <w:t xml:space="preserve">중 </w:t>
       </w:r>
-      <w:proofErr w:type="spellStart"/>
       <w:r>
         <w:t>unordered_map</w:t>
       </w:r>
-      <w:proofErr w:type="spellEnd"/>
       <w:r>
         <w:rPr>
           <w:rFonts w:hint="eastAsia"/>
@@ -2422,21 +2179,7 @@
         <w:rPr>
           <w:rFonts w:hint="eastAsia"/>
         </w:rPr>
-        <w:t xml:space="preserve">의 </w:t>
-      </w:r>
-      <w:proofErr w:type="spellStart"/>
-      <w:r>
-        <w:rPr>
-          <w:rFonts w:hint="eastAsia"/>
-        </w:rPr>
-        <w:t>시간복잡도로</w:t>
-      </w:r>
-      <w:proofErr w:type="spellEnd"/>
-      <w:r>
-        <w:rPr>
-          <w:rFonts w:hint="eastAsia"/>
-        </w:rPr>
-        <w:t xml:space="preserve"> 탐색을 하도록 구현하였다.</w:t>
+        <w:t>의 시간복잡도로 탐색을 하도록 구현하였다.</w:t>
       </w:r>
     </w:p>
     <w:p>
@@ -2454,7 +2197,6 @@
         </w:numPr>
         <w:ind w:leftChars="0"/>
       </w:pPr>
-      <w:proofErr w:type="spellStart"/>
       <w:r>
         <w:rPr>
           <w:rFonts w:hint="eastAsia"/>
@@ -2462,11 +2204,7 @@
         <w:t>t</w:t>
       </w:r>
       <w:r>
-        <w:t>able_loader.h</w:t>
-      </w:r>
-      <w:proofErr w:type="spellEnd"/>
-      <w:r>
-        <w:t xml:space="preserve"> </w:t>
+        <w:t xml:space="preserve">able_loader.h </w:t>
       </w:r>
       <w:r>
         <w:t>&amp;</w:t>
@@ -2482,15 +2220,108 @@
       <w:pPr>
         <w:pStyle w:val="a3"/>
         <w:ind w:leftChars="0" w:left="1120"/>
-      </w:pPr>
-      <w:r>
-        <w:rPr>
-          <w:rFonts w:hint="eastAsia"/>
-        </w:rPr>
-        <w:t>(추후 추가 예정</w:t>
-      </w:r>
-      <w:r>
-        <w:t>)</w:t>
+        <w:rPr>
+          <w:rFonts w:hint="eastAsia"/>
+        </w:rPr>
+      </w:pPr>
+      <w:r>
+        <w:rPr>
+          <w:rFonts w:hint="eastAsia"/>
+        </w:rPr>
+        <w:t>파일 입력</w:t>
+      </w:r>
+      <w:r>
+        <w:rPr>
+          <w:rFonts w:hint="eastAsia"/>
+        </w:rPr>
+        <w:t>,</w:t>
+      </w:r>
+      <w:r>
+        <w:t xml:space="preserve"> </w:t>
+      </w:r>
+      <w:r>
+        <w:rPr>
+          <w:rFonts w:hint="eastAsia"/>
+        </w:rPr>
+        <w:t xml:space="preserve">그중에서도 </w:t>
+      </w:r>
+      <w:r>
+        <w:t>Parsing Table</w:t>
+      </w:r>
+      <w:r>
+        <w:rPr>
+          <w:rFonts w:hint="eastAsia"/>
+        </w:rPr>
+        <w:t>만을 위해서 기능 별로 분리해놓은 부분이다.</w:t>
+      </w:r>
+      <w:r>
+        <w:t xml:space="preserve"> </w:t>
+      </w:r>
+      <w:r>
+        <w:rPr>
+          <w:rFonts w:hint="eastAsia"/>
+        </w:rPr>
+        <w:t xml:space="preserve">헤더 파일에는 </w:t>
+      </w:r>
+      <w:r>
+        <w:t>SLR Parsing Table</w:t>
+      </w:r>
+      <w:r>
+        <w:rPr>
+          <w:rFonts w:hint="eastAsia"/>
+        </w:rPr>
+        <w:t xml:space="preserve">을 읽어서 저장하는 함수와 </w:t>
+      </w:r>
+      <w:r>
+        <w:t>Parsing Table</w:t>
+      </w:r>
+      <w:r>
+        <w:rPr>
+          <w:rFonts w:hint="eastAsia"/>
+        </w:rPr>
+        <w:t>을</w:t>
+      </w:r>
+      <w:r>
+        <w:rPr>
+          <w:rFonts w:hint="eastAsia"/>
+        </w:rPr>
+        <w:t xml:space="preserve"> 구축하면서 사용한 C</w:t>
+      </w:r>
+      <w:r>
+        <w:t>FG</w:t>
+      </w:r>
+      <w:r>
+        <w:rPr>
+          <w:rFonts w:hint="eastAsia"/>
+        </w:rPr>
+        <w:t xml:space="preserve">에서의 </w:t>
+      </w:r>
+      <w:r>
+        <w:t>terminal, non-terminal state</w:t>
+      </w:r>
+      <w:r>
+        <w:rPr>
+          <w:rFonts w:hint="eastAsia"/>
+        </w:rPr>
+        <w:t>들의 이름들이 모두 저장되어 있다.</w:t>
+      </w:r>
+      <w:r>
+        <w:t xml:space="preserve"> </w:t>
+      </w:r>
+      <w:r>
+        <w:rPr>
+          <w:rFonts w:hint="eastAsia"/>
+        </w:rPr>
+        <w:t xml:space="preserve">파일의 내용인 문자열들을 그대로 읽어들여 </w:t>
+      </w:r>
+      <w:r>
+        <w:t>unordered_map</w:t>
+      </w:r>
+      <w:r>
+        <w:rPr>
+          <w:rFonts w:hint="eastAsia"/>
+        </w:rPr>
+        <w:t>에 저장한 후 반환한다.</w:t>
       </w:r>
     </w:p>
     <w:p>
@@ -2508,7 +2339,6 @@
         </w:numPr>
         <w:ind w:leftChars="0"/>
       </w:pPr>
-      <w:proofErr w:type="spellStart"/>
       <w:r>
         <w:rPr>
           <w:rFonts w:hint="eastAsia"/>
@@ -2516,11 +2346,7 @@
         <w:t>i</w:t>
       </w:r>
       <w:r>
-        <w:t>nput_loader.h</w:t>
-      </w:r>
-      <w:proofErr w:type="spellEnd"/>
-      <w:r>
-        <w:t xml:space="preserve"> </w:t>
+        <w:t xml:space="preserve">nput_loader.h </w:t>
       </w:r>
       <w:r>
         <w:t>&amp;</w:t>
@@ -2534,7 +2360,6 @@
         <w:pStyle w:val="a3"/>
         <w:ind w:leftChars="0" w:left="1120"/>
       </w:pPr>
-      <w:proofErr w:type="spellStart"/>
       <w:r>
         <w:rPr>
           <w:rFonts w:hint="eastAsia"/>
@@ -2542,53 +2367,25 @@
         <w:t>l</w:t>
       </w:r>
       <w:r>
-        <w:t>elxical</w:t>
-      </w:r>
-      <w:proofErr w:type="spellEnd"/>
-      <w:r>
-        <w:t xml:space="preserve"> analyzer</w:t>
-      </w:r>
-      <w:r>
-        <w:rPr>
-          <w:rFonts w:hint="eastAsia"/>
-        </w:rPr>
-        <w:t xml:space="preserve">의 출력을 파일로 </w:t>
-      </w:r>
-      <w:proofErr w:type="spellStart"/>
-      <w:r>
-        <w:rPr>
-          <w:rFonts w:hint="eastAsia"/>
-        </w:rPr>
-        <w:t>입력받아</w:t>
-      </w:r>
-      <w:proofErr w:type="spellEnd"/>
-      <w:r>
-        <w:rPr>
-          <w:rFonts w:hint="eastAsia"/>
-        </w:rPr>
-        <w:t xml:space="preserve"> </w:t>
-      </w:r>
-      <w:r>
-        <w:t xml:space="preserve">syntax </w:t>
-      </w:r>
-      <w:proofErr w:type="spellStart"/>
-      <w:r>
-        <w:t>anlyzer</w:t>
-      </w:r>
-      <w:proofErr w:type="spellEnd"/>
+        <w:t>elxical analyzer</w:t>
+      </w:r>
+      <w:r>
+        <w:rPr>
+          <w:rFonts w:hint="eastAsia"/>
+        </w:rPr>
+        <w:t xml:space="preserve">의 출력을 파일로 입력받아 </w:t>
+      </w:r>
+      <w:r>
+        <w:t>syntax anlyzer</w:t>
+      </w:r>
       <w:r>
         <w:rPr>
           <w:rFonts w:hint="eastAsia"/>
         </w:rPr>
         <w:t xml:space="preserve">가 사용 가능한 형태로 변환하는 함수인 </w:t>
       </w:r>
-      <w:proofErr w:type="spellStart"/>
-      <w:r>
-        <w:t>getInput</w:t>
-      </w:r>
-      <w:proofErr w:type="spellEnd"/>
-      <w:r>
-        <w:t xml:space="preserve">() </w:t>
+      <w:r>
+        <w:t xml:space="preserve">getInput() </w:t>
       </w:r>
       <w:r>
         <w:rPr>
@@ -2605,13 +2402,8 @@
         </w:rPr>
         <w:t xml:space="preserve">하지만 </w:t>
       </w:r>
-      <w:proofErr w:type="spellStart"/>
-      <w:r>
-        <w:t>cpp</w:t>
-      </w:r>
-      <w:proofErr w:type="spellEnd"/>
-      <w:r>
-        <w:t xml:space="preserve"> </w:t>
+      <w:r>
+        <w:t xml:space="preserve">cpp </w:t>
       </w:r>
       <w:r>
         <w:rPr>
@@ -2628,13 +2420,8 @@
         </w:rPr>
         <w:t xml:space="preserve">전체 프로젝트의 다른 부분에서 쓰이지 않을 것이라고 판단하여 이 </w:t>
       </w:r>
-      <w:proofErr w:type="spellStart"/>
-      <w:r>
-        <w:t>cpp</w:t>
-      </w:r>
-      <w:proofErr w:type="spellEnd"/>
-      <w:r>
-        <w:t xml:space="preserve"> </w:t>
+      <w:r>
+        <w:t xml:space="preserve">cpp </w:t>
       </w:r>
       <w:r>
         <w:rPr>
@@ -2763,7 +2550,6 @@
         </w:numPr>
         <w:ind w:leftChars="0"/>
       </w:pPr>
-      <w:proofErr w:type="spellStart"/>
       <w:r>
         <w:rPr>
           <w:rFonts w:hint="eastAsia"/>
@@ -2771,11 +2557,7 @@
         <w:t>c</w:t>
       </w:r>
       <w:r>
-        <w:t>fg_loader.h</w:t>
-      </w:r>
-      <w:proofErr w:type="spellEnd"/>
-      <w:r>
-        <w:t xml:space="preserve"> </w:t>
+        <w:t xml:space="preserve">fg_loader.h </w:t>
       </w:r>
       <w:r>
         <w:t>&amp;</w:t>
@@ -2788,15 +2570,94 @@
       <w:pPr>
         <w:pStyle w:val="a3"/>
         <w:ind w:leftChars="0" w:left="1120"/>
-      </w:pPr>
-      <w:r>
-        <w:rPr>
-          <w:rFonts w:hint="eastAsia"/>
-        </w:rPr>
-        <w:t>(추후 추가 예정</w:t>
-      </w:r>
-      <w:r>
-        <w:t>)</w:t>
+        <w:rPr>
+          <w:rFonts w:hint="eastAsia"/>
+        </w:rPr>
+      </w:pPr>
+      <w:r>
+        <w:rPr>
+          <w:rFonts w:hint="eastAsia"/>
+        </w:rPr>
+        <w:t xml:space="preserve">이 부분도 마찬가지로 </w:t>
+      </w:r>
+      <w:r>
+        <w:t>CFG</w:t>
+      </w:r>
+      <w:r>
+        <w:rPr>
+          <w:rFonts w:hint="eastAsia"/>
+        </w:rPr>
+        <w:t>에 대한 정보만은 읽어들이기 위해서 분리한 부분이다.</w:t>
+      </w:r>
+      <w:r>
+        <w:t xml:space="preserve"> </w:t>
+      </w:r>
+      <w:r>
+        <w:rPr>
+          <w:rFonts w:hint="eastAsia"/>
+        </w:rPr>
+        <w:t xml:space="preserve">헤더에는 </w:t>
+      </w:r>
+      <w:r>
+        <w:t>Transition Rule</w:t>
+      </w:r>
+      <w:r>
+        <w:rPr>
+          <w:rFonts w:hint="eastAsia"/>
+        </w:rPr>
+        <w:t>을 저장하기 위한 구조체가 선언되어 있고,</w:t>
+      </w:r>
+      <w:r>
+        <w:t xml:space="preserve"> </w:t>
+      </w:r>
+      <w:r>
+        <w:rPr>
+          <w:rFonts w:hint="eastAsia"/>
+        </w:rPr>
+        <w:t xml:space="preserve">파일에서 문자열을 </w:t>
+      </w:r>
+      <w:r>
+        <w:rPr>
+          <w:rFonts w:hint="eastAsia"/>
+        </w:rPr>
+        <w:lastRenderedPageBreak/>
+        <w:t xml:space="preserve">읽어들여 </w:t>
+      </w:r>
+      <w:r>
+        <w:t xml:space="preserve">lhs </w:t>
+      </w:r>
+      <w:r>
+        <w:rPr>
+          <w:rFonts w:hint="eastAsia"/>
+        </w:rPr>
+        <w:t>부분에는 t</w:t>
+      </w:r>
+      <w:r>
+        <w:t>ransition</w:t>
+      </w:r>
+      <w:r>
+        <w:rPr>
+          <w:rFonts w:hint="eastAsia"/>
+        </w:rPr>
+        <w:t>의 이름,</w:t>
+      </w:r>
+      <w:r>
+        <w:t xml:space="preserve"> 곤 </w:t>
+      </w:r>
+      <w:r>
+        <w:rPr>
+          <w:rFonts w:hint="eastAsia"/>
+        </w:rPr>
+        <w:t xml:space="preserve">부분에는 몇 개의 </w:t>
+      </w:r>
+      <w:r>
+        <w:t>state</w:t>
+      </w:r>
+      <w:r>
+        <w:rPr>
+          <w:rFonts w:hint="eastAsia"/>
+        </w:rPr>
+        <w:t>가 있는지를 저장하여 반환한다.</w:t>
       </w:r>
     </w:p>
     <w:p>

</xml_diff>

<commit_message>
cfg loader part is complemented.
</commit_message>
<xml_diff>
--- a/Documentation/컴파일러 7조 syntax analyzer 보고서.docx
+++ b/Documentation/컴파일러 7조 syntax analyzer 보고서.docx
@@ -237,7 +237,23 @@
         <w:t xml:space="preserve">인 </w:t>
       </w:r>
       <w:r>
-        <w:t>EXPR -&gt; EXPR addsub EXPR | EXPR multdiv EXPR</w:t>
+        <w:t xml:space="preserve">EXPR -&gt; EXPR </w:t>
+      </w:r>
+      <w:proofErr w:type="spellStart"/>
+      <w:r>
+        <w:t>addsub</w:t>
+      </w:r>
+      <w:proofErr w:type="spellEnd"/>
+      <w:r>
+        <w:t xml:space="preserve"> EXPR | EXPR </w:t>
+      </w:r>
+      <w:proofErr w:type="spellStart"/>
+      <w:r>
+        <w:t>multdiv</w:t>
+      </w:r>
+      <w:proofErr w:type="spellEnd"/>
+      <w:r>
+        <w:t xml:space="preserve"> EXPR</w:t>
       </w:r>
       <w:r>
         <w:t>,</w:t>
@@ -267,7 +283,15 @@
         <w:t xml:space="preserve">인 </w:t>
       </w:r>
       <w:r>
-        <w:t xml:space="preserve">COND -&gt; COND comp COND | boolstr </w:t>
+        <w:t xml:space="preserve">COND -&gt; COND comp COND | </w:t>
+      </w:r>
+      <w:proofErr w:type="spellStart"/>
+      <w:r>
+        <w:t>boolstr</w:t>
+      </w:r>
+      <w:proofErr w:type="spellEnd"/>
+      <w:r>
+        <w:t xml:space="preserve"> </w:t>
       </w:r>
       <w:r>
         <w:rPr>
@@ -330,7 +354,15 @@
         <w:t>예를 들어,</w:t>
       </w:r>
       <w:r>
-        <w:t xml:space="preserve"> id+id*id</w:t>
+        <w:t xml:space="preserve"> </w:t>
+      </w:r>
+      <w:proofErr w:type="spellStart"/>
+      <w:r>
+        <w:t>id+id</w:t>
+      </w:r>
+      <w:proofErr w:type="spellEnd"/>
+      <w:r>
+        <w:t>*id</w:t>
       </w:r>
       <w:r>
         <w:rPr>
@@ -492,7 +524,15 @@
         <w:t>은 E</w:t>
       </w:r>
       <w:r>
-        <w:t>XPR -&gt; EXPR_MD addsub EXPR | EXPR_MD</w:t>
+        <w:t xml:space="preserve">XPR -&gt; EXPR_MD </w:t>
+      </w:r>
+      <w:proofErr w:type="spellStart"/>
+      <w:r>
+        <w:t>addsub</w:t>
+      </w:r>
+      <w:proofErr w:type="spellEnd"/>
+      <w:r>
+        <w:t xml:space="preserve"> EXPR | EXPR_MD</w:t>
       </w:r>
       <w:r>
         <w:rPr>
@@ -510,7 +550,31 @@
         <w:t>E</w:t>
       </w:r>
       <w:r>
-        <w:t>XPR_MD -&gt; EXPR_T multdiv EXPR_MD | EXPR_T, EXPR_T -&gt; lparen EXPR rparen | id | num</w:t>
+        <w:t xml:space="preserve">XPR_MD -&gt; EXPR_T </w:t>
+      </w:r>
+      <w:proofErr w:type="spellStart"/>
+      <w:r>
+        <w:t>multdiv</w:t>
+      </w:r>
+      <w:proofErr w:type="spellEnd"/>
+      <w:r>
+        <w:t xml:space="preserve"> EXPR_MD | EXPR_T, EXPR_T -&gt; </w:t>
+      </w:r>
+      <w:proofErr w:type="spellStart"/>
+      <w:r>
+        <w:t>lparen</w:t>
+      </w:r>
+      <w:proofErr w:type="spellEnd"/>
+      <w:r>
+        <w:t xml:space="preserve"> EXPR </w:t>
+      </w:r>
+      <w:proofErr w:type="spellStart"/>
+      <w:r>
+        <w:t>rparen</w:t>
+      </w:r>
+      <w:proofErr w:type="spellEnd"/>
+      <w:r>
+        <w:t xml:space="preserve"> | id | num</w:t>
       </w:r>
       <w:r>
         <w:rPr>
@@ -672,8 +736,21 @@
         <w:t xml:space="preserve">의 형태를 </w:t>
       </w:r>
       <w:r>
-        <w:t>COND -&gt; boolstr comp COND | boolstr</w:t>
-      </w:r>
+        <w:t xml:space="preserve">COND -&gt; </w:t>
+      </w:r>
+      <w:proofErr w:type="spellStart"/>
+      <w:r>
+        <w:t>boolstr</w:t>
+      </w:r>
+      <w:proofErr w:type="spellEnd"/>
+      <w:r>
+        <w:t xml:space="preserve"> comp COND | </w:t>
+      </w:r>
+      <w:proofErr w:type="spellStart"/>
+      <w:r>
+        <w:t>boolstr</w:t>
+      </w:r>
+      <w:proofErr w:type="spellEnd"/>
       <w:r>
         <w:rPr>
           <w:rFonts w:hint="eastAsia"/>
@@ -1117,10 +1194,21 @@
         <w:rPr>
           <w:rFonts w:hint="eastAsia"/>
         </w:rPr>
-        <w:t>가지의 c</w:t>
-      </w:r>
-      <w:r>
-        <w:t xml:space="preserve">pp </w:t>
+        <w:t xml:space="preserve">가지의 </w:t>
+      </w:r>
+      <w:proofErr w:type="spellStart"/>
+      <w:r>
+        <w:rPr>
+          <w:rFonts w:hint="eastAsia"/>
+        </w:rPr>
+        <w:t>c</w:t>
+      </w:r>
+      <w:r>
+        <w:t>pp</w:t>
+      </w:r>
+      <w:proofErr w:type="spellEnd"/>
+      <w:r>
+        <w:t xml:space="preserve"> </w:t>
       </w:r>
       <w:r>
         <w:rPr>
@@ -1159,7 +1247,21 @@
         <w:rPr>
           <w:rFonts w:hint="eastAsia"/>
         </w:rPr>
-        <w:t>에 필요한 데이터를 읽어들이는 함수만을 가진다.</w:t>
+        <w:t xml:space="preserve">에 필요한 데이터를 </w:t>
+      </w:r>
+      <w:proofErr w:type="spellStart"/>
+      <w:r>
+        <w:rPr>
+          <w:rFonts w:hint="eastAsia"/>
+        </w:rPr>
+        <w:t>읽어들이는</w:t>
+      </w:r>
+      <w:proofErr w:type="spellEnd"/>
+      <w:r>
+        <w:rPr>
+          <w:rFonts w:hint="eastAsia"/>
+        </w:rPr>
+        <w:t xml:space="preserve"> 함수만을 가진다.</w:t>
       </w:r>
       <w:r>
         <w:t xml:space="preserve"> </w:t>
@@ -1328,7 +1430,11 @@
         <w:t>한다.</w:t>
       </w:r>
       <w:r>
-        <w:t xml:space="preserve"> line_</w:t>
+        <w:t xml:space="preserve"> </w:t>
+      </w:r>
+      <w:proofErr w:type="spellStart"/>
+      <w:r>
+        <w:t>line_</w:t>
       </w:r>
       <w:r>
         <w:rPr>
@@ -1339,6 +1445,7 @@
       <w:r>
         <w:t>nt</w:t>
       </w:r>
+      <w:proofErr w:type="spellEnd"/>
       <w:r>
         <w:rPr>
           <w:rFonts w:hint="eastAsia"/>
@@ -1361,8 +1468,13 @@
         <w:t>몇 번째 토큰인지를 저장한다.</w:t>
       </w:r>
       <w:r>
-        <w:t xml:space="preserve"> state_stack</w:t>
-      </w:r>
+        <w:t xml:space="preserve"> </w:t>
+      </w:r>
+      <w:proofErr w:type="spellStart"/>
+      <w:r>
+        <w:t>state_stack</w:t>
+      </w:r>
+      <w:proofErr w:type="spellEnd"/>
       <w:r>
         <w:rPr>
           <w:rFonts w:hint="eastAsia"/>
@@ -1406,8 +1518,13 @@
         <w:t>가 저장된다.</w:t>
       </w:r>
       <w:r>
-        <w:t xml:space="preserve"> next_symbol</w:t>
-      </w:r>
+        <w:t xml:space="preserve"> </w:t>
+      </w:r>
+      <w:proofErr w:type="spellStart"/>
+      <w:r>
+        <w:t>next_symbol</w:t>
+      </w:r>
+      <w:proofErr w:type="spellEnd"/>
       <w:r>
         <w:rPr>
           <w:rFonts w:hint="eastAsia"/>
@@ -1460,12 +1577,14 @@
         </w:numPr>
         <w:ind w:leftChars="0"/>
       </w:pPr>
+      <w:proofErr w:type="spellStart"/>
       <w:r>
         <w:t>state_</w:t>
       </w:r>
       <w:r>
         <w:t>stack</w:t>
       </w:r>
+      <w:proofErr w:type="spellEnd"/>
       <w:r>
         <w:rPr>
           <w:rFonts w:hint="eastAsia"/>
@@ -1482,8 +1601,13 @@
         <w:t>푸시</w:t>
       </w:r>
       <w:r>
-        <w:t>, next_symbol</w:t>
-      </w:r>
+        <w:t xml:space="preserve">, </w:t>
+      </w:r>
+      <w:proofErr w:type="spellStart"/>
+      <w:r>
+        <w:t>next_symbol</w:t>
+      </w:r>
+      <w:proofErr w:type="spellEnd"/>
       <w:r>
         <w:rPr>
           <w:rFonts w:hint="eastAsia"/>
@@ -1521,8 +1645,13 @@
         </w:rPr>
         <w:t xml:space="preserve">에서 </w:t>
       </w:r>
-      <w:r>
-        <w:t>state_stack.top()</w:t>
+      <w:proofErr w:type="spellStart"/>
+      <w:r>
+        <w:t>state_stack.top</w:t>
+      </w:r>
+      <w:proofErr w:type="spellEnd"/>
+      <w:r>
+        <w:t>()</w:t>
       </w:r>
       <w:r>
         <w:rPr>
@@ -1530,9 +1659,11 @@
         </w:rPr>
         <w:t xml:space="preserve"> 상태에서 </w:t>
       </w:r>
+      <w:proofErr w:type="spellStart"/>
       <w:r>
         <w:t>next_symbol</w:t>
       </w:r>
+      <w:proofErr w:type="spellEnd"/>
       <w:r>
         <w:rPr>
           <w:rFonts w:hint="eastAsia"/>
@@ -1589,15 +1720,25 @@
         </w:rPr>
         <w:t xml:space="preserve">숫자로 시작하면 그 수를 </w:t>
       </w:r>
+      <w:proofErr w:type="spellStart"/>
       <w:r>
         <w:t>state_stack</w:t>
       </w:r>
-      <w:r>
-        <w:rPr>
-          <w:rFonts w:hint="eastAsia"/>
-        </w:rPr>
-        <w:t>에 푸시한다</w:t>
-      </w:r>
+      <w:proofErr w:type="spellEnd"/>
+      <w:r>
+        <w:rPr>
+          <w:rFonts w:hint="eastAsia"/>
+        </w:rPr>
+        <w:t xml:space="preserve">에 </w:t>
+      </w:r>
+      <w:proofErr w:type="spellStart"/>
+      <w:r>
+        <w:rPr>
+          <w:rFonts w:hint="eastAsia"/>
+        </w:rPr>
+        <w:t>푸시한다</w:t>
+      </w:r>
+      <w:proofErr w:type="spellEnd"/>
       <w:r>
         <w:t>. (</w:t>
       </w:r>
@@ -1627,8 +1768,13 @@
         <w:t>s로 시작하면</w:t>
       </w:r>
       <w:r>
-        <w:t xml:space="preserve"> next_symbol</w:t>
-      </w:r>
+        <w:t xml:space="preserve"> </w:t>
+      </w:r>
+      <w:proofErr w:type="spellStart"/>
+      <w:r>
+        <w:t>next_symbol</w:t>
+      </w:r>
+      <w:proofErr w:type="spellEnd"/>
       <w:r>
         <w:rPr>
           <w:rFonts w:hint="eastAsia"/>
@@ -1645,13 +1791,32 @@
         <w:t xml:space="preserve"> 수를</w:t>
       </w:r>
       <w:r>
-        <w:t xml:space="preserve"> state_stack</w:t>
-      </w:r>
-      <w:r>
-        <w:rPr>
-          <w:rFonts w:hint="eastAsia"/>
-        </w:rPr>
-        <w:t>에 푸시한다.</w:t>
+        <w:t xml:space="preserve"> </w:t>
+      </w:r>
+      <w:proofErr w:type="spellStart"/>
+      <w:r>
+        <w:t>state_stack</w:t>
+      </w:r>
+      <w:proofErr w:type="spellEnd"/>
+      <w:r>
+        <w:rPr>
+          <w:rFonts w:hint="eastAsia"/>
+        </w:rPr>
+        <w:t xml:space="preserve">에 </w:t>
+      </w:r>
+      <w:proofErr w:type="spellStart"/>
+      <w:r>
+        <w:rPr>
+          <w:rFonts w:hint="eastAsia"/>
+        </w:rPr>
+        <w:t>푸시한다</w:t>
+      </w:r>
+      <w:proofErr w:type="spellEnd"/>
+      <w:r>
+        <w:rPr>
+          <w:rFonts w:hint="eastAsia"/>
+        </w:rPr>
+        <w:t>.</w:t>
       </w:r>
       <w:r>
         <w:t xml:space="preserve"> (SHIFT and GOTO)</w:t>
@@ -1702,6 +1867,7 @@
       <w:r>
         <w:t xml:space="preserve"> </w:t>
       </w:r>
+      <w:proofErr w:type="spellStart"/>
       <w:r>
         <w:rPr>
           <w:rFonts w:hint="eastAsia"/>
@@ -1711,15 +1877,24 @@
       <w:r>
         <w:t>ext_symbol</w:t>
       </w:r>
-      <w:r>
-        <w:rPr>
-          <w:rFonts w:hint="eastAsia"/>
-        </w:rPr>
-        <w:t>을 T</w:t>
+      <w:proofErr w:type="spellEnd"/>
+      <w:r>
+        <w:rPr>
+          <w:rFonts w:hint="eastAsia"/>
+        </w:rPr>
+        <w:t xml:space="preserve">을 </w:t>
+      </w:r>
+      <w:proofErr w:type="spellStart"/>
+      <w:r>
+        <w:rPr>
+          <w:rFonts w:hint="eastAsia"/>
+        </w:rPr>
+        <w:t>T</w:t>
       </w:r>
       <w:r>
         <w:t>rainsition</w:t>
       </w:r>
+      <w:proofErr w:type="spellEnd"/>
       <w:r>
         <w:rPr>
           <w:rFonts w:hint="eastAsia"/>
@@ -1753,9 +1928,11 @@
         </w:rPr>
         <w:t xml:space="preserve">의 길이만큼 </w:t>
       </w:r>
+      <w:proofErr w:type="spellStart"/>
       <w:r>
         <w:t>state_stack</w:t>
       </w:r>
+      <w:proofErr w:type="spellEnd"/>
       <w:r>
         <w:rPr>
           <w:rFonts w:hint="eastAsia"/>
@@ -1926,6 +2103,7 @@
         </w:numPr>
         <w:ind w:leftChars="0"/>
       </w:pPr>
+      <w:proofErr w:type="spellStart"/>
       <w:r>
         <w:rPr>
           <w:rFonts w:hint="eastAsia"/>
@@ -1935,6 +2113,7 @@
       <w:r>
         <w:t>oken.h</w:t>
       </w:r>
+      <w:proofErr w:type="spellEnd"/>
       <w:r>
         <w:t xml:space="preserve"> &amp; </w:t>
       </w:r>
@@ -2046,8 +2225,13 @@
         </w:rPr>
         <w:t xml:space="preserve">들의 종류가 </w:t>
       </w:r>
-      <w:r>
-        <w:t xml:space="preserve">enum </w:t>
+      <w:proofErr w:type="spellStart"/>
+      <w:r>
+        <w:t>enum</w:t>
+      </w:r>
+      <w:proofErr w:type="spellEnd"/>
+      <w:r>
+        <w:t xml:space="preserve"> </w:t>
       </w:r>
       <w:r>
         <w:rPr>
@@ -2071,11 +2255,19 @@
         <w:rPr>
           <w:rFonts w:hint="eastAsia"/>
         </w:rPr>
-        <w:t>의 이름과 c</w:t>
+        <w:t xml:space="preserve">의 이름과 </w:t>
+      </w:r>
+      <w:proofErr w:type="spellStart"/>
+      <w:r>
+        <w:rPr>
+          <w:rFonts w:hint="eastAsia"/>
+        </w:rPr>
+        <w:t>c</w:t>
       </w:r>
       <w:r>
         <w:t>fg</w:t>
       </w:r>
+      <w:proofErr w:type="spellEnd"/>
       <w:r>
         <w:rPr>
           <w:rFonts w:hint="eastAsia"/>
@@ -2089,11 +2281,26 @@
         <w:rPr>
           <w:rFonts w:hint="eastAsia"/>
         </w:rPr>
-        <w:t>의 이름을 맞춰주기 위한 변환 함수가 구현되어 있다.</w:t>
-      </w:r>
-      <w:r>
-        <w:t xml:space="preserve"> </w:t>
-      </w:r>
+        <w:t xml:space="preserve">의 이름을 </w:t>
+      </w:r>
+      <w:proofErr w:type="spellStart"/>
+      <w:r>
+        <w:rPr>
+          <w:rFonts w:hint="eastAsia"/>
+        </w:rPr>
+        <w:t>맞춰주기</w:t>
+      </w:r>
+      <w:proofErr w:type="spellEnd"/>
+      <w:r>
+        <w:rPr>
+          <w:rFonts w:hint="eastAsia"/>
+        </w:rPr>
+        <w:t xml:space="preserve"> 위한 변환 함수가 구현되어 있다.</w:t>
+      </w:r>
+      <w:r>
+        <w:t xml:space="preserve"> </w:t>
+      </w:r>
+      <w:proofErr w:type="spellStart"/>
       <w:r>
         <w:rPr>
           <w:rFonts w:hint="eastAsia"/>
@@ -2101,7 +2308,11 @@
         <w:t>t</w:t>
       </w:r>
       <w:r>
-        <w:t xml:space="preserve">okenToTerminal() </w:t>
+        <w:t>okenToTerminal</w:t>
+      </w:r>
+      <w:proofErr w:type="spellEnd"/>
+      <w:r>
+        <w:t xml:space="preserve">() </w:t>
       </w:r>
       <w:r>
         <w:rPr>
@@ -2163,9 +2374,11 @@
         </w:rPr>
         <w:t xml:space="preserve">중 </w:t>
       </w:r>
+      <w:proofErr w:type="spellStart"/>
       <w:r>
         <w:t>unordered_map</w:t>
       </w:r>
+      <w:proofErr w:type="spellEnd"/>
       <w:r>
         <w:rPr>
           <w:rFonts w:hint="eastAsia"/>
@@ -2179,7 +2392,21 @@
         <w:rPr>
           <w:rFonts w:hint="eastAsia"/>
         </w:rPr>
-        <w:t>의 시간복잡도로 탐색을 하도록 구현하였다.</w:t>
+        <w:t xml:space="preserve">의 </w:t>
+      </w:r>
+      <w:proofErr w:type="spellStart"/>
+      <w:r>
+        <w:rPr>
+          <w:rFonts w:hint="eastAsia"/>
+        </w:rPr>
+        <w:t>시간복잡도로</w:t>
+      </w:r>
+      <w:proofErr w:type="spellEnd"/>
+      <w:r>
+        <w:rPr>
+          <w:rFonts w:hint="eastAsia"/>
+        </w:rPr>
+        <w:t xml:space="preserve"> 탐색을 하도록 구현하였다.</w:t>
       </w:r>
     </w:p>
     <w:p>
@@ -2197,6 +2424,7 @@
         </w:numPr>
         <w:ind w:leftChars="0"/>
       </w:pPr>
+      <w:proofErr w:type="spellStart"/>
       <w:r>
         <w:rPr>
           <w:rFonts w:hint="eastAsia"/>
@@ -2204,7 +2432,11 @@
         <w:t>t</w:t>
       </w:r>
       <w:r>
-        <w:t xml:space="preserve">able_loader.h </w:t>
+        <w:t>able_loader.h</w:t>
+      </w:r>
+      <w:proofErr w:type="spellEnd"/>
+      <w:r>
+        <w:t xml:space="preserve"> </w:t>
       </w:r>
       <w:r>
         <w:t>&amp;</w:t>
@@ -2220,9 +2452,6 @@
       <w:pPr>
         <w:pStyle w:val="a3"/>
         <w:ind w:leftChars="0" w:left="1120"/>
-        <w:rPr>
-          <w:rFonts w:hint="eastAsia"/>
-        </w:rPr>
       </w:pPr>
       <w:r>
         <w:rPr>
@@ -2239,11 +2468,19 @@
       <w:r>
         <w:t xml:space="preserve"> </w:t>
       </w:r>
-      <w:r>
-        <w:rPr>
-          <w:rFonts w:hint="eastAsia"/>
-        </w:rPr>
-        <w:t xml:space="preserve">그중에서도 </w:t>
+      <w:proofErr w:type="spellStart"/>
+      <w:r>
+        <w:rPr>
+          <w:rFonts w:hint="eastAsia"/>
+        </w:rPr>
+        <w:t>그중에서도</w:t>
+      </w:r>
+      <w:proofErr w:type="spellEnd"/>
+      <w:r>
+        <w:rPr>
+          <w:rFonts w:hint="eastAsia"/>
+        </w:rPr>
+        <w:t xml:space="preserve"> </w:t>
       </w:r>
       <w:r>
         <w:t>Parsing Table</w:t>
@@ -2252,7 +2489,21 @@
         <w:rPr>
           <w:rFonts w:hint="eastAsia"/>
         </w:rPr>
-        <w:t>만을 위해서 기능 별로 분리해놓은 부분이다.</w:t>
+        <w:t xml:space="preserve">만을 위해서 기능 별로 </w:t>
+      </w:r>
+      <w:proofErr w:type="spellStart"/>
+      <w:r>
+        <w:rPr>
+          <w:rFonts w:hint="eastAsia"/>
+        </w:rPr>
+        <w:t>분리해놓은</w:t>
+      </w:r>
+      <w:proofErr w:type="spellEnd"/>
+      <w:r>
+        <w:rPr>
+          <w:rFonts w:hint="eastAsia"/>
+        </w:rPr>
+        <w:t xml:space="preserve"> 부분이다.</w:t>
       </w:r>
       <w:r>
         <w:t xml:space="preserve"> </w:t>
@@ -2312,11 +2563,27 @@
         <w:rPr>
           <w:rFonts w:hint="eastAsia"/>
         </w:rPr>
-        <w:t xml:space="preserve">파일의 내용인 문자열들을 그대로 읽어들여 </w:t>
-      </w:r>
+        <w:t xml:space="preserve">파일의 내용인 문자열들을 그대로 </w:t>
+      </w:r>
+      <w:proofErr w:type="spellStart"/>
+      <w:r>
+        <w:rPr>
+          <w:rFonts w:hint="eastAsia"/>
+        </w:rPr>
+        <w:t>읽어들여</w:t>
+      </w:r>
+      <w:proofErr w:type="spellEnd"/>
+      <w:r>
+        <w:rPr>
+          <w:rFonts w:hint="eastAsia"/>
+        </w:rPr>
+        <w:t xml:space="preserve"> </w:t>
+      </w:r>
+      <w:proofErr w:type="spellStart"/>
       <w:r>
         <w:t>unordered_map</w:t>
       </w:r>
+      <w:proofErr w:type="spellEnd"/>
       <w:r>
         <w:rPr>
           <w:rFonts w:hint="eastAsia"/>
@@ -2339,6 +2606,7 @@
         </w:numPr>
         <w:ind w:leftChars="0"/>
       </w:pPr>
+      <w:proofErr w:type="spellStart"/>
       <w:r>
         <w:rPr>
           <w:rFonts w:hint="eastAsia"/>
@@ -2346,7 +2614,11 @@
         <w:t>i</w:t>
       </w:r>
       <w:r>
-        <w:t xml:space="preserve">nput_loader.h </w:t>
+        <w:t>nput_loader.h</w:t>
+      </w:r>
+      <w:proofErr w:type="spellEnd"/>
+      <w:r>
+        <w:t xml:space="preserve"> </w:t>
       </w:r>
       <w:r>
         <w:t>&amp;</w:t>
@@ -2367,25 +2639,49 @@
         <w:t>l</w:t>
       </w:r>
       <w:r>
-        <w:t>elxical analyzer</w:t>
-      </w:r>
-      <w:r>
-        <w:rPr>
-          <w:rFonts w:hint="eastAsia"/>
-        </w:rPr>
-        <w:t xml:space="preserve">의 출력을 파일로 입력받아 </w:t>
-      </w:r>
-      <w:r>
-        <w:t>syntax anlyzer</w:t>
-      </w:r>
+        <w:t>exical analyzer</w:t>
+      </w:r>
+      <w:r>
+        <w:rPr>
+          <w:rFonts w:hint="eastAsia"/>
+        </w:rPr>
+        <w:t xml:space="preserve">의 출력을 파일로 </w:t>
+      </w:r>
+      <w:proofErr w:type="spellStart"/>
+      <w:r>
+        <w:rPr>
+          <w:rFonts w:hint="eastAsia"/>
+        </w:rPr>
+        <w:t>입력받아</w:t>
+      </w:r>
+      <w:proofErr w:type="spellEnd"/>
+      <w:r>
+        <w:rPr>
+          <w:rFonts w:hint="eastAsia"/>
+        </w:rPr>
+        <w:t xml:space="preserve"> </w:t>
+      </w:r>
+      <w:r>
+        <w:t xml:space="preserve">syntax </w:t>
+      </w:r>
+      <w:proofErr w:type="spellStart"/>
+      <w:r>
+        <w:t>anlyzer</w:t>
+      </w:r>
+      <w:proofErr w:type="spellEnd"/>
       <w:r>
         <w:rPr>
           <w:rFonts w:hint="eastAsia"/>
         </w:rPr>
         <w:t xml:space="preserve">가 사용 가능한 형태로 변환하는 함수인 </w:t>
       </w:r>
-      <w:r>
-        <w:t xml:space="preserve">getInput() </w:t>
+      <w:proofErr w:type="spellStart"/>
+      <w:r>
+        <w:t>getInput</w:t>
+      </w:r>
+      <w:proofErr w:type="spellEnd"/>
+      <w:r>
+        <w:t xml:space="preserve">() </w:t>
       </w:r>
       <w:r>
         <w:rPr>
@@ -2402,8 +2698,13 @@
         </w:rPr>
         <w:t xml:space="preserve">하지만 </w:t>
       </w:r>
-      <w:r>
-        <w:t xml:space="preserve">cpp </w:t>
+      <w:proofErr w:type="spellStart"/>
+      <w:r>
+        <w:t>cpp</w:t>
+      </w:r>
+      <w:proofErr w:type="spellEnd"/>
+      <w:r>
+        <w:t xml:space="preserve"> </w:t>
       </w:r>
       <w:r>
         <w:rPr>
@@ -2420,8 +2721,13 @@
         </w:rPr>
         <w:t xml:space="preserve">전체 프로젝트의 다른 부분에서 쓰이지 않을 것이라고 판단하여 이 </w:t>
       </w:r>
-      <w:r>
-        <w:t xml:space="preserve">cpp </w:t>
+      <w:proofErr w:type="spellStart"/>
+      <w:r>
+        <w:t>cpp</w:t>
+      </w:r>
+      <w:proofErr w:type="spellEnd"/>
+      <w:r>
+        <w:t xml:space="preserve"> </w:t>
       </w:r>
       <w:r>
         <w:rPr>
@@ -2550,6 +2856,7 @@
         </w:numPr>
         <w:ind w:leftChars="0"/>
       </w:pPr>
+      <w:proofErr w:type="spellStart"/>
       <w:r>
         <w:rPr>
           <w:rFonts w:hint="eastAsia"/>
@@ -2557,7 +2864,11 @@
         <w:t>c</w:t>
       </w:r>
       <w:r>
-        <w:t xml:space="preserve">fg_loader.h </w:t>
+        <w:t>fg_loader.h</w:t>
+      </w:r>
+      <w:proofErr w:type="spellEnd"/>
+      <w:r>
+        <w:t xml:space="preserve"> </w:t>
       </w:r>
       <w:r>
         <w:t>&amp;</w:t>
@@ -2570,9 +2881,6 @@
       <w:pPr>
         <w:pStyle w:val="a3"/>
         <w:ind w:leftChars="0" w:left="1120"/>
-        <w:rPr>
-          <w:rFonts w:hint="eastAsia"/>
-        </w:rPr>
       </w:pPr>
       <w:r>
         <w:rPr>
@@ -2587,7 +2895,31 @@
         <w:rPr>
           <w:rFonts w:hint="eastAsia"/>
         </w:rPr>
-        <w:t>에 대한 정보만은 읽어들이기 위해서 분리한 부분이다.</w:t>
+        <w:t>에 대한 정보</w:t>
+      </w:r>
+      <w:r>
+        <w:rPr>
+          <w:rFonts w:hint="eastAsia"/>
+        </w:rPr>
+        <w:t>를</w:t>
+      </w:r>
+      <w:r>
+        <w:rPr>
+          <w:rFonts w:hint="eastAsia"/>
+        </w:rPr>
+        <w:t xml:space="preserve"> 읽어</w:t>
+      </w:r>
+      <w:r>
+        <w:rPr>
+          <w:rFonts w:hint="eastAsia"/>
+        </w:rPr>
+        <w:t xml:space="preserve"> </w:t>
+      </w:r>
+      <w:r>
+        <w:rPr>
+          <w:rFonts w:hint="eastAsia"/>
+        </w:rPr>
+        <w:t>들이기 위해서 분리한 부분이다.</w:t>
       </w:r>
       <w:r>
         <w:t xml:space="preserve"> </w:t>
@@ -2621,43 +2953,132 @@
           <w:rFonts w:hint="eastAsia"/>
         </w:rPr>
         <w:lastRenderedPageBreak/>
-        <w:t xml:space="preserve">읽어들여 </w:t>
-      </w:r>
-      <w:r>
-        <w:t xml:space="preserve">lhs </w:t>
-      </w:r>
-      <w:r>
-        <w:rPr>
-          <w:rFonts w:hint="eastAsia"/>
-        </w:rPr>
-        <w:t>부분에는 t</w:t>
-      </w:r>
-      <w:r>
-        <w:t>ransition</w:t>
-      </w:r>
-      <w:r>
-        <w:rPr>
-          <w:rFonts w:hint="eastAsia"/>
-        </w:rPr>
-        <w:t>의 이름,</w:t>
-      </w:r>
-      <w:r>
-        <w:t xml:space="preserve"> 곤 </w:t>
-      </w:r>
-      <w:r>
-        <w:rPr>
-          <w:rFonts w:hint="eastAsia"/>
-        </w:rPr>
-        <w:t xml:space="preserve">부분에는 몇 개의 </w:t>
-      </w:r>
-      <w:r>
-        <w:t>state</w:t>
-      </w:r>
-      <w:r>
-        <w:rPr>
-          <w:rFonts w:hint="eastAsia"/>
-        </w:rPr>
-        <w:t>가 있는지를 저장하여 반환한다.</w:t>
+        <w:t>읽어</w:t>
+      </w:r>
+      <w:r>
+        <w:rPr>
+          <w:rFonts w:hint="eastAsia"/>
+        </w:rPr>
+        <w:t xml:space="preserve"> </w:t>
+      </w:r>
+      <w:r>
+        <w:rPr>
+          <w:rFonts w:hint="eastAsia"/>
+        </w:rPr>
+        <w:t xml:space="preserve">들여 </w:t>
+      </w:r>
+      <w:proofErr w:type="spellStart"/>
+      <w:r>
+        <w:rPr>
+          <w:rFonts w:hint="eastAsia"/>
+        </w:rPr>
+        <w:t>lhs</w:t>
+      </w:r>
+      <w:proofErr w:type="spellEnd"/>
+      <w:r>
+        <w:rPr>
+          <w:rFonts w:hint="eastAsia"/>
+        </w:rPr>
+        <w:t xml:space="preserve">와 </w:t>
+      </w:r>
+      <w:proofErr w:type="spellStart"/>
+      <w:r>
+        <w:rPr>
+          <w:rFonts w:hint="eastAsia"/>
+        </w:rPr>
+        <w:t>rhs_len</w:t>
+      </w:r>
+      <w:proofErr w:type="spellEnd"/>
+      <w:r>
+        <w:rPr>
+          <w:rFonts w:hint="eastAsia"/>
+        </w:rPr>
+        <w:t>을 저장하는데,</w:t>
+      </w:r>
+      <w:r>
+        <w:t xml:space="preserve"> </w:t>
+      </w:r>
+      <w:proofErr w:type="spellStart"/>
+      <w:r>
+        <w:rPr>
+          <w:rFonts w:hint="eastAsia"/>
+        </w:rPr>
+        <w:t>lhs</w:t>
+      </w:r>
+      <w:proofErr w:type="spellEnd"/>
+      <w:r>
+        <w:rPr>
+          <w:rFonts w:hint="eastAsia"/>
+        </w:rPr>
+        <w:t>는</w:t>
+      </w:r>
+      <w:r>
+        <w:rPr>
+          <w:rFonts w:hint="eastAsia"/>
+        </w:rPr>
+        <w:t xml:space="preserve"> t</w:t>
+      </w:r>
+      <w:r>
+        <w:t>ransitio</w:t>
+      </w:r>
+      <w:r>
+        <w:rPr>
+          <w:rFonts w:hint="eastAsia"/>
+        </w:rPr>
+        <w:t>n의 좌측에 해당되는 non-terminal</w:t>
+      </w:r>
+      <w:r>
+        <w:t xml:space="preserve"> </w:t>
+      </w:r>
+      <w:r>
+        <w:rPr>
+          <w:rFonts w:hint="eastAsia"/>
+        </w:rPr>
+        <w:t>symbol이 저장되며</w:t>
+      </w:r>
+      <w:r>
+        <w:rPr>
+          <w:rFonts w:hint="eastAsia"/>
+        </w:rPr>
+        <w:t>,</w:t>
+      </w:r>
+      <w:r>
+        <w:t xml:space="preserve"> </w:t>
+      </w:r>
+      <w:proofErr w:type="spellStart"/>
+      <w:r>
+        <w:rPr>
+          <w:rFonts w:hint="eastAsia"/>
+        </w:rPr>
+        <w:t>rhs_len</w:t>
+      </w:r>
+      <w:proofErr w:type="spellEnd"/>
+      <w:r>
+        <w:rPr>
+          <w:rFonts w:hint="eastAsia"/>
+        </w:rPr>
+        <w:t xml:space="preserve">에는 </w:t>
+      </w:r>
+      <w:r>
+        <w:rPr>
+          <w:rFonts w:hint="eastAsia"/>
+        </w:rPr>
+        <w:t xml:space="preserve">transition의 우측에 몇 개의 </w:t>
+      </w:r>
+      <w:r>
+        <w:t>s</w:t>
+      </w:r>
+      <w:r>
+        <w:rPr>
+          <w:rFonts w:hint="eastAsia"/>
+        </w:rPr>
+        <w:t>ymbol이</w:t>
+      </w:r>
+      <w:r>
+        <w:rPr>
+          <w:rFonts w:hint="eastAsia"/>
+        </w:rPr>
+        <w:t xml:space="preserve"> 있는지를 저장하여 반환한다.</w:t>
       </w:r>
     </w:p>
     <w:p>

</xml_diff>

<commit_message>
For submit: trimming of report, test.txt modified to check all situation
</commit_message>
<xml_diff>
--- a/Documentation/컴파일러 7조 syntax analyzer 보고서.docx
+++ b/Documentation/컴파일러 7조 syntax analyzer 보고서.docx
@@ -5,6 +5,7 @@
     <w:p>
       <w:pPr>
         <w:rPr>
+          <w:rFonts w:asciiTheme="majorEastAsia" w:eastAsiaTheme="majorEastAsia" w:hAnsiTheme="majorEastAsia"/>
           <w:b/>
           <w:bCs/>
           <w:sz w:val="48"/>
@@ -13,7 +14,7 @@
       </w:pPr>
       <w:r>
         <w:rPr>
-          <w:rFonts w:hint="eastAsia"/>
+          <w:rFonts w:asciiTheme="majorEastAsia" w:eastAsiaTheme="majorEastAsia" w:hAnsiTheme="majorEastAsia" w:hint="eastAsia"/>
           <w:b/>
           <w:bCs/>
           <w:sz w:val="48"/>
@@ -23,6 +24,7 @@
       </w:r>
       <w:r>
         <w:rPr>
+          <w:rFonts w:asciiTheme="majorEastAsia" w:eastAsiaTheme="majorEastAsia" w:hAnsiTheme="majorEastAsia"/>
           <w:b/>
           <w:bCs/>
           <w:sz w:val="48"/>
@@ -32,7 +34,7 @@
       </w:r>
       <w:r>
         <w:rPr>
-          <w:rFonts w:hint="eastAsia"/>
+          <w:rFonts w:asciiTheme="majorEastAsia" w:eastAsiaTheme="majorEastAsia" w:hAnsiTheme="majorEastAsia" w:hint="eastAsia"/>
           <w:b/>
           <w:bCs/>
           <w:sz w:val="48"/>
@@ -44,6 +46,7 @@
     <w:p>
       <w:pPr>
         <w:rPr>
+          <w:rFonts w:asciiTheme="majorEastAsia" w:eastAsiaTheme="majorEastAsia" w:hAnsiTheme="majorEastAsia"/>
           <w:b/>
           <w:bCs/>
           <w:sz w:val="48"/>
@@ -52,7 +55,7 @@
       </w:pPr>
       <w:r>
         <w:rPr>
-          <w:rFonts w:hint="eastAsia"/>
+          <w:rFonts w:asciiTheme="majorEastAsia" w:eastAsiaTheme="majorEastAsia" w:hAnsiTheme="majorEastAsia" w:hint="eastAsia"/>
           <w:b/>
           <w:bCs/>
           <w:sz w:val="48"/>
@@ -62,6 +65,7 @@
       </w:r>
       <w:r>
         <w:rPr>
+          <w:rFonts w:asciiTheme="majorEastAsia" w:eastAsiaTheme="majorEastAsia" w:hAnsiTheme="majorEastAsia"/>
           <w:b/>
           <w:bCs/>
           <w:sz w:val="48"/>
@@ -71,7 +75,7 @@
       </w:r>
       <w:r>
         <w:rPr>
-          <w:rFonts w:hint="eastAsia"/>
+          <w:rFonts w:asciiTheme="majorEastAsia" w:eastAsiaTheme="majorEastAsia" w:hAnsiTheme="majorEastAsia" w:hint="eastAsia"/>
           <w:b/>
           <w:bCs/>
           <w:sz w:val="48"/>
@@ -81,6 +85,7 @@
       </w:r>
       <w:r>
         <w:rPr>
+          <w:rFonts w:asciiTheme="majorEastAsia" w:eastAsiaTheme="majorEastAsia" w:hAnsiTheme="majorEastAsia"/>
           <w:b/>
           <w:bCs/>
           <w:sz w:val="48"/>
@@ -90,7 +95,7 @@
       </w:r>
       <w:r>
         <w:rPr>
-          <w:rFonts w:hint="eastAsia"/>
+          <w:rFonts w:asciiTheme="majorEastAsia" w:eastAsiaTheme="majorEastAsia" w:hAnsiTheme="majorEastAsia" w:hint="eastAsia"/>
           <w:b/>
           <w:bCs/>
           <w:sz w:val="48"/>
@@ -103,6 +108,7 @@
     <w:p>
       <w:pPr>
         <w:rPr>
+          <w:rFonts w:asciiTheme="majorEastAsia" w:eastAsiaTheme="majorEastAsia" w:hAnsiTheme="majorEastAsia"/>
           <w:b/>
           <w:bCs/>
           <w:sz w:val="32"/>
@@ -111,7 +117,7 @@
       </w:pPr>
       <w:r>
         <w:rPr>
-          <w:rFonts w:hint="eastAsia"/>
+          <w:rFonts w:asciiTheme="majorEastAsia" w:eastAsiaTheme="majorEastAsia" w:hAnsiTheme="majorEastAsia" w:hint="eastAsia"/>
           <w:b/>
           <w:bCs/>
           <w:sz w:val="32"/>
@@ -121,7 +127,7 @@
       </w:r>
       <w:r>
         <w:rPr>
-          <w:rFonts w:hint="eastAsia"/>
+          <w:rFonts w:asciiTheme="majorEastAsia" w:eastAsiaTheme="majorEastAsia" w:hAnsiTheme="majorEastAsia" w:hint="eastAsia"/>
           <w:b/>
           <w:bCs/>
           <w:sz w:val="32"/>
@@ -139,6 +145,7 @@
         </w:numPr>
         <w:ind w:leftChars="0"/>
         <w:rPr>
+          <w:rFonts w:asciiTheme="majorEastAsia" w:eastAsiaTheme="majorEastAsia" w:hAnsiTheme="majorEastAsia"/>
           <w:b/>
           <w:bCs/>
           <w:sz w:val="32"/>
@@ -147,7 +154,7 @@
       </w:pPr>
       <w:r>
         <w:rPr>
-          <w:rFonts w:hint="eastAsia"/>
+          <w:rFonts w:asciiTheme="majorEastAsia" w:eastAsiaTheme="majorEastAsia" w:hAnsiTheme="majorEastAsia" w:hint="eastAsia"/>
           <w:b/>
           <w:bCs/>
           <w:sz w:val="32"/>
@@ -157,6 +164,7 @@
       </w:r>
       <w:r>
         <w:rPr>
+          <w:rFonts w:asciiTheme="majorEastAsia" w:eastAsiaTheme="majorEastAsia" w:hAnsiTheme="majorEastAsia"/>
           <w:b/>
           <w:bCs/>
           <w:sz w:val="32"/>
@@ -166,7 +174,7 @@
       </w:r>
       <w:r>
         <w:rPr>
-          <w:rFonts w:hint="eastAsia"/>
+          <w:rFonts w:asciiTheme="majorEastAsia" w:eastAsiaTheme="majorEastAsia" w:hAnsiTheme="majorEastAsia" w:hint="eastAsia"/>
           <w:b/>
           <w:bCs/>
           <w:sz w:val="32"/>
@@ -184,6 +192,7 @@
         </w:numPr>
         <w:ind w:leftChars="0"/>
         <w:rPr>
+          <w:rFonts w:asciiTheme="majorEastAsia" w:eastAsiaTheme="majorEastAsia" w:hAnsiTheme="majorEastAsia"/>
           <w:b/>
           <w:bCs/>
           <w:sz w:val="32"/>
@@ -192,7 +201,7 @@
       </w:pPr>
       <w:r>
         <w:rPr>
-          <w:rFonts w:hint="eastAsia"/>
+          <w:rFonts w:asciiTheme="majorEastAsia" w:eastAsiaTheme="majorEastAsia" w:hAnsiTheme="majorEastAsia" w:hint="eastAsia"/>
           <w:b/>
           <w:bCs/>
           <w:sz w:val="32"/>
@@ -202,6 +211,7 @@
       </w:r>
       <w:r>
         <w:rPr>
+          <w:rFonts w:asciiTheme="majorEastAsia" w:eastAsiaTheme="majorEastAsia" w:hAnsiTheme="majorEastAsia"/>
           <w:b/>
           <w:bCs/>
           <w:sz w:val="32"/>
@@ -211,7 +221,7 @@
       </w:r>
       <w:r>
         <w:rPr>
-          <w:rFonts w:hint="eastAsia"/>
+          <w:rFonts w:asciiTheme="majorEastAsia" w:eastAsiaTheme="majorEastAsia" w:hAnsiTheme="majorEastAsia" w:hint="eastAsia"/>
           <w:b/>
           <w:bCs/>
           <w:sz w:val="32"/>
@@ -221,6 +231,7 @@
       </w:r>
       <w:r>
         <w:rPr>
+          <w:rFonts w:asciiTheme="majorEastAsia" w:eastAsiaTheme="majorEastAsia" w:hAnsiTheme="majorEastAsia"/>
           <w:b/>
           <w:bCs/>
           <w:sz w:val="32"/>
@@ -230,6 +241,7 @@
       </w:r>
       <w:r>
         <w:rPr>
+          <w:rFonts w:asciiTheme="majorEastAsia" w:eastAsiaTheme="majorEastAsia" w:hAnsiTheme="majorEastAsia"/>
           <w:b/>
           <w:bCs/>
           <w:sz w:val="32"/>
@@ -239,6 +251,7 @@
       </w:r>
       <w:r>
         <w:rPr>
+          <w:rFonts w:asciiTheme="majorEastAsia" w:eastAsiaTheme="majorEastAsia" w:hAnsiTheme="majorEastAsia"/>
           <w:b/>
           <w:bCs/>
           <w:sz w:val="32"/>
@@ -248,7 +261,7 @@
       </w:r>
       <w:r>
         <w:rPr>
-          <w:rFonts w:hint="eastAsia"/>
+          <w:rFonts w:asciiTheme="majorEastAsia" w:eastAsiaTheme="majorEastAsia" w:hAnsiTheme="majorEastAsia" w:hint="eastAsia"/>
           <w:b/>
           <w:bCs/>
           <w:sz w:val="32"/>
@@ -258,6 +271,7 @@
       </w:r>
       <w:r>
         <w:rPr>
+          <w:rFonts w:asciiTheme="majorEastAsia" w:eastAsiaTheme="majorEastAsia" w:hAnsiTheme="majorEastAsia"/>
           <w:b/>
           <w:bCs/>
           <w:sz w:val="32"/>
@@ -267,7 +281,7 @@
       </w:r>
       <w:r>
         <w:rPr>
-          <w:rFonts w:hint="eastAsia"/>
+          <w:rFonts w:asciiTheme="majorEastAsia" w:eastAsiaTheme="majorEastAsia" w:hAnsiTheme="majorEastAsia" w:hint="eastAsia"/>
           <w:b/>
           <w:bCs/>
           <w:sz w:val="32"/>
@@ -285,6 +299,7 @@
         </w:numPr>
         <w:ind w:leftChars="0"/>
         <w:rPr>
+          <w:rFonts w:asciiTheme="majorEastAsia" w:eastAsiaTheme="majorEastAsia" w:hAnsiTheme="majorEastAsia"/>
           <w:b/>
           <w:bCs/>
           <w:sz w:val="32"/>
@@ -293,13 +308,50 @@
       </w:pPr>
       <w:r>
         <w:rPr>
-          <w:rFonts w:hint="eastAsia"/>
+          <w:rFonts w:asciiTheme="majorEastAsia" w:eastAsiaTheme="majorEastAsia" w:hAnsiTheme="majorEastAsia" w:hint="eastAsia"/>
           <w:b/>
           <w:bCs/>
           <w:sz w:val="32"/>
           <w:szCs w:val="36"/>
         </w:rPr>
         <w:t>구현</w:t>
+      </w:r>
+    </w:p>
+    <w:p>
+      <w:pPr>
+        <w:pStyle w:val="a3"/>
+        <w:numPr>
+          <w:ilvl w:val="0"/>
+          <w:numId w:val="1"/>
+        </w:numPr>
+        <w:ind w:leftChars="0"/>
+        <w:rPr>
+          <w:rFonts w:asciiTheme="majorEastAsia" w:eastAsiaTheme="majorEastAsia" w:hAnsiTheme="majorEastAsia"/>
+          <w:b/>
+          <w:bCs/>
+          <w:sz w:val="32"/>
+          <w:szCs w:val="36"/>
+        </w:rPr>
+      </w:pPr>
+      <w:r>
+        <w:rPr>
+          <w:rFonts w:asciiTheme="majorEastAsia" w:eastAsiaTheme="majorEastAsia" w:hAnsiTheme="majorEastAsia" w:hint="eastAsia"/>
+          <w:b/>
+          <w:bCs/>
+          <w:sz w:val="32"/>
+          <w:szCs w:val="36"/>
+        </w:rPr>
+        <w:t>실행 방법</w:t>
+      </w:r>
+      <w:r>
+        <w:rPr>
+          <w:rFonts w:asciiTheme="majorEastAsia" w:eastAsiaTheme="majorEastAsia" w:hAnsiTheme="majorEastAsia" w:hint="eastAsia"/>
+          <w:b/>
+          <w:bCs/>
+          <w:sz w:val="32"/>
+          <w:szCs w:val="36"/>
+        </w:rPr>
+        <w:t xml:space="preserve"> 및 참고</w:t>
       </w:r>
     </w:p>
     <w:p/>
@@ -313,6 +365,7 @@
         </w:numPr>
         <w:ind w:leftChars="0"/>
         <w:rPr>
+          <w:rFonts w:asciiTheme="majorEastAsia" w:eastAsiaTheme="majorEastAsia" w:hAnsiTheme="majorEastAsia"/>
           <w:b/>
           <w:bCs/>
           <w:sz w:val="32"/>
@@ -321,7 +374,7 @@
       </w:pPr>
       <w:r>
         <w:rPr>
-          <w:rFonts w:hint="eastAsia"/>
+          <w:rFonts w:asciiTheme="majorEastAsia" w:eastAsiaTheme="majorEastAsia" w:hAnsiTheme="majorEastAsia" w:hint="eastAsia"/>
           <w:b/>
           <w:bCs/>
           <w:sz w:val="32"/>
@@ -331,6 +384,7 @@
       </w:r>
       <w:r>
         <w:rPr>
+          <w:rFonts w:asciiTheme="majorEastAsia" w:eastAsiaTheme="majorEastAsia" w:hAnsiTheme="majorEastAsia"/>
           <w:b/>
           <w:bCs/>
           <w:sz w:val="32"/>
@@ -340,7 +394,7 @@
       </w:r>
       <w:r>
         <w:rPr>
-          <w:rFonts w:hint="eastAsia"/>
+          <w:rFonts w:asciiTheme="majorEastAsia" w:eastAsiaTheme="majorEastAsia" w:hAnsiTheme="majorEastAsia" w:hint="eastAsia"/>
           <w:b/>
           <w:bCs/>
           <w:sz w:val="32"/>
@@ -868,7 +922,11 @@
         <w:t xml:space="preserve">의 형태를 </w:t>
       </w:r>
       <w:r>
-        <w:t>COND -&gt; boolstr comp COND | boolstr</w:t>
+        <w:t xml:space="preserve">COND -&gt; boolstr comp </w:t>
+      </w:r>
+      <w:r>
+        <w:lastRenderedPageBreak/>
+        <w:t>COND | boolstr</w:t>
       </w:r>
       <w:r>
         <w:rPr>
@@ -942,6 +1000,7 @@
         </w:numPr>
         <w:ind w:leftChars="0"/>
         <w:rPr>
+          <w:rFonts w:asciiTheme="majorEastAsia" w:eastAsiaTheme="majorEastAsia" w:hAnsiTheme="majorEastAsia"/>
           <w:b/>
           <w:bCs/>
           <w:sz w:val="32"/>
@@ -950,7 +1009,7 @@
       </w:pPr>
       <w:r>
         <w:rPr>
-          <w:rFonts w:hint="eastAsia"/>
+          <w:rFonts w:asciiTheme="majorEastAsia" w:eastAsiaTheme="majorEastAsia" w:hAnsiTheme="majorEastAsia" w:hint="eastAsia"/>
           <w:b/>
           <w:bCs/>
           <w:sz w:val="32"/>
@@ -960,6 +1019,7 @@
       </w:r>
       <w:r>
         <w:rPr>
+          <w:rFonts w:asciiTheme="majorEastAsia" w:eastAsiaTheme="majorEastAsia" w:hAnsiTheme="majorEastAsia"/>
           <w:b/>
           <w:bCs/>
           <w:sz w:val="32"/>
@@ -969,7 +1029,7 @@
       </w:r>
       <w:r>
         <w:rPr>
-          <w:rFonts w:hint="eastAsia"/>
+          <w:rFonts w:asciiTheme="majorEastAsia" w:eastAsiaTheme="majorEastAsia" w:hAnsiTheme="majorEastAsia" w:hint="eastAsia"/>
           <w:b/>
           <w:bCs/>
           <w:sz w:val="32"/>
@@ -979,6 +1039,7 @@
       </w:r>
       <w:r>
         <w:rPr>
+          <w:rFonts w:asciiTheme="majorEastAsia" w:eastAsiaTheme="majorEastAsia" w:hAnsiTheme="majorEastAsia"/>
           <w:b/>
           <w:bCs/>
           <w:sz w:val="32"/>
@@ -988,7 +1049,7 @@
       </w:r>
       <w:r>
         <w:rPr>
-          <w:rFonts w:hint="eastAsia"/>
+          <w:rFonts w:asciiTheme="majorEastAsia" w:eastAsiaTheme="majorEastAsia" w:hAnsiTheme="majorEastAsia" w:hint="eastAsia"/>
           <w:b/>
           <w:bCs/>
           <w:sz w:val="32"/>
@@ -1251,6 +1312,7 @@
         </w:numPr>
         <w:ind w:leftChars="0"/>
         <w:rPr>
+          <w:rFonts w:asciiTheme="majorEastAsia" w:eastAsiaTheme="majorEastAsia" w:hAnsiTheme="majorEastAsia"/>
           <w:b/>
           <w:bCs/>
           <w:sz w:val="32"/>
@@ -1259,7 +1321,7 @@
       </w:pPr>
       <w:r>
         <w:rPr>
-          <w:rFonts w:hint="eastAsia"/>
+          <w:rFonts w:asciiTheme="majorEastAsia" w:eastAsiaTheme="majorEastAsia" w:hAnsiTheme="majorEastAsia" w:hint="eastAsia"/>
           <w:b/>
           <w:bCs/>
           <w:sz w:val="32"/>
@@ -1286,19 +1348,7 @@
         <w:rPr>
           <w:rFonts w:hint="eastAsia"/>
         </w:rPr>
-        <w:t>의 구현</w:t>
-      </w:r>
-      <w:r>
-        <w:rPr>
-          <w:rFonts w:hint="eastAsia"/>
-        </w:rPr>
-        <w:t>에 사용할 언어는</w:t>
-      </w:r>
-      <w:r>
-        <w:rPr>
-          <w:rFonts w:hint="eastAsia"/>
-        </w:rPr>
-        <w:t xml:space="preserve"> </w:t>
+        <w:t xml:space="preserve">의 구현에 사용할 언어는 </w:t>
       </w:r>
       <w:r>
         <w:t>C++</w:t>
@@ -1361,13 +1411,7 @@
         <w:rPr>
           <w:rFonts w:hint="eastAsia"/>
         </w:rPr>
-        <w:t xml:space="preserve">파일을 </w:t>
-      </w:r>
-      <w:r>
-        <w:rPr>
-          <w:rFonts w:hint="eastAsia"/>
-        </w:rPr>
-        <w:t>제작하였다.</w:t>
+        <w:t>파일을 제작하였다.</w:t>
       </w:r>
       <w:r>
         <w:t xml:space="preserve"> </w:t>
@@ -1412,37 +1456,16 @@
         <w:rPr>
           <w:rFonts w:hint="eastAsia"/>
         </w:rPr>
-        <w:t xml:space="preserve">을 하는 </w:t>
-      </w:r>
-      <w:r>
-        <w:rPr>
-          <w:rFonts w:hint="eastAsia"/>
-        </w:rPr>
-        <w:t>코드들</w:t>
-      </w:r>
-      <w:r>
-        <w:rPr>
-          <w:rFonts w:hint="eastAsia"/>
-        </w:rPr>
-        <w:t xml:space="preserve">은 </w:t>
-      </w:r>
-      <w:r>
-        <w:t>main</w:t>
-      </w:r>
-      <w:r>
-        <w:t xml:space="preserve">() </w:t>
-      </w:r>
-      <w:r>
-        <w:rPr>
-          <w:rFonts w:hint="eastAsia"/>
-        </w:rPr>
-        <w:t>함수</w:t>
-      </w:r>
-      <w:r>
-        <w:rPr>
-          <w:rFonts w:hint="eastAsia"/>
-        </w:rPr>
-        <w:t>에 구현되어 있다.</w:t>
+        <w:t xml:space="preserve">을 하는 코드들은 </w:t>
+      </w:r>
+      <w:r>
+        <w:t xml:space="preserve">main() </w:t>
+      </w:r>
+      <w:r>
+        <w:rPr>
+          <w:rFonts w:hint="eastAsia"/>
+        </w:rPr>
+        <w:t>함수에 구현되어 있다.</w:t>
       </w:r>
     </w:p>
     <w:p>
@@ -1460,6 +1483,7 @@
         </w:numPr>
         <w:ind w:leftChars="0"/>
         <w:rPr>
+          <w:rFonts w:asciiTheme="majorEastAsia" w:eastAsiaTheme="majorEastAsia" w:hAnsiTheme="majorEastAsia"/>
           <w:b/>
           <w:bCs/>
           <w:sz w:val="24"/>
@@ -1468,6 +1492,7 @@
       </w:pPr>
       <w:r>
         <w:rPr>
+          <w:rFonts w:asciiTheme="majorEastAsia" w:eastAsiaTheme="majorEastAsia" w:hAnsiTheme="majorEastAsia"/>
           <w:b/>
           <w:bCs/>
           <w:sz w:val="24"/>
@@ -1503,55 +1528,25 @@
         <w:rPr>
           <w:rFonts w:hint="eastAsia"/>
         </w:rPr>
-        <w:t>파일들</w:t>
-      </w:r>
-      <w:r>
-        <w:rPr>
-          <w:rFonts w:hint="eastAsia"/>
-        </w:rPr>
-        <w:t>을 저장하는 변수들은</w:t>
-      </w:r>
-      <w:r>
-        <w:t xml:space="preserve"> </w:t>
-      </w:r>
-      <w:r>
-        <w:rPr>
-          <w:rFonts w:hint="eastAsia"/>
-        </w:rPr>
-        <w:t xml:space="preserve">모두 </w:t>
-      </w:r>
-      <w:r>
-        <w:rPr>
-          <w:rFonts w:hint="eastAsia"/>
-        </w:rPr>
-        <w:t>개발 중</w:t>
-      </w:r>
-      <w:r>
-        <w:rPr>
-          <w:rFonts w:hint="eastAsia"/>
-        </w:rPr>
-        <w:t>이나</w:t>
-      </w:r>
-      <w:r>
-        <w:t xml:space="preserve"> </w:t>
-      </w:r>
-      <w:r>
-        <w:rPr>
-          <w:rFonts w:hint="eastAsia"/>
-        </w:rPr>
-        <w:t xml:space="preserve">프로그램이 실행 중일 때 </w:t>
-      </w:r>
-      <w:r>
-        <w:rPr>
-          <w:rFonts w:hint="eastAsia"/>
-        </w:rPr>
-        <w:t xml:space="preserve">값이 변하지 </w:t>
-      </w:r>
-      <w:r>
-        <w:rPr>
-          <w:rFonts w:hint="eastAsia"/>
-        </w:rPr>
-        <w:t xml:space="preserve">않도록 </w:t>
+        <w:t>파일들을 저장하는 변수들은</w:t>
+      </w:r>
+      <w:r>
+        <w:t xml:space="preserve"> </w:t>
+      </w:r>
+      <w:r>
+        <w:rPr>
+          <w:rFonts w:hint="eastAsia"/>
+        </w:rPr>
+        <w:t>모두 개발 중이나</w:t>
+      </w:r>
+      <w:r>
+        <w:t xml:space="preserve"> </w:t>
+      </w:r>
+      <w:r>
+        <w:rPr>
+          <w:rFonts w:hint="eastAsia"/>
+        </w:rPr>
+        <w:t xml:space="preserve">프로그램이 실행 중일 때 값이 변하지 않도록 </w:t>
       </w:r>
       <w:r>
         <w:t>const</w:t>
@@ -1581,27 +1576,24 @@
         <w:t>전체적인 흐름은 첫번째로</w:t>
       </w:r>
       <w:r>
-        <w:t xml:space="preserve"> SLR Parsing Table</w:t>
-      </w:r>
-      <w:r>
+        <w:t xml:space="preserve"> SLR Parsing Table,</w:t>
+      </w:r>
+      <w:r>
+        <w:rPr>
+          <w:rFonts w:hint="eastAsia"/>
+        </w:rPr>
+        <w:t xml:space="preserve"> </w:t>
+      </w:r>
+      <w:r>
+        <w:t>CFG</w:t>
+      </w:r>
+      <w:r>
+        <w:rPr>
+          <w:rFonts w:hint="eastAsia"/>
+        </w:rPr>
         <w:t>,</w:t>
       </w:r>
       <w:r>
-        <w:rPr>
-          <w:rFonts w:hint="eastAsia"/>
-        </w:rPr>
-        <w:t xml:space="preserve"> </w:t>
-      </w:r>
-      <w:r>
-        <w:t>CFG</w:t>
-      </w:r>
-      <w:r>
-        <w:rPr>
-          <w:rFonts w:hint="eastAsia"/>
-        </w:rPr>
-        <w:t>,</w:t>
-      </w:r>
-      <w:r>
         <w:t xml:space="preserve"> </w:t>
       </w:r>
       <w:r>
@@ -1653,13 +1645,7 @@
         <w:rPr>
           <w:rFonts w:hint="eastAsia"/>
         </w:rPr>
-        <w:t xml:space="preserve">는 </w:t>
-      </w:r>
-      <w:r>
-        <w:rPr>
-          <w:rFonts w:hint="eastAsia"/>
-        </w:rPr>
-        <w:t>오류가 발생했을 시 어디에서 오류가 났는지를 저장하는 변수로,</w:t>
+        <w:t>는 오류가 발생했을 시 어디에서 오류가 났는지를 저장하는 변수로,</w:t>
       </w:r>
       <w:r>
         <w:t xml:space="preserve"> </w:t>
@@ -1677,13 +1663,7 @@
         <w:rPr>
           <w:rFonts w:hint="eastAsia"/>
         </w:rPr>
-        <w:t xml:space="preserve">즉 </w:t>
-      </w:r>
-      <w:r>
-        <w:rPr>
-          <w:rFonts w:hint="eastAsia"/>
-        </w:rPr>
-        <w:t>몇 번째 토큰인지를 저장한다.</w:t>
+        <w:t>즉 몇 번째 토큰인지를 저장한다.</w:t>
       </w:r>
       <w:r>
         <w:t xml:space="preserve"> state_stack</w:t>
@@ -1692,19 +1672,7 @@
         <w:rPr>
           <w:rFonts w:hint="eastAsia"/>
         </w:rPr>
-        <w:t xml:space="preserve">은 </w:t>
-      </w:r>
-      <w:r>
-        <w:rPr>
-          <w:rFonts w:hint="eastAsia"/>
-        </w:rPr>
-        <w:t>지금까지 검사한</w:t>
-      </w:r>
-      <w:r>
-        <w:rPr>
-          <w:rFonts w:hint="eastAsia"/>
-        </w:rPr>
-        <w:t xml:space="preserve"> </w:t>
+        <w:t xml:space="preserve">은 지금까지 검사한 </w:t>
       </w:r>
       <w:r>
         <w:t>state</w:t>
@@ -1761,13 +1729,7 @@
         <w:t>이 s</w:t>
       </w:r>
       <w:r>
-        <w:t>ymbol</w:t>
-      </w:r>
-      <w:r>
-        <w:t xml:space="preserve"> </w:t>
-      </w:r>
-      <w:r>
-        <w:t>(</w:t>
+        <w:t>ymbol (</w:t>
       </w:r>
       <w:r>
         <w:rPr>
@@ -1782,19 +1744,7 @@
         <w:rPr>
           <w:rFonts w:hint="eastAsia"/>
         </w:rPr>
-        <w:t xml:space="preserve"> 형태로 변환</w:t>
-      </w:r>
-      <w:r>
-        <w:rPr>
-          <w:rFonts w:hint="eastAsia"/>
-        </w:rPr>
-        <w:t>되어</w:t>
-      </w:r>
-      <w:r>
-        <w:rPr>
-          <w:rFonts w:hint="eastAsia"/>
-        </w:rPr>
-        <w:t xml:space="preserve"> 저장된다.</w:t>
+        <w:t xml:space="preserve"> 형태로 변환되어 저장된다.</w:t>
       </w:r>
       <w:r>
         <w:t xml:space="preserve"> </w:t>
@@ -1816,22 +1766,13 @@
         <w:ind w:leftChars="0"/>
       </w:pPr>
       <w:r>
-        <w:t>state_</w:t>
-      </w:r>
-      <w:r>
-        <w:t>stack</w:t>
-      </w:r>
-      <w:r>
-        <w:rPr>
-          <w:rFonts w:hint="eastAsia"/>
-        </w:rPr>
-        <w:t xml:space="preserve">에 </w:t>
-      </w:r>
-      <w:r>
-        <w:rPr>
-          <w:rFonts w:hint="eastAsia"/>
-        </w:rPr>
-        <w:t xml:space="preserve">초기 </w:t>
+        <w:t>state_stack</w:t>
+      </w:r>
+      <w:r>
+        <w:rPr>
+          <w:rFonts w:hint="eastAsia"/>
+        </w:rPr>
+        <w:t xml:space="preserve">에 초기 </w:t>
       </w:r>
       <w:r>
         <w:t>state</w:t>
@@ -1932,6 +1873,7 @@
         <w:rPr>
           <w:rFonts w:hint="eastAsia"/>
         </w:rPr>
+        <w:lastRenderedPageBreak/>
         <w:t>a</w:t>
       </w:r>
       <w:r>
@@ -1994,7 +1936,6 @@
         <w:rPr>
           <w:rFonts w:hint="eastAsia"/>
         </w:rPr>
-        <w:lastRenderedPageBreak/>
         <w:t>s로 시작하면</w:t>
       </w:r>
       <w:r>
@@ -2044,13 +1985,7 @@
         <w:rPr>
           <w:rFonts w:hint="eastAsia"/>
         </w:rPr>
-        <w:t xml:space="preserve">로 시작하면 </w:t>
-      </w:r>
-      <w:r>
-        <w:rPr>
-          <w:rFonts w:hint="eastAsia"/>
-        </w:rPr>
-        <w:t xml:space="preserve">번호에 해당하는 </w:t>
+        <w:t xml:space="preserve">로 시작하면 번호에 해당하는 </w:t>
       </w:r>
       <w:r>
         <w:t>CFG</w:t>
@@ -2278,28 +2213,16 @@
         <w:rPr>
           <w:rFonts w:hint="eastAsia"/>
         </w:rPr>
-        <w:t>번</w:t>
-      </w:r>
-      <w:r>
-        <w:rPr>
-          <w:rFonts w:hint="eastAsia"/>
-        </w:rPr>
-        <w:t xml:space="preserve"> 과정을 에러가 발생하거나 입력의 끝을 만날때까지 반복하고,</w:t>
-      </w:r>
-      <w:r>
-        <w:t xml:space="preserve"> </w:t>
-      </w:r>
-      <w:r>
-        <w:rPr>
-          <w:rFonts w:hint="eastAsia"/>
-        </w:rPr>
-        <w:t>상황에 맞는 출력을 콘솔 창에 띄운다</w:t>
-      </w:r>
-      <w:r>
-        <w:rPr>
-          <w:rFonts w:hint="eastAsia"/>
-        </w:rPr>
-        <w:t>.</w:t>
+        <w:t>번 과정을 에러가 발생하거나 입력의 끝을 만날때까지 반복하고,</w:t>
+      </w:r>
+      <w:r>
+        <w:t xml:space="preserve"> </w:t>
+      </w:r>
+      <w:r>
+        <w:rPr>
+          <w:rFonts w:hint="eastAsia"/>
+        </w:rPr>
+        <w:t>상황에 맞는 출력을 콘솔 창에 띄운다.</w:t>
       </w:r>
     </w:p>
     <w:p>
@@ -2317,6 +2240,7 @@
         </w:numPr>
         <w:ind w:leftChars="0"/>
         <w:rPr>
+          <w:rFonts w:asciiTheme="majorEastAsia" w:eastAsiaTheme="majorEastAsia" w:hAnsiTheme="majorEastAsia"/>
           <w:b/>
           <w:bCs/>
           <w:sz w:val="24"/>
@@ -2325,7 +2249,7 @@
       </w:pPr>
       <w:r>
         <w:rPr>
-          <w:rFonts w:hint="eastAsia"/>
+          <w:rFonts w:asciiTheme="majorEastAsia" w:eastAsiaTheme="majorEastAsia" w:hAnsiTheme="majorEastAsia" w:hint="eastAsia"/>
           <w:b/>
           <w:bCs/>
           <w:sz w:val="24"/>
@@ -2335,48 +2259,13 @@
       </w:r>
       <w:r>
         <w:rPr>
+          <w:rFonts w:asciiTheme="majorEastAsia" w:eastAsiaTheme="majorEastAsia" w:hAnsiTheme="majorEastAsia"/>
           <w:b/>
           <w:bCs/>
           <w:sz w:val="24"/>
           <w:szCs w:val="28"/>
         </w:rPr>
-        <w:t>oken.h</w:t>
-      </w:r>
-      <w:r>
-        <w:rPr>
-          <w:b/>
-          <w:bCs/>
-          <w:sz w:val="24"/>
-          <w:szCs w:val="28"/>
-        </w:rPr>
-        <w:t xml:space="preserve"> &amp; </w:t>
-      </w:r>
-      <w:r>
-        <w:rPr>
-          <w:b/>
-          <w:bCs/>
-          <w:sz w:val="24"/>
-          <w:szCs w:val="28"/>
-        </w:rPr>
-        <w:t>token</w:t>
-      </w:r>
-      <w:r>
-        <w:rPr>
-          <w:b/>
-          <w:bCs/>
-          <w:sz w:val="24"/>
-          <w:szCs w:val="28"/>
-        </w:rPr>
-        <w:t>.</w:t>
-      </w:r>
-      <w:r>
-        <w:rPr>
-          <w:b/>
-          <w:bCs/>
-          <w:sz w:val="24"/>
-          <w:szCs w:val="28"/>
-        </w:rPr>
-        <w:t>cpp</w:t>
+        <w:t>oken.h &amp; token.cpp</w:t>
       </w:r>
     </w:p>
     <w:p>
@@ -2397,13 +2286,7 @@
         <w:rPr>
           <w:rFonts w:hint="eastAsia"/>
         </w:rPr>
-        <w:t xml:space="preserve">에서 </w:t>
-      </w:r>
-      <w:r>
-        <w:rPr>
-          <w:rFonts w:hint="eastAsia"/>
-        </w:rPr>
-        <w:t xml:space="preserve">결과물로 만들어진 </w:t>
+        <w:t xml:space="preserve">에서 결과물로 만들어진 </w:t>
       </w:r>
       <w:r>
         <w:t>outp</w:t>
@@ -2430,25 +2313,7 @@
         <w:rPr>
           <w:rFonts w:hint="eastAsia"/>
         </w:rPr>
-        <w:t xml:space="preserve"> 파일을 해석하기 위하여</w:t>
-      </w:r>
-      <w:r>
-        <w:rPr>
-          <w:rFonts w:hint="eastAsia"/>
-        </w:rPr>
-        <w:t>,</w:t>
-      </w:r>
-      <w:r>
-        <w:rPr>
-          <w:rFonts w:hint="eastAsia"/>
-        </w:rPr>
-        <w:t xml:space="preserve"> </w:t>
-      </w:r>
-      <w:r>
-        <w:rPr>
-          <w:rFonts w:hint="eastAsia"/>
-        </w:rPr>
-        <w:t xml:space="preserve">저번 과제에서 구현한 </w:t>
+        <w:t xml:space="preserve"> 파일을 해석하기 위하여, 저번 과제에서 구현한 </w:t>
       </w:r>
       <w:r>
         <w:t>lexical analyzer</w:t>
@@ -2487,10 +2352,7 @@
         <w:t xml:space="preserve">헤더에는 </w:t>
       </w:r>
       <w:r>
-        <w:t>to</w:t>
-      </w:r>
-      <w:r>
-        <w:t>ken</w:t>
+        <w:t>token</w:t>
       </w:r>
       <w:r>
         <w:rPr>
@@ -2541,19 +2403,7 @@
         <w:rPr>
           <w:rFonts w:hint="eastAsia"/>
         </w:rPr>
-        <w:t xml:space="preserve">의 이름을 </w:t>
-      </w:r>
-      <w:r>
-        <w:rPr>
-          <w:rFonts w:hint="eastAsia"/>
-        </w:rPr>
-        <w:t>일치시키기</w:t>
-      </w:r>
-      <w:r>
-        <w:rPr>
-          <w:rFonts w:hint="eastAsia"/>
-        </w:rPr>
-        <w:t xml:space="preserve"> 위한 변환 함수가 구현되어 있다.</w:t>
+        <w:t>의 이름을 일치시키기 위한 변환 함수가 구현되어 있다.</w:t>
       </w:r>
       <w:r>
         <w:t xml:space="preserve"> </w:t>
@@ -2598,25 +2448,7 @@
         <w:rPr>
           <w:rFonts w:hint="eastAsia"/>
         </w:rPr>
-        <w:t>의 이름</w:t>
-      </w:r>
-      <w:r>
-        <w:rPr>
-          <w:rFonts w:hint="eastAsia"/>
-        </w:rPr>
-        <w:t>을 값으로 갖는</w:t>
-      </w:r>
-      <w:r>
-        <w:rPr>
-          <w:rFonts w:hint="eastAsia"/>
-        </w:rPr>
-        <w:t xml:space="preserve"> 문자열로</w:t>
-      </w:r>
-      <w:r>
-        <w:rPr>
-          <w:rFonts w:hint="eastAsia"/>
-        </w:rPr>
-        <w:t xml:space="preserve"> 변환하여 반환한다.</w:t>
+        <w:t>의 이름을 값으로 갖는 문자열로 변환하여 반환한다.</w:t>
       </w:r>
       <w:r>
         <w:t xml:space="preserve"> </w:t>
@@ -2661,19 +2493,7 @@
         <w:rPr>
           <w:rFonts w:hint="eastAsia"/>
         </w:rPr>
-        <w:t>의 시간복잡도로</w:t>
-      </w:r>
-      <w:r>
-        <w:rPr>
-          <w:rFonts w:hint="eastAsia"/>
-        </w:rPr>
-        <w:t xml:space="preserve"> 문자열</w:t>
-      </w:r>
-      <w:r>
-        <w:rPr>
-          <w:rFonts w:hint="eastAsia"/>
-        </w:rPr>
-        <w:t xml:space="preserve"> 탐색을 하도록 구현하였다.</w:t>
+        <w:t>의 시간복잡도로 문자열 탐색을 하도록 구현하였다.</w:t>
       </w:r>
     </w:p>
     <w:p>
@@ -2691,6 +2511,7 @@
         </w:numPr>
         <w:ind w:leftChars="0"/>
         <w:rPr>
+          <w:rFonts w:asciiTheme="majorEastAsia" w:eastAsiaTheme="majorEastAsia" w:hAnsiTheme="majorEastAsia"/>
           <w:b/>
           <w:bCs/>
           <w:sz w:val="24"/>
@@ -2699,7 +2520,7 @@
       </w:pPr>
       <w:r>
         <w:rPr>
-          <w:rFonts w:hint="eastAsia"/>
+          <w:rFonts w:asciiTheme="majorEastAsia" w:eastAsiaTheme="majorEastAsia" w:hAnsiTheme="majorEastAsia" w:hint="eastAsia"/>
           <w:b/>
           <w:bCs/>
           <w:sz w:val="24"/>
@@ -2709,39 +2530,13 @@
       </w:r>
       <w:r>
         <w:rPr>
+          <w:rFonts w:asciiTheme="majorEastAsia" w:eastAsiaTheme="majorEastAsia" w:hAnsiTheme="majorEastAsia"/>
           <w:b/>
           <w:bCs/>
           <w:sz w:val="24"/>
           <w:szCs w:val="28"/>
         </w:rPr>
-        <w:t xml:space="preserve">able_loader.h </w:t>
-      </w:r>
-      <w:r>
-        <w:rPr>
-          <w:b/>
-          <w:bCs/>
-          <w:sz w:val="24"/>
-          <w:szCs w:val="28"/>
-        </w:rPr>
-        <w:t>&amp;</w:t>
-      </w:r>
-      <w:r>
-        <w:rPr>
-          <w:b/>
-          <w:bCs/>
-          <w:sz w:val="24"/>
-          <w:szCs w:val="28"/>
-        </w:rPr>
-        <w:t xml:space="preserve"> table_loader.cp</w:t>
-      </w:r>
-      <w:r>
-        <w:rPr>
-          <w:b/>
-          <w:bCs/>
-          <w:sz w:val="24"/>
-          <w:szCs w:val="28"/>
-        </w:rPr>
-        <w:t>p</w:t>
+        <w:t>able_loader.h &amp; table_loader.cpp</w:t>
       </w:r>
     </w:p>
     <w:p>
@@ -2753,13 +2548,7 @@
         <w:rPr>
           <w:rFonts w:hint="eastAsia"/>
         </w:rPr>
-        <w:t>파일 입력</w:t>
-      </w:r>
-      <w:r>
-        <w:rPr>
-          <w:rFonts w:hint="eastAsia"/>
-        </w:rPr>
-        <w:t>,</w:t>
+        <w:t>파일 입력,</w:t>
       </w:r>
       <w:r>
         <w:t xml:space="preserve"> </w:t>
@@ -2804,13 +2593,7 @@
         <w:rPr>
           <w:rFonts w:hint="eastAsia"/>
         </w:rPr>
-        <w:t>을</w:t>
-      </w:r>
-      <w:r>
-        <w:rPr>
-          <w:rFonts w:hint="eastAsia"/>
-        </w:rPr>
-        <w:t xml:space="preserve"> 구축하면서 사용한 C</w:t>
+        <w:t>을 구축하면서 사용한 C</w:t>
       </w:r>
       <w:r>
         <w:t>FG</w:t>
@@ -2864,6 +2647,7 @@
         </w:numPr>
         <w:ind w:leftChars="0"/>
         <w:rPr>
+          <w:rFonts w:asciiTheme="majorEastAsia" w:eastAsiaTheme="majorEastAsia" w:hAnsiTheme="majorEastAsia"/>
           <w:b/>
           <w:bCs/>
           <w:sz w:val="24"/>
@@ -2872,40 +2656,24 @@
       </w:pPr>
       <w:r>
         <w:rPr>
-          <w:rFonts w:hint="eastAsia"/>
+          <w:rFonts w:asciiTheme="majorEastAsia" w:eastAsiaTheme="majorEastAsia" w:hAnsiTheme="majorEastAsia" w:hint="eastAsia"/>
           <w:b/>
           <w:bCs/>
           <w:sz w:val="24"/>
           <w:szCs w:val="28"/>
         </w:rPr>
+        <w:lastRenderedPageBreak/>
         <w:t>i</w:t>
       </w:r>
       <w:r>
         <w:rPr>
+          <w:rFonts w:asciiTheme="majorEastAsia" w:eastAsiaTheme="majorEastAsia" w:hAnsiTheme="majorEastAsia"/>
           <w:b/>
           <w:bCs/>
           <w:sz w:val="24"/>
           <w:szCs w:val="28"/>
         </w:rPr>
-        <w:t xml:space="preserve">nput_loader.h </w:t>
-      </w:r>
-      <w:r>
-        <w:rPr>
-          <w:b/>
-          <w:bCs/>
-          <w:sz w:val="24"/>
-          <w:szCs w:val="28"/>
-        </w:rPr>
-        <w:t>&amp;</w:t>
-      </w:r>
-      <w:r>
-        <w:rPr>
-          <w:b/>
-          <w:bCs/>
-          <w:sz w:val="24"/>
-          <w:szCs w:val="28"/>
-        </w:rPr>
-        <w:t xml:space="preserve"> input_loader.cpp</w:t>
+        <w:t>nput_loader.h &amp; input_loader.cpp</w:t>
       </w:r>
     </w:p>
     <w:p>
@@ -2935,14 +2703,7 @@
         <w:rPr>
           <w:rFonts w:hint="eastAsia"/>
         </w:rPr>
-        <w:t>가 사용 가능한 형태로 변환</w:t>
-      </w:r>
-      <w:r>
-        <w:rPr>
-          <w:rFonts w:hint="eastAsia"/>
-        </w:rPr>
-        <w:lastRenderedPageBreak/>
-        <w:t xml:space="preserve">하는 함수인 </w:t>
+        <w:t xml:space="preserve">가 사용 가능한 형태로 변환하는 함수인 </w:t>
       </w:r>
       <w:r>
         <w:t xml:space="preserve">getInput() </w:t>
@@ -2969,19 +2730,7 @@
         <w:rPr>
           <w:rFonts w:hint="eastAsia"/>
         </w:rPr>
-        <w:t xml:space="preserve">파일에는 </w:t>
-      </w:r>
-      <w:r>
-        <w:rPr>
-          <w:rFonts w:hint="eastAsia"/>
-        </w:rPr>
-        <w:t xml:space="preserve">헤더 파일에는 선언되지 않은 </w:t>
-      </w:r>
-      <w:r>
-        <w:rPr>
-          <w:rFonts w:hint="eastAsia"/>
-        </w:rPr>
-        <w:t>문자열을 다루기 위한 함수들이 정의되어 있는데,</w:t>
+        <w:t>파일에는 헤더 파일에는 선언되지 않은 문자열을 다루기 위한 함수들이 정의되어 있는데,</w:t>
       </w:r>
       <w:r>
         <w:t xml:space="preserve"> </w:t>
@@ -3002,10 +2751,7 @@
         <w:t>파일 안에서만 선언하였다</w:t>
       </w:r>
       <w:r>
-        <w:t>.</w:t>
-      </w:r>
-      <w:r>
-        <w:t xml:space="preserve"> </w:t>
+        <w:t xml:space="preserve">. </w:t>
       </w:r>
       <w:r>
         <w:rPr>
@@ -3056,13 +2802,7 @@
         <w:rPr>
           <w:rFonts w:hint="eastAsia"/>
         </w:rPr>
-        <w:t>클래스로 변환한다. 변환</w:t>
-      </w:r>
-      <w:r>
-        <w:rPr>
-          <w:rFonts w:hint="eastAsia"/>
-        </w:rPr>
-        <w:t>된</w:t>
+        <w:t>클래스로 변환한다. 변환된</w:t>
       </w:r>
       <w:r>
         <w:t xml:space="preserve"> Token list</w:t>
@@ -3089,13 +2829,7 @@
         <w:rPr>
           <w:rFonts w:hint="eastAsia"/>
         </w:rPr>
-        <w:t>를 추가하여</w:t>
-      </w:r>
-      <w:r>
-        <w:rPr>
-          <w:rFonts w:hint="eastAsia"/>
-        </w:rPr>
-        <w:t xml:space="preserve"> m</w:t>
+        <w:t>를 추가하여 m</w:t>
       </w:r>
       <w:r>
         <w:t xml:space="preserve">ain() </w:t>
@@ -3122,6 +2856,7 @@
         </w:numPr>
         <w:ind w:leftChars="0"/>
         <w:rPr>
+          <w:rFonts w:asciiTheme="majorEastAsia" w:eastAsiaTheme="majorEastAsia" w:hAnsiTheme="majorEastAsia"/>
           <w:b/>
           <w:bCs/>
           <w:sz w:val="24"/>
@@ -3130,7 +2865,7 @@
       </w:pPr>
       <w:r>
         <w:rPr>
-          <w:rFonts w:hint="eastAsia"/>
+          <w:rFonts w:asciiTheme="majorEastAsia" w:eastAsiaTheme="majorEastAsia" w:hAnsiTheme="majorEastAsia" w:hint="eastAsia"/>
           <w:b/>
           <w:bCs/>
           <w:sz w:val="24"/>
@@ -3140,36 +2875,22 @@
       </w:r>
       <w:r>
         <w:rPr>
+          <w:rFonts w:asciiTheme="majorEastAsia" w:eastAsiaTheme="majorEastAsia" w:hAnsiTheme="majorEastAsia"/>
           <w:b/>
           <w:bCs/>
           <w:sz w:val="24"/>
           <w:szCs w:val="28"/>
         </w:rPr>
-        <w:t xml:space="preserve">fg_loader.h </w:t>
-      </w:r>
-      <w:r>
-        <w:rPr>
-          <w:b/>
-          <w:bCs/>
-          <w:sz w:val="24"/>
-          <w:szCs w:val="28"/>
-        </w:rPr>
-        <w:t>&amp;</w:t>
-      </w:r>
-      <w:r>
-        <w:rPr>
-          <w:b/>
-          <w:bCs/>
-          <w:sz w:val="24"/>
-          <w:szCs w:val="28"/>
-        </w:rPr>
-        <w:t xml:space="preserve"> cfg.loader.cpp</w:t>
+        <w:t>fg_loader.h &amp; cfg.loader.cpp</w:t>
       </w:r>
     </w:p>
     <w:p>
       <w:pPr>
         <w:pStyle w:val="a3"/>
         <w:ind w:leftChars="0" w:left="1120"/>
+        <w:rPr>
+          <w:rFonts w:hint="eastAsia"/>
+        </w:rPr>
       </w:pPr>
       <w:r>
         <w:rPr>
@@ -3184,31 +2905,7 @@
         <w:rPr>
           <w:rFonts w:hint="eastAsia"/>
         </w:rPr>
-        <w:t>에 대한 정보</w:t>
-      </w:r>
-      <w:r>
-        <w:rPr>
-          <w:rFonts w:hint="eastAsia"/>
-        </w:rPr>
-        <w:t>를</w:t>
-      </w:r>
-      <w:r>
-        <w:rPr>
-          <w:rFonts w:hint="eastAsia"/>
-        </w:rPr>
-        <w:t xml:space="preserve"> 읽어</w:t>
-      </w:r>
-      <w:r>
-        <w:rPr>
-          <w:rFonts w:hint="eastAsia"/>
-        </w:rPr>
-        <w:t xml:space="preserve"> </w:t>
-      </w:r>
-      <w:r>
-        <w:rPr>
-          <w:rFonts w:hint="eastAsia"/>
-        </w:rPr>
-        <w:t>들이기 위해서 분리한 부분이다.</w:t>
+        <w:t>에 대한 정보를 읽어 들이기 위해서 분리한 부분이다.</w:t>
       </w:r>
       <w:r>
         <w:t xml:space="preserve"> </w:t>
@@ -3235,40 +2932,16 @@
         <w:rPr>
           <w:rFonts w:hint="eastAsia"/>
         </w:rPr>
-        <w:t>파일에서 문자열을 읽어</w:t>
-      </w:r>
-      <w:r>
-        <w:rPr>
-          <w:rFonts w:hint="eastAsia"/>
-        </w:rPr>
-        <w:t xml:space="preserve"> </w:t>
-      </w:r>
-      <w:r>
-        <w:rPr>
-          <w:rFonts w:hint="eastAsia"/>
-        </w:rPr>
-        <w:t xml:space="preserve">들여 </w:t>
-      </w:r>
-      <w:r>
-        <w:rPr>
-          <w:rFonts w:hint="eastAsia"/>
-        </w:rPr>
-        <w:t>lhs와 rhs_len을 저장하는데,</w:t>
-      </w:r>
-      <w:r>
-        <w:t xml:space="preserve"> </w:t>
-      </w:r>
-      <w:r>
-        <w:rPr>
-          <w:rFonts w:hint="eastAsia"/>
-        </w:rPr>
-        <w:t>lhs는</w:t>
-      </w:r>
-      <w:r>
-        <w:rPr>
-          <w:rFonts w:hint="eastAsia"/>
-        </w:rPr>
-        <w:t xml:space="preserve"> t</w:t>
+        <w:t>파일에서 문자열을 읽어 들여 lhs와 rhs_len을 저장하는데,</w:t>
+      </w:r>
+      <w:r>
+        <w:t xml:space="preserve"> </w:t>
+      </w:r>
+      <w:r>
+        <w:rPr>
+          <w:rFonts w:hint="eastAsia"/>
+        </w:rPr>
+        <w:t>lhs는 t</w:t>
       </w:r>
       <w:r>
         <w:t>ransitio</w:t>
@@ -3286,40 +2959,16 @@
         <w:rPr>
           <w:rFonts w:hint="eastAsia"/>
         </w:rPr>
-        <w:t>symbol이 저장되며</w:t>
-      </w:r>
-      <w:r>
-        <w:rPr>
-          <w:rFonts w:hint="eastAsia"/>
-        </w:rPr>
-        <w:t>,</w:t>
-      </w:r>
-      <w:r>
-        <w:t xml:space="preserve"> </w:t>
-      </w:r>
-      <w:r>
-        <w:rPr>
-          <w:rFonts w:hint="eastAsia"/>
-        </w:rPr>
-        <w:t>rhs_len</w:t>
-      </w:r>
-      <w:r>
-        <w:rPr>
-          <w:rFonts w:hint="eastAsia"/>
-        </w:rPr>
-        <w:t xml:space="preserve">에는 </w:t>
-      </w:r>
-      <w:r>
-        <w:rPr>
-          <w:rFonts w:hint="eastAsia"/>
-        </w:rPr>
-        <w:t xml:space="preserve">transition의 우측에 </w:t>
-      </w:r>
-      <w:r>
-        <w:rPr>
-          <w:rFonts w:hint="eastAsia"/>
-        </w:rPr>
-        <w:t>R</w:t>
+        <w:t>symbol이 저장되며,</w:t>
+      </w:r>
+      <w:r>
+        <w:t xml:space="preserve"> </w:t>
+      </w:r>
+      <w:r>
+        <w:rPr>
+          <w:rFonts w:hint="eastAsia"/>
+        </w:rPr>
+        <w:t>rhs_len에는 transition의 우측에 R</w:t>
       </w:r>
       <w:r>
         <w:t>HS</w:t>
@@ -3328,20 +2977,584 @@
         <w:rPr>
           <w:rFonts w:hint="eastAsia"/>
         </w:rPr>
-        <w:t>의 길이를</w:t>
-      </w:r>
-      <w:r>
-        <w:rPr>
-          <w:rFonts w:hint="eastAsia"/>
-        </w:rPr>
-        <w:t xml:space="preserve"> 저장하여 반환한다.</w:t>
+        <w:t>의 길이를 저장하여 반환한다.</w:t>
+      </w:r>
+    </w:p>
+    <w:p>
+      <w:pPr>
+        <w:pStyle w:val="a3"/>
+        <w:ind w:leftChars="0" w:left="760"/>
+        <w:rPr>
+          <w:rFonts w:hint="eastAsia"/>
+          <w:szCs w:val="20"/>
+        </w:rPr>
+      </w:pPr>
+    </w:p>
+    <w:p>
+      <w:pPr>
+        <w:pStyle w:val="a3"/>
+        <w:numPr>
+          <w:ilvl w:val="0"/>
+          <w:numId w:val="2"/>
+        </w:numPr>
+        <w:ind w:leftChars="0"/>
+        <w:rPr>
+          <w:rFonts w:asciiTheme="majorEastAsia" w:eastAsiaTheme="majorEastAsia" w:hAnsiTheme="majorEastAsia"/>
+          <w:b/>
+          <w:bCs/>
+          <w:sz w:val="32"/>
+          <w:szCs w:val="32"/>
+        </w:rPr>
+      </w:pPr>
+      <w:r>
+        <w:rPr>
+          <w:rFonts w:asciiTheme="majorEastAsia" w:eastAsiaTheme="majorEastAsia" w:hAnsiTheme="majorEastAsia" w:hint="eastAsia"/>
+          <w:b/>
+          <w:bCs/>
+          <w:sz w:val="32"/>
+          <w:szCs w:val="32"/>
+        </w:rPr>
+        <w:t>실행 방법 및 참고</w:t>
+      </w:r>
+    </w:p>
+    <w:p>
+      <w:pPr>
+        <w:pStyle w:val="a3"/>
+        <w:numPr>
+          <w:ilvl w:val="0"/>
+          <w:numId w:val="8"/>
+        </w:numPr>
+        <w:ind w:leftChars="0"/>
+        <w:rPr>
+          <w:rFonts w:asciiTheme="majorEastAsia" w:eastAsiaTheme="majorEastAsia" w:hAnsiTheme="majorEastAsia"/>
+          <w:b/>
+          <w:bCs/>
+          <w:sz w:val="24"/>
+          <w:szCs w:val="24"/>
+        </w:rPr>
+      </w:pPr>
+      <w:r>
+        <w:rPr>
+          <w:rFonts w:asciiTheme="majorEastAsia" w:eastAsiaTheme="majorEastAsia" w:hAnsiTheme="majorEastAsia"/>
+          <w:b/>
+          <w:bCs/>
+          <w:sz w:val="24"/>
+          <w:szCs w:val="24"/>
+        </w:rPr>
+        <w:t xml:space="preserve">Lexical Analayzer </w:t>
+      </w:r>
+      <w:r>
+        <w:rPr>
+          <w:rFonts w:asciiTheme="majorEastAsia" w:eastAsiaTheme="majorEastAsia" w:hAnsiTheme="majorEastAsia" w:hint="eastAsia"/>
+          <w:b/>
+          <w:bCs/>
+          <w:sz w:val="24"/>
+          <w:szCs w:val="24"/>
+        </w:rPr>
+        <w:t>실행</w:t>
       </w:r>
     </w:p>
     <w:p>
       <w:pPr>
         <w:pStyle w:val="a3"/>
         <w:ind w:leftChars="0" w:left="1120"/>
-      </w:pPr>
+        <w:rPr>
+          <w:rFonts w:hint="eastAsia"/>
+          <w:szCs w:val="20"/>
+        </w:rPr>
+      </w:pPr>
+      <w:r>
+        <w:rPr>
+          <w:rFonts w:hint="eastAsia"/>
+          <w:szCs w:val="20"/>
+        </w:rPr>
+        <w:t xml:space="preserve">제출물의 </w:t>
+      </w:r>
+      <w:r>
+        <w:rPr>
+          <w:szCs w:val="20"/>
+        </w:rPr>
+        <w:t>Binary_File_and_Test_Input_and_Output</w:t>
+      </w:r>
+      <w:r>
+        <w:rPr>
+          <w:szCs w:val="20"/>
+        </w:rPr>
+        <w:t xml:space="preserve"> </w:t>
+      </w:r>
+      <w:r>
+        <w:rPr>
+          <w:rFonts w:hint="eastAsia"/>
+          <w:szCs w:val="20"/>
+        </w:rPr>
+        <w:t xml:space="preserve">폴더에서 </w:t>
+      </w:r>
+      <w:r>
+        <w:rPr>
+          <w:szCs w:val="20"/>
+        </w:rPr>
+        <w:t>lexical-analyzer [</w:t>
+      </w:r>
+      <w:r>
+        <w:rPr>
+          <w:rFonts w:hint="eastAsia"/>
+          <w:szCs w:val="20"/>
+        </w:rPr>
+        <w:t>파일이름</w:t>
+      </w:r>
+      <w:r>
+        <w:rPr>
+          <w:szCs w:val="20"/>
+        </w:rPr>
+        <w:t>]</w:t>
+      </w:r>
+      <w:r>
+        <w:rPr>
+          <w:rFonts w:hint="eastAsia"/>
+          <w:szCs w:val="20"/>
+        </w:rPr>
+        <w:t xml:space="preserve">을 입력하면 </w:t>
+      </w:r>
+      <w:r>
+        <w:rPr>
+          <w:szCs w:val="20"/>
+        </w:rPr>
+        <w:t>lexical analyzer</w:t>
+      </w:r>
+      <w:r>
+        <w:rPr>
+          <w:rFonts w:hint="eastAsia"/>
+          <w:szCs w:val="20"/>
+        </w:rPr>
+        <w:t>가 실행된다.</w:t>
+      </w:r>
+      <w:r>
+        <w:rPr>
+          <w:szCs w:val="20"/>
+        </w:rPr>
+        <w:t xml:space="preserve"> </w:t>
+      </w:r>
+      <w:r>
+        <w:rPr>
+          <w:rFonts w:hint="eastAsia"/>
+          <w:szCs w:val="20"/>
+        </w:rPr>
+        <w:t>만약 오류가 있다면, 오류 메시지를 출력하고 결과물을 만들지 않는다.</w:t>
+      </w:r>
+      <w:r>
+        <w:rPr>
+          <w:szCs w:val="20"/>
+        </w:rPr>
+        <w:t xml:space="preserve"> </w:t>
+      </w:r>
+      <w:r>
+        <w:rPr>
+          <w:rFonts w:hint="eastAsia"/>
+          <w:szCs w:val="20"/>
+        </w:rPr>
+        <w:t>문제가 없다면,</w:t>
+      </w:r>
+      <w:r>
+        <w:rPr>
+          <w:szCs w:val="20"/>
+        </w:rPr>
+        <w:t xml:space="preserve"> output.txt</w:t>
+      </w:r>
+      <w:r>
+        <w:rPr>
+          <w:rFonts w:hint="eastAsia"/>
+          <w:szCs w:val="20"/>
+        </w:rPr>
+        <w:t>라는 이름의 결과물을 출력한다.</w:t>
+      </w:r>
+    </w:p>
+    <w:p>
+      <w:pPr>
+        <w:pStyle w:val="a3"/>
+        <w:numPr>
+          <w:ilvl w:val="0"/>
+          <w:numId w:val="8"/>
+        </w:numPr>
+        <w:ind w:leftChars="0"/>
+        <w:rPr>
+          <w:rFonts w:asciiTheme="majorEastAsia" w:eastAsiaTheme="majorEastAsia" w:hAnsiTheme="majorEastAsia" w:hint="eastAsia"/>
+          <w:b/>
+          <w:bCs/>
+          <w:sz w:val="24"/>
+          <w:szCs w:val="24"/>
+        </w:rPr>
+      </w:pPr>
+      <w:r>
+        <w:rPr>
+          <w:rFonts w:asciiTheme="majorEastAsia" w:eastAsiaTheme="majorEastAsia" w:hAnsiTheme="majorEastAsia" w:hint="eastAsia"/>
+          <w:b/>
+          <w:bCs/>
+          <w:sz w:val="24"/>
+          <w:szCs w:val="24"/>
+        </w:rPr>
+        <w:t>S</w:t>
+      </w:r>
+      <w:r>
+        <w:rPr>
+          <w:rFonts w:asciiTheme="majorEastAsia" w:eastAsiaTheme="majorEastAsia" w:hAnsiTheme="majorEastAsia"/>
+          <w:b/>
+          <w:bCs/>
+          <w:sz w:val="24"/>
+          <w:szCs w:val="24"/>
+        </w:rPr>
+        <w:t xml:space="preserve">yntax Analyzer </w:t>
+      </w:r>
+      <w:r>
+        <w:rPr>
+          <w:rFonts w:asciiTheme="majorEastAsia" w:eastAsiaTheme="majorEastAsia" w:hAnsiTheme="majorEastAsia" w:hint="eastAsia"/>
+          <w:b/>
+          <w:bCs/>
+          <w:sz w:val="24"/>
+          <w:szCs w:val="24"/>
+        </w:rPr>
+        <w:t>실행</w:t>
+      </w:r>
+    </w:p>
+    <w:p>
+      <w:pPr>
+        <w:pStyle w:val="a3"/>
+        <w:ind w:leftChars="0" w:left="1120"/>
+        <w:rPr>
+          <w:rFonts w:hint="eastAsia"/>
+          <w:szCs w:val="20"/>
+        </w:rPr>
+      </w:pPr>
+      <w:r>
+        <w:rPr>
+          <w:rFonts w:hint="eastAsia"/>
+          <w:szCs w:val="20"/>
+        </w:rPr>
+        <w:t xml:space="preserve">제출물의 </w:t>
+      </w:r>
+      <w:r>
+        <w:rPr>
+          <w:szCs w:val="20"/>
+        </w:rPr>
+        <w:t>Binary_File_and_Test_Input_and_Output</w:t>
+      </w:r>
+      <w:r>
+        <w:rPr>
+          <w:szCs w:val="20"/>
+        </w:rPr>
+        <w:t xml:space="preserve"> </w:t>
+      </w:r>
+      <w:r>
+        <w:rPr>
+          <w:rFonts w:hint="eastAsia"/>
+          <w:szCs w:val="20"/>
+        </w:rPr>
+        <w:t xml:space="preserve">폴더에서 </w:t>
+      </w:r>
+      <w:r>
+        <w:rPr>
+          <w:szCs w:val="20"/>
+        </w:rPr>
+        <w:t>syntax-analyzer [</w:t>
+      </w:r>
+      <w:r>
+        <w:rPr>
+          <w:rFonts w:hint="eastAsia"/>
+          <w:szCs w:val="20"/>
+        </w:rPr>
+        <w:t>파일이름</w:t>
+      </w:r>
+      <w:r>
+        <w:rPr>
+          <w:szCs w:val="20"/>
+        </w:rPr>
+        <w:t xml:space="preserve">]을 </w:t>
+      </w:r>
+      <w:r>
+        <w:rPr>
+          <w:rFonts w:hint="eastAsia"/>
+          <w:szCs w:val="20"/>
+        </w:rPr>
+        <w:t xml:space="preserve">입력하면 </w:t>
+      </w:r>
+      <w:r>
+        <w:rPr>
+          <w:szCs w:val="20"/>
+        </w:rPr>
+        <w:t>syntax analzyer</w:t>
+      </w:r>
+      <w:r>
+        <w:rPr>
+          <w:rFonts w:hint="eastAsia"/>
+          <w:szCs w:val="20"/>
+        </w:rPr>
+        <w:t>가 실행된다.</w:t>
+      </w:r>
+      <w:r>
+        <w:rPr>
+          <w:szCs w:val="20"/>
+        </w:rPr>
+        <w:t xml:space="preserve"> </w:t>
+      </w:r>
+      <w:r>
+        <w:rPr>
+          <w:rFonts w:hint="eastAsia"/>
+          <w:szCs w:val="20"/>
+        </w:rPr>
+        <w:t xml:space="preserve">만약 </w:t>
+      </w:r>
+      <w:r>
+        <w:rPr>
+          <w:szCs w:val="20"/>
+        </w:rPr>
+        <w:t>lexical analyzer</w:t>
+      </w:r>
+      <w:r>
+        <w:rPr>
+          <w:rFonts w:hint="eastAsia"/>
+          <w:szCs w:val="20"/>
+        </w:rPr>
+        <w:t xml:space="preserve">와 연결하여 사용한다면 </w:t>
+      </w:r>
+      <w:r>
+        <w:rPr>
+          <w:szCs w:val="20"/>
+        </w:rPr>
+        <w:t>output.</w:t>
+      </w:r>
+      <w:r>
+        <w:rPr>
+          <w:rFonts w:hint="eastAsia"/>
+          <w:szCs w:val="20"/>
+        </w:rPr>
+        <w:t>t</w:t>
+      </w:r>
+      <w:r>
+        <w:rPr>
+          <w:szCs w:val="20"/>
+        </w:rPr>
+        <w:t>xt</w:t>
+      </w:r>
+      <w:r>
+        <w:rPr>
+          <w:rFonts w:hint="eastAsia"/>
+          <w:szCs w:val="20"/>
+        </w:rPr>
+        <w:t>를 파일 이름으로 입력하면 된다.</w:t>
+      </w:r>
+      <w:r>
+        <w:rPr>
+          <w:szCs w:val="20"/>
+        </w:rPr>
+        <w:t xml:space="preserve"> </w:t>
+      </w:r>
+      <w:r>
+        <w:rPr>
+          <w:rFonts w:hint="eastAsia"/>
+          <w:szCs w:val="20"/>
+        </w:rPr>
+        <w:t>오류가 있을 경우,</w:t>
+      </w:r>
+      <w:r>
+        <w:rPr>
+          <w:szCs w:val="20"/>
+        </w:rPr>
+        <w:t xml:space="preserve"> </w:t>
+      </w:r>
+      <w:r>
+        <w:rPr>
+          <w:rFonts w:hint="eastAsia"/>
+          <w:szCs w:val="20"/>
+        </w:rPr>
+        <w:t xml:space="preserve">오류 메시지를 출력하면서 </w:t>
+      </w:r>
+      <w:r>
+        <w:rPr>
+          <w:szCs w:val="20"/>
+        </w:rPr>
+        <w:t>Reject</w:t>
+      </w:r>
+      <w:r>
+        <w:rPr>
+          <w:rFonts w:hint="eastAsia"/>
+          <w:szCs w:val="20"/>
+        </w:rPr>
+        <w:t>된다.</w:t>
+      </w:r>
+      <w:r>
+        <w:rPr>
+          <w:szCs w:val="20"/>
+        </w:rPr>
+        <w:t xml:space="preserve"> 오류가 </w:t>
+      </w:r>
+      <w:r>
+        <w:rPr>
+          <w:rFonts w:hint="eastAsia"/>
+          <w:szCs w:val="20"/>
+        </w:rPr>
+        <w:t>없다면,</w:t>
+      </w:r>
+      <w:r>
+        <w:rPr>
+          <w:szCs w:val="20"/>
+        </w:rPr>
+        <w:t xml:space="preserve"> Accepted</w:t>
+      </w:r>
+      <w:r>
+        <w:rPr>
+          <w:rFonts w:hint="eastAsia"/>
+          <w:szCs w:val="20"/>
+        </w:rPr>
+        <w:t>를 출력하고 종료된다.</w:t>
+      </w:r>
+    </w:p>
+    <w:p>
+      <w:pPr>
+        <w:pStyle w:val="a3"/>
+        <w:numPr>
+          <w:ilvl w:val="0"/>
+          <w:numId w:val="8"/>
+        </w:numPr>
+        <w:ind w:leftChars="0"/>
+        <w:rPr>
+          <w:rFonts w:asciiTheme="majorEastAsia" w:eastAsiaTheme="majorEastAsia" w:hAnsiTheme="majorEastAsia"/>
+          <w:b/>
+          <w:bCs/>
+          <w:sz w:val="24"/>
+          <w:szCs w:val="24"/>
+        </w:rPr>
+      </w:pPr>
+      <w:r>
+        <w:rPr>
+          <w:rFonts w:asciiTheme="majorEastAsia" w:eastAsiaTheme="majorEastAsia" w:hAnsiTheme="majorEastAsia" w:hint="eastAsia"/>
+          <w:b/>
+          <w:bCs/>
+          <w:sz w:val="24"/>
+          <w:szCs w:val="24"/>
+        </w:rPr>
+        <w:t>참고</w:t>
+      </w:r>
+    </w:p>
+    <w:p>
+      <w:pPr>
+        <w:pStyle w:val="a3"/>
+        <w:ind w:leftChars="0" w:left="1120"/>
+        <w:rPr>
+          <w:rFonts w:asciiTheme="majorEastAsia" w:eastAsiaTheme="majorEastAsia" w:hAnsiTheme="majorEastAsia"/>
+          <w:b/>
+          <w:bCs/>
+          <w:szCs w:val="20"/>
+        </w:rPr>
+      </w:pPr>
+      <w:r>
+        <w:rPr>
+          <w:rFonts w:asciiTheme="majorEastAsia" w:eastAsiaTheme="majorEastAsia" w:hAnsiTheme="majorEastAsia"/>
+          <w:b/>
+          <w:bCs/>
+          <w:szCs w:val="20"/>
+        </w:rPr>
+        <w:t xml:space="preserve">Github </w:t>
+      </w:r>
+      <w:r>
+        <w:rPr>
+          <w:rFonts w:asciiTheme="majorEastAsia" w:eastAsiaTheme="majorEastAsia" w:hAnsiTheme="majorEastAsia" w:hint="eastAsia"/>
+          <w:b/>
+          <w:bCs/>
+          <w:szCs w:val="20"/>
+        </w:rPr>
+        <w:t>주소</w:t>
+      </w:r>
+    </w:p>
+    <w:p>
+      <w:pPr>
+        <w:pStyle w:val="a3"/>
+        <w:numPr>
+          <w:ilvl w:val="0"/>
+          <w:numId w:val="9"/>
+        </w:numPr>
+        <w:ind w:leftChars="0"/>
+        <w:rPr>
+          <w:rFonts w:asciiTheme="majorEastAsia" w:eastAsiaTheme="majorEastAsia" w:hAnsiTheme="majorEastAsia"/>
+          <w:b/>
+          <w:bCs/>
+          <w:szCs w:val="20"/>
+        </w:rPr>
+      </w:pPr>
+      <w:r>
+        <w:rPr>
+          <w:rFonts w:asciiTheme="majorEastAsia" w:eastAsiaTheme="majorEastAsia" w:hAnsiTheme="majorEastAsia"/>
+          <w:b/>
+          <w:bCs/>
+          <w:szCs w:val="20"/>
+        </w:rPr>
+        <w:lastRenderedPageBreak/>
+        <w:t>Lexical Analyzer</w:t>
+      </w:r>
+    </w:p>
+    <w:p>
+      <w:pPr>
+        <w:pStyle w:val="a3"/>
+        <w:ind w:leftChars="0" w:left="1480"/>
+        <w:rPr>
+          <w:rFonts w:hint="eastAsia"/>
+          <w:szCs w:val="20"/>
+        </w:rPr>
+      </w:pPr>
+      <w:r>
+        <w:rPr>
+          <w:szCs w:val="20"/>
+        </w:rPr>
+        <w:t>https://github.com/ChangminYi/compiler-lexical-analyzer</w:t>
+      </w:r>
+    </w:p>
+    <w:p>
+      <w:pPr>
+        <w:pStyle w:val="a3"/>
+        <w:numPr>
+          <w:ilvl w:val="0"/>
+          <w:numId w:val="9"/>
+        </w:numPr>
+        <w:ind w:leftChars="0"/>
+        <w:rPr>
+          <w:rFonts w:asciiTheme="majorEastAsia" w:eastAsiaTheme="majorEastAsia" w:hAnsiTheme="majorEastAsia" w:hint="eastAsia"/>
+          <w:b/>
+          <w:bCs/>
+          <w:szCs w:val="20"/>
+        </w:rPr>
+      </w:pPr>
+      <w:r>
+        <w:rPr>
+          <w:rFonts w:asciiTheme="majorEastAsia" w:eastAsiaTheme="majorEastAsia" w:hAnsiTheme="majorEastAsia" w:hint="eastAsia"/>
+          <w:b/>
+          <w:bCs/>
+          <w:szCs w:val="20"/>
+        </w:rPr>
+        <w:t>S</w:t>
+      </w:r>
+      <w:r>
+        <w:rPr>
+          <w:rFonts w:asciiTheme="majorEastAsia" w:eastAsiaTheme="majorEastAsia" w:hAnsiTheme="majorEastAsia"/>
+          <w:b/>
+          <w:bCs/>
+          <w:szCs w:val="20"/>
+        </w:rPr>
+        <w:t>yntax Analyzer</w:t>
+      </w:r>
+    </w:p>
+    <w:p>
+      <w:pPr>
+        <w:pStyle w:val="a3"/>
+        <w:ind w:leftChars="0" w:left="1480"/>
+        <w:rPr>
+          <w:rFonts w:hint="eastAsia"/>
+          <w:szCs w:val="20"/>
+        </w:rPr>
+      </w:pPr>
+      <w:r>
+        <w:rPr>
+          <w:szCs w:val="20"/>
+        </w:rPr>
+        <w:t>https://github.com/ChangminYi/compiler-syntax-analyzer</w:t>
+      </w:r>
     </w:p>
     <w:sectPr>
       <w:pgSz w:w="11906" w:h="16838"/>
@@ -3406,6 +3619,95 @@
 <file path=word/numbering.xml><?xml version="1.0" encoding="utf-8"?>
 <w:numbering xmlns:wpc="http://schemas.microsoft.com/office/word/2010/wordprocessingCanvas" xmlns:cx="http://schemas.microsoft.com/office/drawing/2014/chartex" xmlns:cx1="http://schemas.microsoft.com/office/drawing/2015/9/8/chartex" xmlns:cx2="http://schemas.microsoft.com/office/drawing/2015/10/21/chartex" xmlns:cx3="http://schemas.microsoft.com/office/drawing/2016/5/9/chartex" xmlns:cx4="http://schemas.microsoft.com/office/drawing/2016/5/10/chartex" xmlns:cx5="http://schemas.microsoft.com/office/drawing/2016/5/11/chartex" xmlns:cx6="http://schemas.microsoft.com/office/drawing/2016/5/12/chartex" xmlns:cx7="http://schemas.microsoft.com/office/drawing/2016/5/13/chartex" xmlns:cx8="http://schemas.microsoft.com/office/drawing/2016/5/14/chartex" xmlns:mc="http://schemas.openxmlformats.org/markup-compatibility/2006" xmlns:aink="http://schemas.microsoft.com/office/drawing/2016/ink" xmlns:am3d="http://schemas.microsoft.com/office/drawing/2017/model3d" xmlns:o="urn:schemas-microsoft-com:office:office" xmlns:r="http://schemas.openxmlformats.org/officeDocument/2006/relationships" xmlns:m="http://schemas.openxmlformats.org/officeDocument/2006/math" xmlns:v="urn:schemas-microsoft-com:vml" xmlns:wp14="http://schemas.microsoft.com/office/word/2010/wordprocessingDrawing" xmlns:wp="http://schemas.openxmlformats.org/drawingml/2006/wordprocessingDrawing" xmlns:w10="urn:schemas-microsoft-com:office:word" xmlns:w="http://schemas.openxmlformats.org/wordprocessingml/2006/main" xmlns:w14="http://schemas.microsoft.com/office/word/2010/wordml" xmlns:w15="http://schemas.microsoft.com/office/word/2012/wordml" xmlns:w16cex="http://schemas.microsoft.com/office/word/2018/wordml/cex" xmlns:w16cid="http://schemas.microsoft.com/office/word/2016/wordml/cid" xmlns:w16="http://schemas.microsoft.com/office/word/2018/wordml" xmlns:w16sdtdh="http://schemas.microsoft.com/office/word/2020/wordml/sdtdatahash" xmlns:w16se="http://schemas.microsoft.com/office/word/2015/wordml/symex" xmlns:wpg="http://schemas.microsoft.com/office/word/2010/wordprocessingGroup" xmlns:wpi="http://schemas.microsoft.com/office/word/2010/wordprocessingInk" xmlns:wne="http://schemas.microsoft.com/office/word/2006/wordml" xmlns:wps="http://schemas.microsoft.com/office/word/2010/wordprocessingShape" mc:Ignorable="w14 w15 w16se w16cid w16 w16cex w16sdtdh wp14">
   <w:abstractNum w:abstractNumId="0" w15:restartNumberingAfterBreak="0">
+    <w:nsid w:val="13025910"/>
+    <w:multiLevelType w:val="hybridMultilevel"/>
+    <w:tmpl w:val="579ECB38"/>
+    <w:lvl w:ilvl="0" w:tplc="AA18DD32">
+      <w:start w:val="1"/>
+      <w:numFmt w:val="decimal"/>
+      <w:lvlText w:val="%1)"/>
+      <w:lvlJc w:val="left"/>
+      <w:pPr>
+        <w:ind w:left="1120" w:hanging="360"/>
+      </w:pPr>
+      <w:rPr>
+        <w:rFonts w:hint="default"/>
+      </w:rPr>
+    </w:lvl>
+    <w:lvl w:ilvl="1" w:tplc="04090019" w:tentative="1">
+      <w:start w:val="1"/>
+      <w:numFmt w:val="upperLetter"/>
+      <w:lvlText w:val="%2."/>
+      <w:lvlJc w:val="left"/>
+      <w:pPr>
+        <w:ind w:left="1560" w:hanging="400"/>
+      </w:pPr>
+    </w:lvl>
+    <w:lvl w:ilvl="2" w:tplc="0409001B" w:tentative="1">
+      <w:start w:val="1"/>
+      <w:numFmt w:val="lowerRoman"/>
+      <w:lvlText w:val="%3."/>
+      <w:lvlJc w:val="right"/>
+      <w:pPr>
+        <w:ind w:left="1960" w:hanging="400"/>
+      </w:pPr>
+    </w:lvl>
+    <w:lvl w:ilvl="3" w:tplc="0409000F" w:tentative="1">
+      <w:start w:val="1"/>
+      <w:numFmt w:val="decimal"/>
+      <w:lvlText w:val="%4."/>
+      <w:lvlJc w:val="left"/>
+      <w:pPr>
+        <w:ind w:left="2360" w:hanging="400"/>
+      </w:pPr>
+    </w:lvl>
+    <w:lvl w:ilvl="4" w:tplc="04090019" w:tentative="1">
+      <w:start w:val="1"/>
+      <w:numFmt w:val="upperLetter"/>
+      <w:lvlText w:val="%5."/>
+      <w:lvlJc w:val="left"/>
+      <w:pPr>
+        <w:ind w:left="2760" w:hanging="400"/>
+      </w:pPr>
+    </w:lvl>
+    <w:lvl w:ilvl="5" w:tplc="0409001B" w:tentative="1">
+      <w:start w:val="1"/>
+      <w:numFmt w:val="lowerRoman"/>
+      <w:lvlText w:val="%6."/>
+      <w:lvlJc w:val="right"/>
+      <w:pPr>
+        <w:ind w:left="3160" w:hanging="400"/>
+      </w:pPr>
+    </w:lvl>
+    <w:lvl w:ilvl="6" w:tplc="0409000F" w:tentative="1">
+      <w:start w:val="1"/>
+      <w:numFmt w:val="decimal"/>
+      <w:lvlText w:val="%7."/>
+      <w:lvlJc w:val="left"/>
+      <w:pPr>
+        <w:ind w:left="3560" w:hanging="400"/>
+      </w:pPr>
+    </w:lvl>
+    <w:lvl w:ilvl="7" w:tplc="04090019" w:tentative="1">
+      <w:start w:val="1"/>
+      <w:numFmt w:val="upperLetter"/>
+      <w:lvlText w:val="%8."/>
+      <w:lvlJc w:val="left"/>
+      <w:pPr>
+        <w:ind w:left="3960" w:hanging="400"/>
+      </w:pPr>
+    </w:lvl>
+    <w:lvl w:ilvl="8" w:tplc="0409001B" w:tentative="1">
+      <w:start w:val="1"/>
+      <w:numFmt w:val="lowerRoman"/>
+      <w:lvlText w:val="%9."/>
+      <w:lvlJc w:val="right"/>
+      <w:pPr>
+        <w:ind w:left="4360" w:hanging="400"/>
+      </w:pPr>
+    </w:lvl>
+  </w:abstractNum>
+  <w:abstractNum w:abstractNumId="1" w15:restartNumberingAfterBreak="0">
     <w:nsid w:val="1E805951"/>
     <w:multiLevelType w:val="hybridMultilevel"/>
     <w:tmpl w:val="2DDEE346"/>
@@ -3494,7 +3796,7 @@
       </w:pPr>
     </w:lvl>
   </w:abstractNum>
-  <w:abstractNum w:abstractNumId="1" w15:restartNumberingAfterBreak="0">
+  <w:abstractNum w:abstractNumId="2" w15:restartNumberingAfterBreak="0">
     <w:nsid w:val="25D21739"/>
     <w:multiLevelType w:val="hybridMultilevel"/>
     <w:tmpl w:val="175EAEA0"/>
@@ -3583,7 +3885,7 @@
       </w:pPr>
     </w:lvl>
   </w:abstractNum>
-  <w:abstractNum w:abstractNumId="2" w15:restartNumberingAfterBreak="0">
+  <w:abstractNum w:abstractNumId="3" w15:restartNumberingAfterBreak="0">
     <w:nsid w:val="4FE8361B"/>
     <w:multiLevelType w:val="hybridMultilevel"/>
     <w:tmpl w:val="BB10EB18"/>
@@ -3696,7 +3998,7 @@
       </w:rPr>
     </w:lvl>
   </w:abstractNum>
-  <w:abstractNum w:abstractNumId="3" w15:restartNumberingAfterBreak="0">
+  <w:abstractNum w:abstractNumId="4" w15:restartNumberingAfterBreak="0">
     <w:nsid w:val="6B805B04"/>
     <w:multiLevelType w:val="hybridMultilevel"/>
     <w:tmpl w:val="88E65078"/>
@@ -3785,7 +4087,7 @@
       </w:pPr>
     </w:lvl>
   </w:abstractNum>
-  <w:abstractNum w:abstractNumId="4" w15:restartNumberingAfterBreak="0">
+  <w:abstractNum w:abstractNumId="5" w15:restartNumberingAfterBreak="0">
     <w:nsid w:val="6C3D3E24"/>
     <w:multiLevelType w:val="hybridMultilevel"/>
     <w:tmpl w:val="236C4BE8"/>
@@ -3874,7 +4176,7 @@
       </w:pPr>
     </w:lvl>
   </w:abstractNum>
-  <w:abstractNum w:abstractNumId="5" w15:restartNumberingAfterBreak="0">
+  <w:abstractNum w:abstractNumId="6" w15:restartNumberingAfterBreak="0">
     <w:nsid w:val="74830D36"/>
     <w:multiLevelType w:val="hybridMultilevel"/>
     <w:tmpl w:val="E5BACF80"/>
@@ -3963,7 +4265,7 @@
       </w:pPr>
     </w:lvl>
   </w:abstractNum>
-  <w:abstractNum w:abstractNumId="6" w15:restartNumberingAfterBreak="0">
+  <w:abstractNum w:abstractNumId="7" w15:restartNumberingAfterBreak="0">
     <w:nsid w:val="779845FA"/>
     <w:multiLevelType w:val="hybridMultilevel"/>
     <w:tmpl w:val="0ED2DDBC"/>
@@ -4052,26 +4354,121 @@
       </w:pPr>
     </w:lvl>
   </w:abstractNum>
+  <w:abstractNum w:abstractNumId="8" w15:restartNumberingAfterBreak="0">
+    <w:nsid w:val="7CF17D74"/>
+    <w:multiLevelType w:val="hybridMultilevel"/>
+    <w:tmpl w:val="EF9278E2"/>
+    <w:lvl w:ilvl="0" w:tplc="874AC75E">
+      <w:start w:val="1"/>
+      <w:numFmt w:val="lowerLetter"/>
+      <w:lvlText w:val="%1."/>
+      <w:lvlJc w:val="left"/>
+      <w:pPr>
+        <w:ind w:left="1480" w:hanging="360"/>
+      </w:pPr>
+      <w:rPr>
+        <w:rFonts w:hint="default"/>
+      </w:rPr>
+    </w:lvl>
+    <w:lvl w:ilvl="1" w:tplc="04090019" w:tentative="1">
+      <w:start w:val="1"/>
+      <w:numFmt w:val="upperLetter"/>
+      <w:lvlText w:val="%2."/>
+      <w:lvlJc w:val="left"/>
+      <w:pPr>
+        <w:ind w:left="1920" w:hanging="400"/>
+      </w:pPr>
+    </w:lvl>
+    <w:lvl w:ilvl="2" w:tplc="0409001B" w:tentative="1">
+      <w:start w:val="1"/>
+      <w:numFmt w:val="lowerRoman"/>
+      <w:lvlText w:val="%3."/>
+      <w:lvlJc w:val="right"/>
+      <w:pPr>
+        <w:ind w:left="2320" w:hanging="400"/>
+      </w:pPr>
+    </w:lvl>
+    <w:lvl w:ilvl="3" w:tplc="0409000F" w:tentative="1">
+      <w:start w:val="1"/>
+      <w:numFmt w:val="decimal"/>
+      <w:lvlText w:val="%4."/>
+      <w:lvlJc w:val="left"/>
+      <w:pPr>
+        <w:ind w:left="2720" w:hanging="400"/>
+      </w:pPr>
+    </w:lvl>
+    <w:lvl w:ilvl="4" w:tplc="04090019" w:tentative="1">
+      <w:start w:val="1"/>
+      <w:numFmt w:val="upperLetter"/>
+      <w:lvlText w:val="%5."/>
+      <w:lvlJc w:val="left"/>
+      <w:pPr>
+        <w:ind w:left="3120" w:hanging="400"/>
+      </w:pPr>
+    </w:lvl>
+    <w:lvl w:ilvl="5" w:tplc="0409001B" w:tentative="1">
+      <w:start w:val="1"/>
+      <w:numFmt w:val="lowerRoman"/>
+      <w:lvlText w:val="%6."/>
+      <w:lvlJc w:val="right"/>
+      <w:pPr>
+        <w:ind w:left="3520" w:hanging="400"/>
+      </w:pPr>
+    </w:lvl>
+    <w:lvl w:ilvl="6" w:tplc="0409000F" w:tentative="1">
+      <w:start w:val="1"/>
+      <w:numFmt w:val="decimal"/>
+      <w:lvlText w:val="%7."/>
+      <w:lvlJc w:val="left"/>
+      <w:pPr>
+        <w:ind w:left="3920" w:hanging="400"/>
+      </w:pPr>
+    </w:lvl>
+    <w:lvl w:ilvl="7" w:tplc="04090019" w:tentative="1">
+      <w:start w:val="1"/>
+      <w:numFmt w:val="upperLetter"/>
+      <w:lvlText w:val="%8."/>
+      <w:lvlJc w:val="left"/>
+      <w:pPr>
+        <w:ind w:left="4320" w:hanging="400"/>
+      </w:pPr>
+    </w:lvl>
+    <w:lvl w:ilvl="8" w:tplc="0409001B" w:tentative="1">
+      <w:start w:val="1"/>
+      <w:numFmt w:val="lowerRoman"/>
+      <w:lvlText w:val="%9."/>
+      <w:lvlJc w:val="right"/>
+      <w:pPr>
+        <w:ind w:left="4720" w:hanging="400"/>
+      </w:pPr>
+    </w:lvl>
+  </w:abstractNum>
   <w:num w:numId="1">
+    <w:abstractNumId w:val="1"/>
+  </w:num>
+  <w:num w:numId="2">
+    <w:abstractNumId w:val="2"/>
+  </w:num>
+  <w:num w:numId="3">
+    <w:abstractNumId w:val="5"/>
+  </w:num>
+  <w:num w:numId="4">
+    <w:abstractNumId w:val="6"/>
+  </w:num>
+  <w:num w:numId="5">
+    <w:abstractNumId w:val="4"/>
+  </w:num>
+  <w:num w:numId="6">
+    <w:abstractNumId w:val="7"/>
+  </w:num>
+  <w:num w:numId="7">
+    <w:abstractNumId w:val="3"/>
+  </w:num>
+  <w:num w:numId="8">
     <w:abstractNumId w:val="0"/>
   </w:num>
-  <w:num w:numId="2">
-    <w:abstractNumId w:val="1"/>
-  </w:num>
-  <w:num w:numId="3">
-    <w:abstractNumId w:val="4"/>
-  </w:num>
-  <w:num w:numId="4">
-    <w:abstractNumId w:val="5"/>
-  </w:num>
-  <w:num w:numId="5">
-    <w:abstractNumId w:val="3"/>
-  </w:num>
-  <w:num w:numId="6">
-    <w:abstractNumId w:val="6"/>
-  </w:num>
-  <w:num w:numId="7">
-    <w:abstractNumId w:val="2"/>
+  <w:num w:numId="9">
+    <w:abstractNumId w:val="8"/>
   </w:num>
 </w:numbering>
 </file>

</xml_diff>